<commit_message>
vege mostmár bazdmeg tényleg
</commit_message>
<xml_diff>
--- a/Dani Beadando/F1.docx
+++ b/Dani Beadando/F1.docx
@@ -1019,7 +1019,7 @@
           <w:rFonts w:ascii="Times New Roman" w:hAnsi="Times New Roman" w:cs="Times New Roman"/>
         </w:rPr>
       </w:pPr>
-      <w:bookmarkStart w:id="0" w:name="_Toc192449337"/>
+      <w:bookmarkStart w:id="0" w:name="_Toc192455879"/>
       <w:proofErr w:type="gramStart"/>
       <w:r>
         <w:rPr>
@@ -1137,7 +1137,7 @@
           <w:rFonts w:ascii="Times New Roman" w:hAnsi="Times New Roman" w:cs="Times New Roman"/>
         </w:rPr>
       </w:pPr>
-      <w:bookmarkStart w:id="1" w:name="_Toc192449338"/>
+      <w:bookmarkStart w:id="1" w:name="_Toc192455880"/>
       <w:r>
         <w:rPr>
           <w:rFonts w:ascii="Times New Roman" w:hAnsi="Times New Roman" w:cs="Times New Roman"/>
@@ -1189,7 +1189,7 @@
           <w:rFonts w:ascii="Times New Roman" w:hAnsi="Times New Roman" w:cs="Times New Roman"/>
         </w:rPr>
       </w:pPr>
-      <w:bookmarkStart w:id="2" w:name="_Toc192449339"/>
+      <w:bookmarkStart w:id="2" w:name="_Toc192455881"/>
       <w:proofErr w:type="spellStart"/>
       <w:proofErr w:type="gramStart"/>
       <w:r>
@@ -1335,7 +1335,7 @@
           <w:rFonts w:ascii="Times New Roman" w:hAnsi="Times New Roman" w:cs="Times New Roman"/>
         </w:rPr>
       </w:pPr>
-      <w:bookmarkStart w:id="3" w:name="_Toc192449340"/>
+      <w:bookmarkStart w:id="3" w:name="_Toc192455882"/>
       <w:proofErr w:type="spellStart"/>
       <w:proofErr w:type="gramStart"/>
       <w:r>
@@ -1511,7 +1511,7 @@
           <w:rFonts w:ascii="Times New Roman" w:hAnsi="Times New Roman" w:cs="Times New Roman"/>
         </w:rPr>
       </w:pPr>
-      <w:bookmarkStart w:id="4" w:name="_Toc192449341"/>
+      <w:bookmarkStart w:id="4" w:name="_Toc192455883"/>
       <w:proofErr w:type="gramStart"/>
       <w:r>
         <w:rPr>
@@ -1543,7 +1543,7 @@
           <w:rFonts w:ascii="Times New Roman" w:hAnsi="Times New Roman" w:cs="Times New Roman"/>
         </w:rPr>
       </w:pPr>
-      <w:bookmarkStart w:id="5" w:name="_Toc192449342"/>
+      <w:bookmarkStart w:id="5" w:name="_Toc192455884"/>
       <w:proofErr w:type="gramStart"/>
       <w:r>
         <w:rPr>
@@ -1575,7 +1575,7 @@
           <w:rFonts w:ascii="Times New Roman" w:hAnsi="Times New Roman" w:cs="Times New Roman"/>
         </w:rPr>
       </w:pPr>
-      <w:bookmarkStart w:id="6" w:name="_Toc192449343"/>
+      <w:bookmarkStart w:id="6" w:name="_Toc192455885"/>
       <w:proofErr w:type="spellStart"/>
       <w:proofErr w:type="gramStart"/>
       <w:r>
@@ -1764,7 +1764,7 @@
           <w:rFonts w:ascii="Times New Roman" w:hAnsi="Times New Roman" w:cs="Times New Roman"/>
         </w:rPr>
       </w:pPr>
-      <w:bookmarkStart w:id="7" w:name="_Toc192449344"/>
+      <w:bookmarkStart w:id="7" w:name="_Toc192455886"/>
       <w:proofErr w:type="spellStart"/>
       <w:proofErr w:type="gramStart"/>
       <w:r>
@@ -2029,7 +2029,7 @@
           <w:rFonts w:ascii="Times New Roman" w:hAnsi="Times New Roman" w:cs="Times New Roman"/>
         </w:rPr>
       </w:pPr>
-      <w:bookmarkStart w:id="8" w:name="_Toc192449345"/>
+      <w:bookmarkStart w:id="8" w:name="_Toc192455887"/>
       <w:proofErr w:type="gramStart"/>
       <w:r>
         <w:rPr>
@@ -2317,7 +2317,7 @@
           <w:rFonts w:ascii="Times New Roman" w:hAnsi="Times New Roman" w:cs="Times New Roman"/>
         </w:rPr>
       </w:pPr>
-      <w:bookmarkStart w:id="9" w:name="_Toc192449346"/>
+      <w:bookmarkStart w:id="9" w:name="_Toc192455888"/>
       <w:proofErr w:type="spellStart"/>
       <w:proofErr w:type="gramStart"/>
       <w:r>
@@ -2855,7 +2855,7 @@
           <w:rFonts w:ascii="Times New Roman" w:hAnsi="Times New Roman" w:cs="Times New Roman"/>
         </w:rPr>
       </w:pPr>
-      <w:bookmarkStart w:id="10" w:name="_Toc192449347"/>
+      <w:bookmarkStart w:id="10" w:name="_Toc192455889"/>
       <w:proofErr w:type="gramStart"/>
       <w:r>
         <w:rPr>
@@ -2876,7 +2876,7 @@
           <w:rFonts w:ascii="Times New Roman" w:hAnsi="Times New Roman" w:cs="Times New Roman"/>
         </w:rPr>
       </w:pPr>
-      <w:bookmarkStart w:id="11" w:name="_Toc192449348"/>
+      <w:bookmarkStart w:id="11" w:name="_Toc192455890"/>
       <w:proofErr w:type="spellStart"/>
       <w:proofErr w:type="gramStart"/>
       <w:r>
@@ -3612,7 +3612,7 @@
       <w:pPr>
         <w:pStyle w:val="Cmsor1"/>
       </w:pPr>
-      <w:bookmarkStart w:id="12" w:name="_Toc192449349"/>
+      <w:bookmarkStart w:id="12" w:name="_Toc192455891"/>
       <w:r>
         <w:t>Tesztelés:</w:t>
       </w:r>
@@ -3622,7 +3622,7 @@
       <w:pPr>
         <w:pStyle w:val="Cmsor2"/>
       </w:pPr>
-      <w:bookmarkStart w:id="13" w:name="_Toc192449350"/>
+      <w:bookmarkStart w:id="13" w:name="_Toc192455892"/>
       <w:r>
         <w:t>Adatkezelés:</w:t>
       </w:r>
@@ -3790,7 +3790,7 @@
       <w:pPr>
         <w:pStyle w:val="Cmsor2"/>
       </w:pPr>
-      <w:bookmarkStart w:id="14" w:name="_Toc192449351"/>
+      <w:bookmarkStart w:id="14" w:name="_Toc192455893"/>
       <w:proofErr w:type="spellStart"/>
       <w:r>
         <w:lastRenderedPageBreak/>
@@ -3908,7 +3908,7 @@
       <w:pPr>
         <w:pStyle w:val="Cmsor2"/>
       </w:pPr>
-      <w:bookmarkStart w:id="15" w:name="_Toc192449352"/>
+      <w:bookmarkStart w:id="15" w:name="_Toc192455894"/>
       <w:r>
         <w:t>Csapat:</w:t>
       </w:r>
@@ -4009,7 +4009,7 @@
       <w:pPr>
         <w:pStyle w:val="Cmsor2"/>
       </w:pPr>
-      <w:bookmarkStart w:id="16" w:name="_Toc192449353"/>
+      <w:bookmarkStart w:id="16" w:name="_Toc192455895"/>
       <w:r>
         <w:t>Nagydíj:</w:t>
       </w:r>
@@ -4126,7 +4126,7 @@
       <w:pPr>
         <w:pStyle w:val="Cmsor2"/>
       </w:pPr>
-      <w:bookmarkStart w:id="17" w:name="_Toc192449354"/>
+      <w:bookmarkStart w:id="17" w:name="_Toc192455896"/>
       <w:r>
         <w:t>Versenyző:</w:t>
       </w:r>
@@ -4257,6 +4257,925 @@
       </w:r>
     </w:p>
     <w:p>
+      <w:r>
+        <w:br w:type="page"/>
+      </w:r>
+    </w:p>
+    <w:p>
+      <w:pPr>
+        <w:pStyle w:val="Cmsor1"/>
+      </w:pPr>
+      <w:bookmarkStart w:id="18" w:name="_Toc192455897"/>
+      <w:r>
+        <w:rPr>
+          <w:noProof/>
+        </w:rPr>
+        <w:lastRenderedPageBreak/>
+        <w:drawing>
+          <wp:anchor distT="0" distB="0" distL="114300" distR="114300" simplePos="0" relativeHeight="251663360" behindDoc="1" locked="0" layoutInCell="1" allowOverlap="1" wp14:anchorId="6D090606" wp14:editId="5D78DDA1">
+            <wp:simplePos x="0" y="0"/>
+            <wp:positionH relativeFrom="margin">
+              <wp:posOffset>-285750</wp:posOffset>
+            </wp:positionH>
+            <wp:positionV relativeFrom="paragraph">
+              <wp:posOffset>424180</wp:posOffset>
+            </wp:positionV>
+            <wp:extent cx="1990725" cy="1104265"/>
+            <wp:effectExtent l="0" t="0" r="9525" b="635"/>
+            <wp:wrapNone/>
+            <wp:docPr id="574300182" name="Kép 8"/>
+            <wp:cNvGraphicFramePr>
+              <a:graphicFrameLocks xmlns:a="http://schemas.openxmlformats.org/drawingml/2006/main" noChangeAspect="1"/>
+            </wp:cNvGraphicFramePr>
+            <a:graphic xmlns:a="http://schemas.openxmlformats.org/drawingml/2006/main">
+              <a:graphicData uri="http://schemas.openxmlformats.org/drawingml/2006/picture">
+                <pic:pic xmlns:pic="http://schemas.openxmlformats.org/drawingml/2006/picture">
+                  <pic:nvPicPr>
+                    <pic:cNvPr id="0" name="Picture 1"/>
+                    <pic:cNvPicPr>
+                      <a:picLocks noChangeAspect="1" noChangeArrowheads="1"/>
+                    </pic:cNvPicPr>
+                  </pic:nvPicPr>
+                  <pic:blipFill>
+                    <a:blip r:embed="rId9">
+                      <a:extLst>
+                        <a:ext uri="{28A0092B-C50C-407E-A947-70E740481C1C}">
+                          <a14:useLocalDpi xmlns:a14="http://schemas.microsoft.com/office/drawing/2010/main" val="0"/>
+                        </a:ext>
+                      </a:extLst>
+                    </a:blip>
+                    <a:srcRect/>
+                    <a:stretch>
+                      <a:fillRect/>
+                    </a:stretch>
+                  </pic:blipFill>
+                  <pic:spPr bwMode="auto">
+                    <a:xfrm>
+                      <a:off x="0" y="0"/>
+                      <a:ext cx="1990725" cy="1104265"/>
+                    </a:xfrm>
+                    <a:prstGeom prst="rect">
+                      <a:avLst/>
+                    </a:prstGeom>
+                    <a:noFill/>
+                    <a:ln>
+                      <a:noFill/>
+                    </a:ln>
+                  </pic:spPr>
+                </pic:pic>
+              </a:graphicData>
+            </a:graphic>
+          </wp:anchor>
+        </w:drawing>
+      </w:r>
+      <w:r>
+        <w:t>GUI működés</w:t>
+      </w:r>
+      <w:bookmarkEnd w:id="18"/>
+    </w:p>
+    <w:p>
+      <w:r>
+        <w:rPr>
+          <w:noProof/>
+        </w:rPr>
+        <w:drawing>
+          <wp:anchor distT="0" distB="0" distL="114300" distR="114300" simplePos="0" relativeHeight="251664384" behindDoc="0" locked="0" layoutInCell="1" allowOverlap="1" wp14:anchorId="373F4A57" wp14:editId="034DF172">
+            <wp:simplePos x="0" y="0"/>
+            <wp:positionH relativeFrom="margin">
+              <wp:align>right</wp:align>
+            </wp:positionH>
+            <wp:positionV relativeFrom="paragraph">
+              <wp:posOffset>13970</wp:posOffset>
+            </wp:positionV>
+            <wp:extent cx="3752850" cy="1814342"/>
+            <wp:effectExtent l="0" t="0" r="0" b="0"/>
+            <wp:wrapNone/>
+            <wp:docPr id="1956872597" name="Kép 9" descr="A képen szoftver, képernyőkép, Multimédiás szoftver, számítógép látható&#10;&#10;Előfordulhat, hogy a mesterséges intelligencia által létrehozott tartalom helytelen."/>
+            <wp:cNvGraphicFramePr>
+              <a:graphicFrameLocks xmlns:a="http://schemas.openxmlformats.org/drawingml/2006/main" noChangeAspect="1"/>
+            </wp:cNvGraphicFramePr>
+            <a:graphic xmlns:a="http://schemas.openxmlformats.org/drawingml/2006/main">
+              <a:graphicData uri="http://schemas.openxmlformats.org/drawingml/2006/picture">
+                <pic:pic xmlns:pic="http://schemas.openxmlformats.org/drawingml/2006/picture">
+                  <pic:nvPicPr>
+                    <pic:cNvPr id="1956872597" name="Kép 9" descr="A képen szoftver, képernyőkép, Multimédiás szoftver, számítógép látható&#10;&#10;Előfordulhat, hogy a mesterséges intelligencia által létrehozott tartalom helytelen."/>
+                    <pic:cNvPicPr>
+                      <a:picLocks noChangeAspect="1" noChangeArrowheads="1"/>
+                    </pic:cNvPicPr>
+                  </pic:nvPicPr>
+                  <pic:blipFill>
+                    <a:blip r:embed="rId10" cstate="print">
+                      <a:extLst>
+                        <a:ext uri="{28A0092B-C50C-407E-A947-70E740481C1C}">
+                          <a14:useLocalDpi xmlns:a14="http://schemas.microsoft.com/office/drawing/2010/main" val="0"/>
+                        </a:ext>
+                      </a:extLst>
+                    </a:blip>
+                    <a:srcRect/>
+                    <a:stretch>
+                      <a:fillRect/>
+                    </a:stretch>
+                  </pic:blipFill>
+                  <pic:spPr bwMode="auto">
+                    <a:xfrm>
+                      <a:off x="0" y="0"/>
+                      <a:ext cx="3752850" cy="1814342"/>
+                    </a:xfrm>
+                    <a:prstGeom prst="rect">
+                      <a:avLst/>
+                    </a:prstGeom>
+                    <a:noFill/>
+                    <a:ln>
+                      <a:noFill/>
+                    </a:ln>
+                  </pic:spPr>
+                </pic:pic>
+              </a:graphicData>
+            </a:graphic>
+            <wp14:sizeRelH relativeFrom="margin">
+              <wp14:pctWidth>0</wp14:pctWidth>
+            </wp14:sizeRelH>
+            <wp14:sizeRelV relativeFrom="margin">
+              <wp14:pctHeight>0</wp14:pctHeight>
+            </wp14:sizeRelV>
+          </wp:anchor>
+        </w:drawing>
+      </w:r>
+    </w:p>
+    <w:p>
+      <w:r>
+        <w:rPr>
+          <w:noProof/>
+        </w:rPr>
+        <mc:AlternateContent>
+          <mc:Choice Requires="wps">
+            <w:drawing>
+              <wp:anchor distT="0" distB="0" distL="114300" distR="114300" simplePos="0" relativeHeight="251679744" behindDoc="0" locked="0" layoutInCell="1" allowOverlap="1" wp14:anchorId="6D9F3F5D" wp14:editId="3C4502CA">
+                <wp:simplePos x="0" y="0"/>
+                <wp:positionH relativeFrom="column">
+                  <wp:posOffset>4243704</wp:posOffset>
+                </wp:positionH>
+                <wp:positionV relativeFrom="paragraph">
+                  <wp:posOffset>4250055</wp:posOffset>
+                </wp:positionV>
+                <wp:extent cx="1066800" cy="3867150"/>
+                <wp:effectExtent l="19050" t="19050" r="76200" b="38100"/>
+                <wp:wrapNone/>
+                <wp:docPr id="1104219922" name="Egyenes összekötő nyíllal 10"/>
+                <wp:cNvGraphicFramePr/>
+                <a:graphic xmlns:a="http://schemas.openxmlformats.org/drawingml/2006/main">
+                  <a:graphicData uri="http://schemas.microsoft.com/office/word/2010/wordprocessingShape">
+                    <wps:wsp>
+                      <wps:cNvCnPr/>
+                      <wps:spPr>
+                        <a:xfrm>
+                          <a:off x="0" y="0"/>
+                          <a:ext cx="1066800" cy="3867150"/>
+                        </a:xfrm>
+                        <a:prstGeom prst="straightConnector1">
+                          <a:avLst/>
+                        </a:prstGeom>
+                        <a:ln w="38100">
+                          <a:tailEnd type="triangle"/>
+                        </a:ln>
+                      </wps:spPr>
+                      <wps:style>
+                        <a:lnRef idx="1">
+                          <a:schemeClr val="accent1"/>
+                        </a:lnRef>
+                        <a:fillRef idx="0">
+                          <a:schemeClr val="accent1"/>
+                        </a:fillRef>
+                        <a:effectRef idx="0">
+                          <a:schemeClr val="accent1"/>
+                        </a:effectRef>
+                        <a:fontRef idx="minor">
+                          <a:schemeClr val="tx1"/>
+                        </a:fontRef>
+                      </wps:style>
+                      <wps:bodyPr/>
+                    </wps:wsp>
+                  </a:graphicData>
+                </a:graphic>
+                <wp14:sizeRelH relativeFrom="margin">
+                  <wp14:pctWidth>0</wp14:pctWidth>
+                </wp14:sizeRelH>
+                <wp14:sizeRelV relativeFrom="margin">
+                  <wp14:pctHeight>0</wp14:pctHeight>
+                </wp14:sizeRelV>
+              </wp:anchor>
+            </w:drawing>
+          </mc:Choice>
+          <mc:Fallback>
+            <w:pict>
+              <v:shapetype w14:anchorId="4B37070D" id="_x0000_t32" coordsize="21600,21600" o:spt="32" o:oned="t" path="m,l21600,21600e" filled="f">
+                <v:path arrowok="t" fillok="f" o:connecttype="none"/>
+                <o:lock v:ext="edit" shapetype="t"/>
+              </v:shapetype>
+              <v:shape id="Egyenes összekötő nyíllal 10" o:spid="_x0000_s1026" type="#_x0000_t32" style="position:absolute;margin-left:334.15pt;margin-top:334.65pt;width:84pt;height:304.5pt;z-index:251679744;visibility:visible;mso-wrap-style:square;mso-width-percent:0;mso-height-percent:0;mso-wrap-distance-left:9pt;mso-wrap-distance-top:0;mso-wrap-distance-right:9pt;mso-wrap-distance-bottom:0;mso-position-horizontal:absolute;mso-position-horizontal-relative:text;mso-position-vertical:absolute;mso-position-vertical-relative:text;mso-width-percent:0;mso-height-percent:0;mso-width-relative:margin;mso-height-relative:margin" o:gfxdata="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" strokecolor="#156082 [3204]" strokeweight="3pt">
+                <v:stroke endarrow="block" joinstyle="miter"/>
+              </v:shape>
+            </w:pict>
+          </mc:Fallback>
+        </mc:AlternateContent>
+      </w:r>
+      <w:r>
+        <w:rPr>
+          <w:noProof/>
+        </w:rPr>
+        <mc:AlternateContent>
+          <mc:Choice Requires="wps">
+            <w:drawing>
+              <wp:anchor distT="0" distB="0" distL="114300" distR="114300" simplePos="0" relativeHeight="251677696" behindDoc="0" locked="0" layoutInCell="1" allowOverlap="1" wp14:anchorId="20BFA597" wp14:editId="3D781BD1">
+                <wp:simplePos x="0" y="0"/>
+                <wp:positionH relativeFrom="column">
+                  <wp:posOffset>319406</wp:posOffset>
+                </wp:positionH>
+                <wp:positionV relativeFrom="paragraph">
+                  <wp:posOffset>2621280</wp:posOffset>
+                </wp:positionV>
+                <wp:extent cx="819150" cy="1314450"/>
+                <wp:effectExtent l="38100" t="19050" r="19050" b="38100"/>
+                <wp:wrapNone/>
+                <wp:docPr id="616329162" name="Egyenes összekötő nyíllal 10"/>
+                <wp:cNvGraphicFramePr/>
+                <a:graphic xmlns:a="http://schemas.openxmlformats.org/drawingml/2006/main">
+                  <a:graphicData uri="http://schemas.microsoft.com/office/word/2010/wordprocessingShape">
+                    <wps:wsp>
+                      <wps:cNvCnPr/>
+                      <wps:spPr>
+                        <a:xfrm flipH="1">
+                          <a:off x="0" y="0"/>
+                          <a:ext cx="819150" cy="1314450"/>
+                        </a:xfrm>
+                        <a:prstGeom prst="straightConnector1">
+                          <a:avLst/>
+                        </a:prstGeom>
+                        <a:ln w="38100">
+                          <a:tailEnd type="triangle"/>
+                        </a:ln>
+                      </wps:spPr>
+                      <wps:style>
+                        <a:lnRef idx="1">
+                          <a:schemeClr val="accent1"/>
+                        </a:lnRef>
+                        <a:fillRef idx="0">
+                          <a:schemeClr val="accent1"/>
+                        </a:fillRef>
+                        <a:effectRef idx="0">
+                          <a:schemeClr val="accent1"/>
+                        </a:effectRef>
+                        <a:fontRef idx="minor">
+                          <a:schemeClr val="tx1"/>
+                        </a:fontRef>
+                      </wps:style>
+                      <wps:bodyPr/>
+                    </wps:wsp>
+                  </a:graphicData>
+                </a:graphic>
+                <wp14:sizeRelH relativeFrom="margin">
+                  <wp14:pctWidth>0</wp14:pctWidth>
+                </wp14:sizeRelH>
+                <wp14:sizeRelV relativeFrom="margin">
+                  <wp14:pctHeight>0</wp14:pctHeight>
+                </wp14:sizeRelV>
+              </wp:anchor>
+            </w:drawing>
+          </mc:Choice>
+          <mc:Fallback>
+            <w:pict>
+              <v:shape w14:anchorId="50C1A321" id="Egyenes összekötő nyíllal 10" o:spid="_x0000_s1026" type="#_x0000_t32" style="position:absolute;margin-left:25.15pt;margin-top:206.4pt;width:64.5pt;height:103.5pt;flip:x;z-index:251677696;visibility:visible;mso-wrap-style:square;mso-width-percent:0;mso-height-percent:0;mso-wrap-distance-left:9pt;mso-wrap-distance-top:0;mso-wrap-distance-right:9pt;mso-wrap-distance-bottom:0;mso-position-horizontal:absolute;mso-position-horizontal-relative:text;mso-position-vertical:absolute;mso-position-vertical-relative:text;mso-width-percent:0;mso-height-percent:0;mso-width-relative:margin;mso-height-relative:margin" o:gfxdata="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" strokecolor="#156082 [3204]" strokeweight="3pt">
+                <v:stroke endarrow="block" joinstyle="miter"/>
+              </v:shape>
+            </w:pict>
+          </mc:Fallback>
+        </mc:AlternateContent>
+      </w:r>
+      <w:r>
+        <w:rPr>
+          <w:noProof/>
+        </w:rPr>
+        <w:drawing>
+          <wp:anchor distT="0" distB="0" distL="114300" distR="114300" simplePos="0" relativeHeight="251675648" behindDoc="0" locked="0" layoutInCell="1" allowOverlap="1" wp14:anchorId="687221F3" wp14:editId="44D25526">
+            <wp:simplePos x="0" y="0"/>
+            <wp:positionH relativeFrom="column">
+              <wp:posOffset>-326390</wp:posOffset>
+            </wp:positionH>
+            <wp:positionV relativeFrom="paragraph">
+              <wp:posOffset>6212205</wp:posOffset>
+            </wp:positionV>
+            <wp:extent cx="5760720" cy="2513330"/>
+            <wp:effectExtent l="0" t="0" r="0" b="1270"/>
+            <wp:wrapNone/>
+            <wp:docPr id="648135712" name="Kép 16" descr="A képen szöveg, képernyőkép, szám, szoftver látható&#10;&#10;Előfordulhat, hogy a mesterséges intelligencia által létrehozott tartalom helytelen."/>
+            <wp:cNvGraphicFramePr>
+              <a:graphicFrameLocks xmlns:a="http://schemas.openxmlformats.org/drawingml/2006/main" noChangeAspect="1"/>
+            </wp:cNvGraphicFramePr>
+            <a:graphic xmlns:a="http://schemas.openxmlformats.org/drawingml/2006/main">
+              <a:graphicData uri="http://schemas.openxmlformats.org/drawingml/2006/picture">
+                <pic:pic xmlns:pic="http://schemas.openxmlformats.org/drawingml/2006/picture">
+                  <pic:nvPicPr>
+                    <pic:cNvPr id="648135712" name="Kép 16" descr="A képen szöveg, képernyőkép, szám, szoftver látható&#10;&#10;Előfordulhat, hogy a mesterséges intelligencia által létrehozott tartalom helytelen."/>
+                    <pic:cNvPicPr>
+                      <a:picLocks noChangeAspect="1" noChangeArrowheads="1"/>
+                    </pic:cNvPicPr>
+                  </pic:nvPicPr>
+                  <pic:blipFill>
+                    <a:blip r:embed="rId11">
+                      <a:extLst>
+                        <a:ext uri="{28A0092B-C50C-407E-A947-70E740481C1C}">
+                          <a14:useLocalDpi xmlns:a14="http://schemas.microsoft.com/office/drawing/2010/main" val="0"/>
+                        </a:ext>
+                      </a:extLst>
+                    </a:blip>
+                    <a:srcRect/>
+                    <a:stretch>
+                      <a:fillRect/>
+                    </a:stretch>
+                  </pic:blipFill>
+                  <pic:spPr bwMode="auto">
+                    <a:xfrm>
+                      <a:off x="0" y="0"/>
+                      <a:ext cx="5760720" cy="2513330"/>
+                    </a:xfrm>
+                    <a:prstGeom prst="rect">
+                      <a:avLst/>
+                    </a:prstGeom>
+                    <a:noFill/>
+                    <a:ln>
+                      <a:noFill/>
+                    </a:ln>
+                  </pic:spPr>
+                </pic:pic>
+              </a:graphicData>
+            </a:graphic>
+          </wp:anchor>
+        </w:drawing>
+      </w:r>
+      <w:r>
+        <w:rPr>
+          <w:noProof/>
+        </w:rPr>
+        <mc:AlternateContent>
+          <mc:Choice Requires="wps">
+            <w:drawing>
+              <wp:anchor distT="45720" distB="45720" distL="114300" distR="114300" simplePos="0" relativeHeight="251674624" behindDoc="0" locked="0" layoutInCell="1" allowOverlap="1" wp14:anchorId="01346C1A" wp14:editId="3EB0E4FF">
+                <wp:simplePos x="0" y="0"/>
+                <wp:positionH relativeFrom="column">
+                  <wp:posOffset>-375920</wp:posOffset>
+                </wp:positionH>
+                <wp:positionV relativeFrom="paragraph">
+                  <wp:posOffset>5564505</wp:posOffset>
+                </wp:positionV>
+                <wp:extent cx="2360930" cy="1404620"/>
+                <wp:effectExtent l="0" t="0" r="0" b="4445"/>
+                <wp:wrapSquare wrapText="bothSides"/>
+                <wp:docPr id="1782174069" name="Szövegdoboz 2"/>
+                <wp:cNvGraphicFramePr>
+                  <a:graphicFrameLocks xmlns:a="http://schemas.openxmlformats.org/drawingml/2006/main"/>
+                </wp:cNvGraphicFramePr>
+                <a:graphic xmlns:a="http://schemas.openxmlformats.org/drawingml/2006/main">
+                  <a:graphicData uri="http://schemas.microsoft.com/office/word/2010/wordprocessingShape">
+                    <wps:wsp>
+                      <wps:cNvSpPr txBox="1">
+                        <a:spLocks noChangeArrowheads="1"/>
+                      </wps:cNvSpPr>
+                      <wps:spPr bwMode="auto">
+                        <a:xfrm>
+                          <a:off x="0" y="0"/>
+                          <a:ext cx="2360930" cy="1404620"/>
+                        </a:xfrm>
+                        <a:prstGeom prst="rect">
+                          <a:avLst/>
+                        </a:prstGeom>
+                        <a:noFill/>
+                        <a:ln w="9525">
+                          <a:noFill/>
+                          <a:miter lim="800000"/>
+                          <a:headEnd/>
+                          <a:tailEnd/>
+                        </a:ln>
+                      </wps:spPr>
+                      <wps:txbx>
+                        <w:txbxContent>
+                          <w:p>
+                            <w:r>
+                              <w:t xml:space="preserve">Egy csapat vagy versenyző kiválasztásakor az alsó </w:t>
+                            </w:r>
+                            <w:proofErr w:type="spellStart"/>
+                            <w:r>
+                              <w:t>dataGridView-ba</w:t>
+                            </w:r>
+                            <w:proofErr w:type="spellEnd"/>
+                            <w:r>
+                              <w:t xml:space="preserve"> kiírja a hozzátartozó adatokat</w:t>
+                            </w:r>
+                          </w:p>
+                        </w:txbxContent>
+                      </wps:txbx>
+                      <wps:bodyPr rot="0" vert="horz" wrap="none" lIns="91440" tIns="45720" rIns="91440" bIns="45720" anchor="t" anchorCtr="0">
+                        <a:spAutoFit/>
+                      </wps:bodyPr>
+                    </wps:wsp>
+                  </a:graphicData>
+                </a:graphic>
+                <wp14:sizeRelH relativeFrom="margin">
+                  <wp14:pctWidth>40000</wp14:pctWidth>
+                </wp14:sizeRelH>
+                <wp14:sizeRelV relativeFrom="margin">
+                  <wp14:pctHeight>20000</wp14:pctHeight>
+                </wp14:sizeRelV>
+              </wp:anchor>
+            </w:drawing>
+          </mc:Choice>
+          <mc:Fallback>
+            <w:pict>
+              <v:shape w14:anchorId="01346C1A" id="Szövegdoboz 2" o:spid="_x0000_s1036" type="#_x0000_t202" style="position:absolute;margin-left:-29.6pt;margin-top:438.15pt;width:185.9pt;height:110.6pt;z-index:251674624;visibility:visible;mso-wrap-style:none;mso-width-percent:400;mso-height-percent:200;mso-wrap-distance-left:9pt;mso-wrap-distance-top:3.6pt;mso-wrap-distance-right:9pt;mso-wrap-distance-bottom:3.6pt;mso-position-horizontal:absolute;mso-position-horizontal-relative:text;mso-position-vertical:absolute;mso-position-vertical-relative:text;mso-width-percent:400;mso-height-percent:200;mso-width-relative:margin;mso-height-relative:margin;v-text-anchor:top" o:gfxdata="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" filled="f" stroked="f">
+                <v:textbox style="mso-fit-shape-to-text:t">
+                  <w:txbxContent>
+                    <w:p>
+                      <w:r>
+                        <w:t xml:space="preserve">Egy csapat vagy versenyző kiválasztásakor az alsó </w:t>
+                      </w:r>
+                      <w:proofErr w:type="spellStart"/>
+                      <w:r>
+                        <w:t>dataGridView-ba</w:t>
+                      </w:r>
+                      <w:proofErr w:type="spellEnd"/>
+                      <w:r>
+                        <w:t xml:space="preserve"> kiírja a hozzátartozó adatokat</w:t>
+                      </w:r>
+                    </w:p>
+                  </w:txbxContent>
+                </v:textbox>
+                <w10:wrap type="square"/>
+              </v:shape>
+            </w:pict>
+          </mc:Fallback>
+        </mc:AlternateContent>
+      </w:r>
+      <w:r>
+        <w:rPr>
+          <w:noProof/>
+        </w:rPr>
+        <mc:AlternateContent>
+          <mc:Choice Requires="wps">
+            <w:drawing>
+              <wp:anchor distT="45720" distB="45720" distL="114300" distR="114300" simplePos="0" relativeHeight="251671552" behindDoc="0" locked="0" layoutInCell="1" allowOverlap="1" wp14:anchorId="046A67BA" wp14:editId="003CDAC2">
+                <wp:simplePos x="0" y="0"/>
+                <wp:positionH relativeFrom="column">
+                  <wp:posOffset>2462530</wp:posOffset>
+                </wp:positionH>
+                <wp:positionV relativeFrom="paragraph">
+                  <wp:posOffset>2897505</wp:posOffset>
+                </wp:positionV>
+                <wp:extent cx="2360930" cy="1404620"/>
+                <wp:effectExtent l="0" t="0" r="0" b="4445"/>
+                <wp:wrapSquare wrapText="bothSides"/>
+                <wp:docPr id="619607979" name="Szövegdoboz 2"/>
+                <wp:cNvGraphicFramePr>
+                  <a:graphicFrameLocks xmlns:a="http://schemas.openxmlformats.org/drawingml/2006/main"/>
+                </wp:cNvGraphicFramePr>
+                <a:graphic xmlns:a="http://schemas.openxmlformats.org/drawingml/2006/main">
+                  <a:graphicData uri="http://schemas.microsoft.com/office/word/2010/wordprocessingShape">
+                    <wps:wsp>
+                      <wps:cNvSpPr txBox="1">
+                        <a:spLocks noChangeArrowheads="1"/>
+                      </wps:cNvSpPr>
+                      <wps:spPr bwMode="auto">
+                        <a:xfrm>
+                          <a:off x="0" y="0"/>
+                          <a:ext cx="2360930" cy="1404620"/>
+                        </a:xfrm>
+                        <a:prstGeom prst="rect">
+                          <a:avLst/>
+                        </a:prstGeom>
+                        <a:noFill/>
+                        <a:ln w="9525">
+                          <a:noFill/>
+                          <a:miter lim="800000"/>
+                          <a:headEnd/>
+                          <a:tailEnd/>
+                        </a:ln>
+                      </wps:spPr>
+                      <wps:txbx>
+                        <w:txbxContent>
+                          <w:p>
+                            <w:r>
+                              <w:t>Kiválasztás után megjelennek a futamhoz tartozó adatok</w:t>
+                            </w:r>
+                          </w:p>
+                        </w:txbxContent>
+                      </wps:txbx>
+                      <wps:bodyPr rot="0" vert="horz" wrap="square" lIns="91440" tIns="45720" rIns="91440" bIns="45720" anchor="t" anchorCtr="0">
+                        <a:spAutoFit/>
+                      </wps:bodyPr>
+                    </wps:wsp>
+                  </a:graphicData>
+                </a:graphic>
+                <wp14:sizeRelH relativeFrom="margin">
+                  <wp14:pctWidth>40000</wp14:pctWidth>
+                </wp14:sizeRelH>
+                <wp14:sizeRelV relativeFrom="margin">
+                  <wp14:pctHeight>20000</wp14:pctHeight>
+                </wp14:sizeRelV>
+              </wp:anchor>
+            </w:drawing>
+          </mc:Choice>
+          <mc:Fallback>
+            <w:pict>
+              <v:shape w14:anchorId="046A67BA" id="_x0000_s1037" type="#_x0000_t202" style="position:absolute;margin-left:193.9pt;margin-top:228.15pt;width:185.9pt;height:110.6pt;z-index:251671552;visibility:visible;mso-wrap-style:square;mso-width-percent:400;mso-height-percent:200;mso-wrap-distance-left:9pt;mso-wrap-distance-top:3.6pt;mso-wrap-distance-right:9pt;mso-wrap-distance-bottom:3.6pt;mso-position-horizontal:absolute;mso-position-horizontal-relative:text;mso-position-vertical:absolute;mso-position-vertical-relative:text;mso-width-percent:400;mso-height-percent:200;mso-width-relative:margin;mso-height-relative:margin;v-text-anchor:top" o:gfxdata="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" filled="f" stroked="f">
+                <v:textbox style="mso-fit-shape-to-text:t">
+                  <w:txbxContent>
+                    <w:p>
+                      <w:r>
+                        <w:t>Kiválasztás után megjelennek a futamhoz tartozó adatok</w:t>
+                      </w:r>
+                    </w:p>
+                  </w:txbxContent>
+                </v:textbox>
+                <w10:wrap type="square"/>
+              </v:shape>
+            </w:pict>
+          </mc:Fallback>
+        </mc:AlternateContent>
+      </w:r>
+      <w:r>
+        <w:rPr>
+          <w:noProof/>
+        </w:rPr>
+        <w:drawing>
+          <wp:anchor distT="0" distB="0" distL="114300" distR="114300" simplePos="0" relativeHeight="251669504" behindDoc="1" locked="0" layoutInCell="1" allowOverlap="1" wp14:anchorId="44B25F1D" wp14:editId="1C32A9EE">
+            <wp:simplePos x="0" y="0"/>
+            <wp:positionH relativeFrom="column">
+              <wp:posOffset>-347345</wp:posOffset>
+            </wp:positionH>
+            <wp:positionV relativeFrom="paragraph">
+              <wp:posOffset>3583305</wp:posOffset>
+            </wp:positionV>
+            <wp:extent cx="5781675" cy="1847850"/>
+            <wp:effectExtent l="0" t="0" r="9525" b="0"/>
+            <wp:wrapNone/>
+            <wp:docPr id="1023762961" name="Kép 13"/>
+            <wp:cNvGraphicFramePr>
+              <a:graphicFrameLocks xmlns:a="http://schemas.openxmlformats.org/drawingml/2006/main" noChangeAspect="1"/>
+            </wp:cNvGraphicFramePr>
+            <a:graphic xmlns:a="http://schemas.openxmlformats.org/drawingml/2006/main">
+              <a:graphicData uri="http://schemas.openxmlformats.org/drawingml/2006/picture">
+                <pic:pic xmlns:pic="http://schemas.openxmlformats.org/drawingml/2006/picture">
+                  <pic:nvPicPr>
+                    <pic:cNvPr id="0" name="Picture 5"/>
+                    <pic:cNvPicPr>
+                      <a:picLocks noChangeAspect="1" noChangeArrowheads="1"/>
+                    </pic:cNvPicPr>
+                  </pic:nvPicPr>
+                  <pic:blipFill>
+                    <a:blip r:embed="rId12">
+                      <a:extLst>
+                        <a:ext uri="{28A0092B-C50C-407E-A947-70E740481C1C}">
+                          <a14:useLocalDpi xmlns:a14="http://schemas.microsoft.com/office/drawing/2010/main" val="0"/>
+                        </a:ext>
+                      </a:extLst>
+                    </a:blip>
+                    <a:srcRect/>
+                    <a:stretch>
+                      <a:fillRect/>
+                    </a:stretch>
+                  </pic:blipFill>
+                  <pic:spPr bwMode="auto">
+                    <a:xfrm>
+                      <a:off x="0" y="0"/>
+                      <a:ext cx="5781675" cy="1847850"/>
+                    </a:xfrm>
+                    <a:prstGeom prst="rect">
+                      <a:avLst/>
+                    </a:prstGeom>
+                    <a:noFill/>
+                    <a:ln>
+                      <a:noFill/>
+                    </a:ln>
+                  </pic:spPr>
+                </pic:pic>
+              </a:graphicData>
+            </a:graphic>
+          </wp:anchor>
+        </w:drawing>
+      </w:r>
+      <w:r>
+        <w:rPr>
+          <w:noProof/>
+        </w:rPr>
+        <mc:AlternateContent>
+          <mc:Choice Requires="wps">
+            <w:drawing>
+              <wp:anchor distT="45720" distB="45720" distL="114300" distR="114300" simplePos="0" relativeHeight="251668480" behindDoc="0" locked="0" layoutInCell="1" allowOverlap="1" wp14:anchorId="53CAC6BD" wp14:editId="5B3FFBBE">
+                <wp:simplePos x="0" y="0"/>
+                <wp:positionH relativeFrom="column">
+                  <wp:posOffset>2461895</wp:posOffset>
+                </wp:positionH>
+                <wp:positionV relativeFrom="paragraph">
+                  <wp:posOffset>1697990</wp:posOffset>
+                </wp:positionV>
+                <wp:extent cx="2360930" cy="1404620"/>
+                <wp:effectExtent l="0" t="0" r="0" b="4445"/>
+                <wp:wrapSquare wrapText="bothSides"/>
+                <wp:docPr id="1969288361" name="Szövegdoboz 2"/>
+                <wp:cNvGraphicFramePr>
+                  <a:graphicFrameLocks xmlns:a="http://schemas.openxmlformats.org/drawingml/2006/main"/>
+                </wp:cNvGraphicFramePr>
+                <a:graphic xmlns:a="http://schemas.openxmlformats.org/drawingml/2006/main">
+                  <a:graphicData uri="http://schemas.microsoft.com/office/word/2010/wordprocessingShape">
+                    <wps:wsp>
+                      <wps:cNvSpPr txBox="1">
+                        <a:spLocks noChangeArrowheads="1"/>
+                      </wps:cNvSpPr>
+                      <wps:spPr bwMode="auto">
+                        <a:xfrm>
+                          <a:off x="0" y="0"/>
+                          <a:ext cx="2360930" cy="1404620"/>
+                        </a:xfrm>
+                        <a:prstGeom prst="rect">
+                          <a:avLst/>
+                        </a:prstGeom>
+                        <a:noFill/>
+                        <a:ln w="9525">
+                          <a:noFill/>
+                          <a:miter lim="800000"/>
+                          <a:headEnd/>
+                          <a:tailEnd/>
+                        </a:ln>
+                      </wps:spPr>
+                      <wps:txbx>
+                        <w:txbxContent>
+                          <w:p>
+                            <w:proofErr w:type="spellStart"/>
+                            <w:r>
+                              <w:t>Megjelnnek</w:t>
+                            </w:r>
+                            <w:proofErr w:type="spellEnd"/>
+                            <w:r>
+                              <w:t xml:space="preserve"> ez után az elérhető szezonok és hozzá tartozó nagydíjak</w:t>
+                            </w:r>
+                          </w:p>
+                        </w:txbxContent>
+                      </wps:txbx>
+                      <wps:bodyPr rot="0" vert="horz" wrap="square" lIns="91440" tIns="45720" rIns="91440" bIns="45720" anchor="t" anchorCtr="0">
+                        <a:spAutoFit/>
+                      </wps:bodyPr>
+                    </wps:wsp>
+                  </a:graphicData>
+                </a:graphic>
+                <wp14:sizeRelH relativeFrom="margin">
+                  <wp14:pctWidth>40000</wp14:pctWidth>
+                </wp14:sizeRelH>
+                <wp14:sizeRelV relativeFrom="margin">
+                  <wp14:pctHeight>20000</wp14:pctHeight>
+                </wp14:sizeRelV>
+              </wp:anchor>
+            </w:drawing>
+          </mc:Choice>
+          <mc:Fallback>
+            <w:pict>
+              <v:shape w14:anchorId="53CAC6BD" id="_x0000_s1038" type="#_x0000_t202" style="position:absolute;margin-left:193.85pt;margin-top:133.7pt;width:185.9pt;height:110.6pt;z-index:251668480;visibility:visible;mso-wrap-style:square;mso-width-percent:400;mso-height-percent:200;mso-wrap-distance-left:9pt;mso-wrap-distance-top:3.6pt;mso-wrap-distance-right:9pt;mso-wrap-distance-bottom:3.6pt;mso-position-horizontal:absolute;mso-position-horizontal-relative:text;mso-position-vertical:absolute;mso-position-vertical-relative:text;mso-width-percent:400;mso-height-percent:200;mso-width-relative:margin;mso-height-relative:margin;v-text-anchor:top" o:gfxdata="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" filled="f" stroked="f">
+                <v:textbox style="mso-fit-shape-to-text:t">
+                  <w:txbxContent>
+                    <w:p>
+                      <w:proofErr w:type="spellStart"/>
+                      <w:r>
+                        <w:t>Megjelnnek</w:t>
+                      </w:r>
+                      <w:proofErr w:type="spellEnd"/>
+                      <w:r>
+                        <w:t xml:space="preserve"> ez után az elérhető szezonok és hozzá tartozó nagydíjak</w:t>
+                      </w:r>
+                    </w:p>
+                  </w:txbxContent>
+                </v:textbox>
+                <w10:wrap type="square"/>
+              </v:shape>
+            </w:pict>
+          </mc:Fallback>
+        </mc:AlternateContent>
+      </w:r>
+      <w:r>
+        <w:rPr>
+          <w:noProof/>
+        </w:rPr>
+        <w:drawing>
+          <wp:anchor distT="0" distB="0" distL="114300" distR="114300" simplePos="0" relativeHeight="251666432" behindDoc="1" locked="0" layoutInCell="1" allowOverlap="1" wp14:anchorId="085696F1" wp14:editId="49B8D826">
+            <wp:simplePos x="0" y="0"/>
+            <wp:positionH relativeFrom="column">
+              <wp:posOffset>-346710</wp:posOffset>
+            </wp:positionH>
+            <wp:positionV relativeFrom="paragraph">
+              <wp:posOffset>1744980</wp:posOffset>
+            </wp:positionV>
+            <wp:extent cx="2741002" cy="1657350"/>
+            <wp:effectExtent l="0" t="0" r="2540" b="0"/>
+            <wp:wrapNone/>
+            <wp:docPr id="717042862" name="Kép 11"/>
+            <wp:cNvGraphicFramePr>
+              <a:graphicFrameLocks xmlns:a="http://schemas.openxmlformats.org/drawingml/2006/main" noChangeAspect="1"/>
+            </wp:cNvGraphicFramePr>
+            <a:graphic xmlns:a="http://schemas.openxmlformats.org/drawingml/2006/main">
+              <a:graphicData uri="http://schemas.openxmlformats.org/drawingml/2006/picture">
+                <pic:pic xmlns:pic="http://schemas.openxmlformats.org/drawingml/2006/picture">
+                  <pic:nvPicPr>
+                    <pic:cNvPr id="0" name="Picture 3"/>
+                    <pic:cNvPicPr>
+                      <a:picLocks noChangeAspect="1" noChangeArrowheads="1"/>
+                    </pic:cNvPicPr>
+                  </pic:nvPicPr>
+                  <pic:blipFill>
+                    <a:blip r:embed="rId13">
+                      <a:extLst>
+                        <a:ext uri="{28A0092B-C50C-407E-A947-70E740481C1C}">
+                          <a14:useLocalDpi xmlns:a14="http://schemas.microsoft.com/office/drawing/2010/main" val="0"/>
+                        </a:ext>
+                      </a:extLst>
+                    </a:blip>
+                    <a:srcRect/>
+                    <a:stretch>
+                      <a:fillRect/>
+                    </a:stretch>
+                  </pic:blipFill>
+                  <pic:spPr bwMode="auto">
+                    <a:xfrm>
+                      <a:off x="0" y="0"/>
+                      <a:ext cx="2741002" cy="1657350"/>
+                    </a:xfrm>
+                    <a:prstGeom prst="rect">
+                      <a:avLst/>
+                    </a:prstGeom>
+                    <a:noFill/>
+                    <a:ln>
+                      <a:noFill/>
+                    </a:ln>
+                  </pic:spPr>
+                </pic:pic>
+              </a:graphicData>
+            </a:graphic>
+            <wp14:sizeRelH relativeFrom="margin">
+              <wp14:pctWidth>0</wp14:pctWidth>
+            </wp14:sizeRelH>
+            <wp14:sizeRelV relativeFrom="margin">
+              <wp14:pctHeight>0</wp14:pctHeight>
+            </wp14:sizeRelV>
+          </wp:anchor>
+        </w:drawing>
+      </w:r>
+      <w:r>
+        <w:rPr>
+          <w:noProof/>
+        </w:rPr>
+        <mc:AlternateContent>
+          <mc:Choice Requires="wps">
+            <w:drawing>
+              <wp:anchor distT="0" distB="0" distL="114300" distR="114300" simplePos="0" relativeHeight="251665408" behindDoc="0" locked="0" layoutInCell="1" allowOverlap="1" wp14:anchorId="660EC5BD" wp14:editId="10E4F27F">
+                <wp:simplePos x="0" y="0"/>
+                <wp:positionH relativeFrom="column">
+                  <wp:posOffset>462279</wp:posOffset>
+                </wp:positionH>
+                <wp:positionV relativeFrom="paragraph">
+                  <wp:posOffset>182880</wp:posOffset>
+                </wp:positionV>
+                <wp:extent cx="1800225" cy="276225"/>
+                <wp:effectExtent l="19050" t="19050" r="28575" b="85725"/>
+                <wp:wrapNone/>
+                <wp:docPr id="728768083" name="Egyenes összekötő nyíllal 10"/>
+                <wp:cNvGraphicFramePr/>
+                <a:graphic xmlns:a="http://schemas.openxmlformats.org/drawingml/2006/main">
+                  <a:graphicData uri="http://schemas.microsoft.com/office/word/2010/wordprocessingShape">
+                    <wps:wsp>
+                      <wps:cNvCnPr/>
+                      <wps:spPr>
+                        <a:xfrm>
+                          <a:off x="0" y="0"/>
+                          <a:ext cx="1800225" cy="276225"/>
+                        </a:xfrm>
+                        <a:prstGeom prst="straightConnector1">
+                          <a:avLst/>
+                        </a:prstGeom>
+                        <a:ln w="38100">
+                          <a:tailEnd type="triangle"/>
+                        </a:ln>
+                      </wps:spPr>
+                      <wps:style>
+                        <a:lnRef idx="1">
+                          <a:schemeClr val="accent1"/>
+                        </a:lnRef>
+                        <a:fillRef idx="0">
+                          <a:schemeClr val="accent1"/>
+                        </a:fillRef>
+                        <a:effectRef idx="0">
+                          <a:schemeClr val="accent1"/>
+                        </a:effectRef>
+                        <a:fontRef idx="minor">
+                          <a:schemeClr val="tx1"/>
+                        </a:fontRef>
+                      </wps:style>
+                      <wps:bodyPr/>
+                    </wps:wsp>
+                  </a:graphicData>
+                </a:graphic>
+              </wp:anchor>
+            </w:drawing>
+          </mc:Choice>
+          <mc:Fallback>
+            <w:pict>
+              <v:shape w14:anchorId="1C79266D" id="Egyenes összekötő nyíllal 10" o:spid="_x0000_s1026" type="#_x0000_t32" style="position:absolute;margin-left:36.4pt;margin-top:14.4pt;width:141.75pt;height:21.75pt;z-index:251665408;visibility:visible;mso-wrap-style:square;mso-wrap-distance-left:9pt;mso-wrap-distance-top:0;mso-wrap-distance-right:9pt;mso-wrap-distance-bottom:0;mso-position-horizontal:absolute;mso-position-horizontal-relative:text;mso-position-vertical:absolute;mso-position-vertical-relative:text" o:gfxdata="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" strokecolor="#156082 [3204]" strokeweight="3pt">
+                <v:stroke endarrow="block" joinstyle="miter"/>
+              </v:shape>
+            </w:pict>
+          </mc:Fallback>
+        </mc:AlternateContent>
+      </w:r>
+      <w:r>
+        <w:rPr>
+          <w:noProof/>
+        </w:rPr>
+        <mc:AlternateContent>
+          <mc:Choice Requires="wps">
+            <w:drawing>
+              <wp:anchor distT="45720" distB="45720" distL="114300" distR="114300" simplePos="0" relativeHeight="251662336" behindDoc="0" locked="0" layoutInCell="1" allowOverlap="1" wp14:anchorId="2BB63034" wp14:editId="28653A0F">
+                <wp:simplePos x="0" y="0"/>
+                <wp:positionH relativeFrom="margin">
+                  <wp:posOffset>-443230</wp:posOffset>
+                </wp:positionH>
+                <wp:positionV relativeFrom="paragraph">
+                  <wp:posOffset>847090</wp:posOffset>
+                </wp:positionV>
+                <wp:extent cx="2360930" cy="1404620"/>
+                <wp:effectExtent l="0" t="0" r="0" b="0"/>
+                <wp:wrapSquare wrapText="bothSides"/>
+                <wp:docPr id="217" name="Szövegdoboz 2"/>
+                <wp:cNvGraphicFramePr>
+                  <a:graphicFrameLocks xmlns:a="http://schemas.openxmlformats.org/drawingml/2006/main"/>
+                </wp:cNvGraphicFramePr>
+                <a:graphic xmlns:a="http://schemas.openxmlformats.org/drawingml/2006/main">
+                  <a:graphicData uri="http://schemas.microsoft.com/office/word/2010/wordprocessingShape">
+                    <wps:wsp>
+                      <wps:cNvSpPr txBox="1">
+                        <a:spLocks noChangeArrowheads="1"/>
+                      </wps:cNvSpPr>
+                      <wps:spPr bwMode="auto">
+                        <a:xfrm>
+                          <a:off x="0" y="0"/>
+                          <a:ext cx="2360930" cy="1404620"/>
+                        </a:xfrm>
+                        <a:prstGeom prst="rect">
+                          <a:avLst/>
+                        </a:prstGeom>
+                        <a:noFill/>
+                        <a:ln w="9525">
+                          <a:noFill/>
+                          <a:miter lim="800000"/>
+                          <a:headEnd/>
+                          <a:tailEnd/>
+                        </a:ln>
+                      </wps:spPr>
+                      <wps:txbx>
+                        <w:txbxContent>
+                          <w:p>
+                            <w:r>
+                              <w:t>Az F1 gombra kattintva lehetőségünk van a fájlunkat beolvasni</w:t>
+                            </w:r>
+                          </w:p>
+                        </w:txbxContent>
+                      </wps:txbx>
+                      <wps:bodyPr rot="0" vert="horz" wrap="square" lIns="91440" tIns="45720" rIns="91440" bIns="45720" anchor="t" anchorCtr="0">
+                        <a:spAutoFit/>
+                      </wps:bodyPr>
+                    </wps:wsp>
+                  </a:graphicData>
+                </a:graphic>
+                <wp14:sizeRelH relativeFrom="margin">
+                  <wp14:pctWidth>40000</wp14:pctWidth>
+                </wp14:sizeRelH>
+                <wp14:sizeRelV relativeFrom="margin">
+                  <wp14:pctHeight>20000</wp14:pctHeight>
+                </wp14:sizeRelV>
+              </wp:anchor>
+            </w:drawing>
+          </mc:Choice>
+          <mc:Fallback>
+            <w:pict>
+              <v:shape w14:anchorId="2BB63034" id="_x0000_s1039" type="#_x0000_t202" style="position:absolute;margin-left:-34.9pt;margin-top:66.7pt;width:185.9pt;height:110.6pt;z-index:251662336;visibility:visible;mso-wrap-style:square;mso-width-percent:400;mso-height-percent:200;mso-wrap-distance-left:9pt;mso-wrap-distance-top:3.6pt;mso-wrap-distance-right:9pt;mso-wrap-distance-bottom:3.6pt;mso-position-horizontal:absolute;mso-position-horizontal-relative:margin;mso-position-vertical:absolute;mso-position-vertical-relative:text;mso-width-percent:400;mso-height-percent:200;mso-width-relative:margin;mso-height-relative:margin;v-text-anchor:top" o:gfxdata="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" filled="f" stroked="f">
+                <v:textbox style="mso-fit-shape-to-text:t">
+                  <w:txbxContent>
+                    <w:p>
+                      <w:r>
+                        <w:t>Az F1 gombra kattintva lehetőségünk van a fájlunkat beolvasni</w:t>
+                      </w:r>
+                    </w:p>
+                  </w:txbxContent>
+                </v:textbox>
+                <w10:wrap type="square" anchorx="margin"/>
+              </v:shape>
+            </w:pict>
+          </mc:Fallback>
+        </mc:AlternateContent>
+      </w:r>
       <w:r>
         <w:br w:type="page"/>
       </w:r>
@@ -4331,7 +5250,7 @@
             </w:rPr>
             <w:fldChar w:fldCharType="separate"/>
           </w:r>
-          <w:hyperlink w:anchor="_Toc192449337" w:history="1">
+          <w:hyperlink w:anchor="_Toc192455879" w:history="1">
             <w:r>
               <w:rPr>
                 <w:rStyle w:val="Hiperhivatkozs"/>
@@ -4359,7 +5278,7 @@
                 <w:noProof/>
                 <w:webHidden/>
               </w:rPr>
-              <w:instrText xml:space="preserve"> PAGEREF _Toc192449337 \h </w:instrText>
+              <w:instrText xml:space="preserve"> PAGEREF _Toc192455879 \h </w:instrText>
             </w:r>
             <w:r>
               <w:rPr>
@@ -4402,7 +5321,7 @@
               <w:lang w:eastAsia="hu-HU"/>
             </w:rPr>
           </w:pPr>
-          <w:hyperlink w:anchor="_Toc192449338" w:history="1">
+          <w:hyperlink w:anchor="_Toc192455880" w:history="1">
             <w:r>
               <w:rPr>
                 <w:rStyle w:val="Hiperhivatkozs"/>
@@ -4430,7 +5349,7 @@
                 <w:noProof/>
                 <w:webHidden/>
               </w:rPr>
-              <w:instrText xml:space="preserve"> PAGEREF _Toc192449338 \h </w:instrText>
+              <w:instrText xml:space="preserve"> PAGEREF _Toc192455880 \h </w:instrText>
             </w:r>
             <w:r>
               <w:rPr>
@@ -4473,7 +5392,7 @@
               <w:lang w:eastAsia="hu-HU"/>
             </w:rPr>
           </w:pPr>
-          <w:hyperlink w:anchor="_Toc192449339" w:history="1">
+          <w:hyperlink w:anchor="_Toc192455881" w:history="1">
             <w:r>
               <w:rPr>
                 <w:rStyle w:val="Hiperhivatkozs"/>
@@ -4501,7 +5420,7 @@
                 <w:noProof/>
                 <w:webHidden/>
               </w:rPr>
-              <w:instrText xml:space="preserve"> PAGEREF _Toc192449339 \h </w:instrText>
+              <w:instrText xml:space="preserve"> PAGEREF _Toc192455881 \h </w:instrText>
             </w:r>
             <w:r>
               <w:rPr>
@@ -4544,7 +5463,7 @@
               <w:lang w:eastAsia="hu-HU"/>
             </w:rPr>
           </w:pPr>
-          <w:hyperlink w:anchor="_Toc192449340" w:history="1">
+          <w:hyperlink w:anchor="_Toc192455882" w:history="1">
             <w:r>
               <w:rPr>
                 <w:rStyle w:val="Hiperhivatkozs"/>
@@ -4572,7 +5491,7 @@
                 <w:noProof/>
                 <w:webHidden/>
               </w:rPr>
-              <w:instrText xml:space="preserve"> PAGEREF _Toc192449340 \h </w:instrText>
+              <w:instrText xml:space="preserve"> PAGEREF _Toc192455882 \h </w:instrText>
             </w:r>
             <w:r>
               <w:rPr>
@@ -4615,7 +5534,7 @@
               <w:lang w:eastAsia="hu-HU"/>
             </w:rPr>
           </w:pPr>
-          <w:hyperlink w:anchor="_Toc192449341" w:history="1">
+          <w:hyperlink w:anchor="_Toc192455883" w:history="1">
             <w:r>
               <w:rPr>
                 <w:rStyle w:val="Hiperhivatkozs"/>
@@ -4643,7 +5562,7 @@
                 <w:noProof/>
                 <w:webHidden/>
               </w:rPr>
-              <w:instrText xml:space="preserve"> PAGEREF _Toc192449341 \h </w:instrText>
+              <w:instrText xml:space="preserve"> PAGEREF _Toc192455883 \h </w:instrText>
             </w:r>
             <w:r>
               <w:rPr>
@@ -4686,7 +5605,7 @@
               <w:lang w:eastAsia="hu-HU"/>
             </w:rPr>
           </w:pPr>
-          <w:hyperlink w:anchor="_Toc192449342" w:history="1">
+          <w:hyperlink w:anchor="_Toc192455884" w:history="1">
             <w:r>
               <w:rPr>
                 <w:rStyle w:val="Hiperhivatkozs"/>
@@ -4714,7 +5633,7 @@
                 <w:noProof/>
                 <w:webHidden/>
               </w:rPr>
-              <w:instrText xml:space="preserve"> PAGEREF _Toc192449342 \h </w:instrText>
+              <w:instrText xml:space="preserve"> PAGEREF _Toc192455884 \h </w:instrText>
             </w:r>
             <w:r>
               <w:rPr>
@@ -4757,7 +5676,7 @@
               <w:lang w:eastAsia="hu-HU"/>
             </w:rPr>
           </w:pPr>
-          <w:hyperlink w:anchor="_Toc192449343" w:history="1">
+          <w:hyperlink w:anchor="_Toc192455885" w:history="1">
             <w:r>
               <w:rPr>
                 <w:rStyle w:val="Hiperhivatkozs"/>
@@ -4785,7 +5704,7 @@
                 <w:noProof/>
                 <w:webHidden/>
               </w:rPr>
-              <w:instrText xml:space="preserve"> PAGEREF _Toc192449343 \h </w:instrText>
+              <w:instrText xml:space="preserve"> PAGEREF _Toc192455885 \h </w:instrText>
             </w:r>
             <w:r>
               <w:rPr>
@@ -4828,7 +5747,7 @@
               <w:lang w:eastAsia="hu-HU"/>
             </w:rPr>
           </w:pPr>
-          <w:hyperlink w:anchor="_Toc192449344" w:history="1">
+          <w:hyperlink w:anchor="_Toc192455886" w:history="1">
             <w:r>
               <w:rPr>
                 <w:rStyle w:val="Hiperhivatkozs"/>
@@ -4856,7 +5775,7 @@
                 <w:noProof/>
                 <w:webHidden/>
               </w:rPr>
-              <w:instrText xml:space="preserve"> PAGEREF _Toc192449344 \h </w:instrText>
+              <w:instrText xml:space="preserve"> PAGEREF _Toc192455886 \h </w:instrText>
             </w:r>
             <w:r>
               <w:rPr>
@@ -4899,7 +5818,7 @@
               <w:lang w:eastAsia="hu-HU"/>
             </w:rPr>
           </w:pPr>
-          <w:hyperlink w:anchor="_Toc192449345" w:history="1">
+          <w:hyperlink w:anchor="_Toc192455887" w:history="1">
             <w:r>
               <w:rPr>
                 <w:rStyle w:val="Hiperhivatkozs"/>
@@ -4927,7 +5846,7 @@
                 <w:noProof/>
                 <w:webHidden/>
               </w:rPr>
-              <w:instrText xml:space="preserve"> PAGEREF _Toc192449345 \h </w:instrText>
+              <w:instrText xml:space="preserve"> PAGEREF _Toc192455887 \h </w:instrText>
             </w:r>
             <w:r>
               <w:rPr>
@@ -4970,7 +5889,7 @@
               <w:lang w:eastAsia="hu-HU"/>
             </w:rPr>
           </w:pPr>
-          <w:hyperlink w:anchor="_Toc192449346" w:history="1">
+          <w:hyperlink w:anchor="_Toc192455888" w:history="1">
             <w:r>
               <w:rPr>
                 <w:rStyle w:val="Hiperhivatkozs"/>
@@ -4998,7 +5917,7 @@
                 <w:noProof/>
                 <w:webHidden/>
               </w:rPr>
-              <w:instrText xml:space="preserve"> PAGEREF _Toc192449346 \h </w:instrText>
+              <w:instrText xml:space="preserve"> PAGEREF _Toc192455888 \h </w:instrText>
             </w:r>
             <w:r>
               <w:rPr>
@@ -5041,7 +5960,7 @@
               <w:lang w:eastAsia="hu-HU"/>
             </w:rPr>
           </w:pPr>
-          <w:hyperlink w:anchor="_Toc192449347" w:history="1">
+          <w:hyperlink w:anchor="_Toc192455889" w:history="1">
             <w:r>
               <w:rPr>
                 <w:rStyle w:val="Hiperhivatkozs"/>
@@ -5069,7 +5988,7 @@
                 <w:noProof/>
                 <w:webHidden/>
               </w:rPr>
-              <w:instrText xml:space="preserve"> PAGEREF _Toc192449347 \h </w:instrText>
+              <w:instrText xml:space="preserve"> PAGEREF _Toc192455889 \h </w:instrText>
             </w:r>
             <w:r>
               <w:rPr>
@@ -5112,7 +6031,7 @@
               <w:lang w:eastAsia="hu-HU"/>
             </w:rPr>
           </w:pPr>
-          <w:hyperlink w:anchor="_Toc192449348" w:history="1">
+          <w:hyperlink w:anchor="_Toc192455890" w:history="1">
             <w:r>
               <w:rPr>
                 <w:rStyle w:val="Hiperhivatkozs"/>
@@ -5140,7 +6059,7 @@
                 <w:noProof/>
                 <w:webHidden/>
               </w:rPr>
-              <w:instrText xml:space="preserve"> PAGEREF _Toc192449348 \h </w:instrText>
+              <w:instrText xml:space="preserve"> PAGEREF _Toc192455890 \h </w:instrText>
             </w:r>
             <w:r>
               <w:rPr>
@@ -5183,7 +6102,7 @@
               <w:lang w:eastAsia="hu-HU"/>
             </w:rPr>
           </w:pPr>
-          <w:hyperlink w:anchor="_Toc192449349" w:history="1">
+          <w:hyperlink w:anchor="_Toc192455891" w:history="1">
             <w:r>
               <w:rPr>
                 <w:rStyle w:val="Hiperhivatkozs"/>
@@ -5210,7 +6129,7 @@
                 <w:noProof/>
                 <w:webHidden/>
               </w:rPr>
-              <w:instrText xml:space="preserve"> PAGEREF _Toc192449349 \h </w:instrText>
+              <w:instrText xml:space="preserve"> PAGEREF _Toc192455891 \h </w:instrText>
             </w:r>
             <w:r>
               <w:rPr>
@@ -5253,7 +6172,7 @@
               <w:lang w:eastAsia="hu-HU"/>
             </w:rPr>
           </w:pPr>
-          <w:hyperlink w:anchor="_Toc192449350" w:history="1">
+          <w:hyperlink w:anchor="_Toc192455892" w:history="1">
             <w:r>
               <w:rPr>
                 <w:rStyle w:val="Hiperhivatkozs"/>
@@ -5280,7 +6199,7 @@
                 <w:noProof/>
                 <w:webHidden/>
               </w:rPr>
-              <w:instrText xml:space="preserve"> PAGEREF _Toc192449350 \h </w:instrText>
+              <w:instrText xml:space="preserve"> PAGEREF _Toc192455892 \h </w:instrText>
             </w:r>
             <w:r>
               <w:rPr>
@@ -5323,7 +6242,7 @@
               <w:lang w:eastAsia="hu-HU"/>
             </w:rPr>
           </w:pPr>
-          <w:hyperlink w:anchor="_Toc192449351" w:history="1">
+          <w:hyperlink w:anchor="_Toc192455893" w:history="1">
             <w:r>
               <w:rPr>
                 <w:rStyle w:val="Hiperhivatkozs"/>
@@ -5350,7 +6269,7 @@
                 <w:noProof/>
                 <w:webHidden/>
               </w:rPr>
-              <w:instrText xml:space="preserve"> PAGEREF _Toc192449351 \h </w:instrText>
+              <w:instrText xml:space="preserve"> PAGEREF _Toc192455893 \h </w:instrText>
             </w:r>
             <w:r>
               <w:rPr>
@@ -5393,7 +6312,7 @@
               <w:lang w:eastAsia="hu-HU"/>
             </w:rPr>
           </w:pPr>
-          <w:hyperlink w:anchor="_Toc192449352" w:history="1">
+          <w:hyperlink w:anchor="_Toc192455894" w:history="1">
             <w:r>
               <w:rPr>
                 <w:rStyle w:val="Hiperhivatkozs"/>
@@ -5420,7 +6339,7 @@
                 <w:noProof/>
                 <w:webHidden/>
               </w:rPr>
-              <w:instrText xml:space="preserve"> PAGEREF _Toc192449352 \h </w:instrText>
+              <w:instrText xml:space="preserve"> PAGEREF _Toc192455894 \h </w:instrText>
             </w:r>
             <w:r>
               <w:rPr>
@@ -5463,7 +6382,7 @@
               <w:lang w:eastAsia="hu-HU"/>
             </w:rPr>
           </w:pPr>
-          <w:hyperlink w:anchor="_Toc192449353" w:history="1">
+          <w:hyperlink w:anchor="_Toc192455895" w:history="1">
             <w:r>
               <w:rPr>
                 <w:rStyle w:val="Hiperhivatkozs"/>
@@ -5490,7 +6409,7 @@
                 <w:noProof/>
                 <w:webHidden/>
               </w:rPr>
-              <w:instrText xml:space="preserve"> PAGEREF _Toc192449353 \h </w:instrText>
+              <w:instrText xml:space="preserve"> PAGEREF _Toc192455895 \h </w:instrText>
             </w:r>
             <w:r>
               <w:rPr>
@@ -5533,7 +6452,7 @@
               <w:lang w:eastAsia="hu-HU"/>
             </w:rPr>
           </w:pPr>
-          <w:hyperlink w:anchor="_Toc192449354" w:history="1">
+          <w:hyperlink w:anchor="_Toc192455896" w:history="1">
             <w:r>
               <w:rPr>
                 <w:rStyle w:val="Hiperhivatkozs"/>
@@ -5560,7 +6479,7 @@
                 <w:noProof/>
                 <w:webHidden/>
               </w:rPr>
-              <w:instrText xml:space="preserve"> PAGEREF _Toc192449354 \h </w:instrText>
+              <w:instrText xml:space="preserve"> PAGEREF _Toc192455896 \h </w:instrText>
             </w:r>
             <w:r>
               <w:rPr>
@@ -5581,6 +6500,76 @@
                 <w:webHidden/>
               </w:rPr>
               <w:t>4</w:t>
+            </w:r>
+            <w:r>
+              <w:rPr>
+                <w:noProof/>
+                <w:webHidden/>
+              </w:rPr>
+              <w:fldChar w:fldCharType="end"/>
+            </w:r>
+          </w:hyperlink>
+        </w:p>
+        <w:p>
+          <w:pPr>
+            <w:pStyle w:val="TJ1"/>
+            <w:tabs>
+              <w:tab w:val="right" w:leader="dot" w:pos="9062"/>
+            </w:tabs>
+            <w:rPr>
+              <w:rFonts w:eastAsiaTheme="minorEastAsia"/>
+              <w:noProof/>
+              <w:lang w:eastAsia="hu-HU"/>
+            </w:rPr>
+          </w:pPr>
+          <w:hyperlink w:anchor="_Toc192455897" w:history="1">
+            <w:r>
+              <w:rPr>
+                <w:rStyle w:val="Hiperhivatkozs"/>
+                <w:noProof/>
+              </w:rPr>
+              <w:t>GUI működés</w:t>
+            </w:r>
+            <w:r>
+              <w:rPr>
+                <w:noProof/>
+                <w:webHidden/>
+              </w:rPr>
+              <w:tab/>
+            </w:r>
+            <w:r>
+              <w:rPr>
+                <w:noProof/>
+                <w:webHidden/>
+              </w:rPr>
+              <w:fldChar w:fldCharType="begin"/>
+            </w:r>
+            <w:r>
+              <w:rPr>
+                <w:noProof/>
+                <w:webHidden/>
+              </w:rPr>
+              <w:instrText xml:space="preserve"> PAGEREF _Toc192455897 \h </w:instrText>
+            </w:r>
+            <w:r>
+              <w:rPr>
+                <w:noProof/>
+                <w:webHidden/>
+              </w:rPr>
+            </w:r>
+            <w:r>
+              <w:rPr>
+                <w:noProof/>
+                <w:webHidden/>
+              </w:rPr>
+              <w:fldChar w:fldCharType="separate"/>
+            </w:r>
+            <w:r>
+              <w:rPr>
+                <w:noProof/>
+                <w:webHidden/>
+              </w:rPr>
+              <w:t>5</w:t>
             </w:r>
             <w:r>
               <w:rPr>
@@ -5611,9 +6600,9 @@
       </w:sdtContent>
     </w:sdt>
     <w:sectPr>
-      <w:headerReference w:type="default" r:id="rId9"/>
-      <w:footerReference w:type="default" r:id="rId10"/>
-      <w:footerReference w:type="first" r:id="rId11"/>
+      <w:headerReference w:type="default" r:id="rId14"/>
+      <w:footerReference w:type="default" r:id="rId15"/>
+      <w:footerReference w:type="first" r:id="rId16"/>
       <w:pgSz w:w="11906" w:h="16838"/>
       <w:pgMar w:top="1417" w:right="1417" w:bottom="1417" w:left="1417" w:header="708" w:footer="708" w:gutter="0"/>
       <w:pgNumType w:start="0"/>

</xml_diff>

<commit_message>
vege tenyleg tenyleg #69
</commit_message>
<xml_diff>
--- a/Dani Beadando/F1.docx
+++ b/Dani Beadando/F1.docx
@@ -715,6 +715,7 @@
                                     <w:dataBinding w:prefixMappings="xmlns:ns0='http://purl.org/dc/elements/1.1/' xmlns:ns1='http://schemas.openxmlformats.org/package/2006/metadata/core-properties' " w:xpath="/ns1:coreProperties[1]/ns0:title[1]" w:storeItemID="{6C3C8BC8-F283-45AE-878A-BAB7291924A1}"/>
                                     <w:text/>
                                   </w:sdtPr>
+                                  <w:sdtEndPr/>
                                   <w:sdtContent>
                                     <w:p>
                                       <w:pPr>
@@ -764,6 +765,7 @@
                                     <w:dataBinding w:prefixMappings="xmlns:ns0='http://purl.org/dc/elements/1.1/' xmlns:ns1='http://schemas.openxmlformats.org/package/2006/metadata/core-properties' " w:xpath="/ns1:coreProperties[1]/ns0:subject[1]" w:storeItemID="{6C3C8BC8-F283-45AE-878A-BAB7291924A1}"/>
                                     <w:text/>
                                   </w:sdtPr>
+                                  <w:sdtEndPr/>
                                   <w:sdtContent>
                                     <w:p>
                                       <w:pPr>
@@ -783,19 +785,8 @@
                                           <w:sz w:val="36"/>
                                           <w:szCs w:val="36"/>
                                         </w:rPr>
-                                        <w:t xml:space="preserve">Írta: Sz. Zoltán, M. Levente, </w:t>
+                                        <w:t>Írta: Sz. Zoltán, M. Levente, K.Dominik</w:t>
                                       </w:r>
-                                      <w:proofErr w:type="spellStart"/>
-                                      <w:r>
-                                        <w:rPr>
-                                          <w:rFonts w:ascii="Times New Roman" w:hAnsi="Times New Roman" w:cs="Times New Roman"/>
-                                          <w:color w:val="C80000"/>
-                                          <w:sz w:val="36"/>
-                                          <w:szCs w:val="36"/>
-                                        </w:rPr>
-                                        <w:t>K.Dominik</w:t>
-                                      </w:r>
-                                      <w:proofErr w:type="spellEnd"/>
                                     </w:p>
                                   </w:sdtContent>
                                 </w:sdt>
@@ -880,6 +871,7 @@
                               <w:dataBinding w:prefixMappings="xmlns:ns0='http://purl.org/dc/elements/1.1/' xmlns:ns1='http://schemas.openxmlformats.org/package/2006/metadata/core-properties' " w:xpath="/ns1:coreProperties[1]/ns0:title[1]" w:storeItemID="{6C3C8BC8-F283-45AE-878A-BAB7291924A1}"/>
                               <w:text/>
                             </w:sdtPr>
+                            <w:sdtEndPr/>
                             <w:sdtContent>
                               <w:p>
                                 <w:pPr>
@@ -929,6 +921,7 @@
                               <w:dataBinding w:prefixMappings="xmlns:ns0='http://purl.org/dc/elements/1.1/' xmlns:ns1='http://schemas.openxmlformats.org/package/2006/metadata/core-properties' " w:xpath="/ns1:coreProperties[1]/ns0:subject[1]" w:storeItemID="{6C3C8BC8-F283-45AE-878A-BAB7291924A1}"/>
                               <w:text/>
                             </w:sdtPr>
+                            <w:sdtEndPr/>
                             <w:sdtContent>
                               <w:p>
                                 <w:pPr>
@@ -948,19 +941,8 @@
                                     <w:sz w:val="36"/>
                                     <w:szCs w:val="36"/>
                                   </w:rPr>
-                                  <w:t xml:space="preserve">Írta: Sz. Zoltán, M. Levente, </w:t>
+                                  <w:t>Írta: Sz. Zoltán, M. Levente, K.Dominik</w:t>
                                 </w:r>
-                                <w:proofErr w:type="spellStart"/>
-                                <w:r>
-                                  <w:rPr>
-                                    <w:rFonts w:ascii="Times New Roman" w:hAnsi="Times New Roman" w:cs="Times New Roman"/>
-                                    <w:color w:val="C80000"/>
-                                    <w:sz w:val="36"/>
-                                    <w:szCs w:val="36"/>
-                                  </w:rPr>
-                                  <w:t>K.Dominik</w:t>
-                                </w:r>
-                                <w:proofErr w:type="spellEnd"/>
                               </w:p>
                             </w:sdtContent>
                           </w:sdt>
@@ -1020,7 +1002,6 @@
         </w:rPr>
       </w:pPr>
       <w:bookmarkStart w:id="0" w:name="_Toc192455879"/>
-      <w:proofErr w:type="gramStart"/>
       <w:r>
         <w:rPr>
           <w:rFonts w:ascii="Times New Roman" w:hAnsi="Times New Roman" w:cs="Times New Roman"/>
@@ -1040,7 +1021,6 @@
         <w:t>:</w:t>
       </w:r>
       <w:bookmarkEnd w:id="0"/>
-      <w:proofErr w:type="gramEnd"/>
     </w:p>
     <w:p>
       <w:pPr>
@@ -1055,14 +1035,12 @@
           <w:rFonts w:ascii="Times New Roman" w:hAnsi="Times New Roman" w:cs="Times New Roman"/>
         </w:rPr>
       </w:pPr>
-      <w:proofErr w:type="spellStart"/>
       <w:r>
         <w:rPr>
           <w:rFonts w:ascii="Times New Roman" w:hAnsi="Times New Roman" w:cs="Times New Roman"/>
         </w:rPr>
         <w:t>Versenyzo</w:t>
       </w:r>
-      <w:proofErr w:type="spellEnd"/>
     </w:p>
     <w:p>
       <w:pPr>
@@ -1077,14 +1055,12 @@
           <w:rFonts w:ascii="Times New Roman" w:hAnsi="Times New Roman" w:cs="Times New Roman"/>
         </w:rPr>
       </w:pPr>
-      <w:proofErr w:type="spellStart"/>
       <w:r>
         <w:rPr>
           <w:rFonts w:ascii="Times New Roman" w:hAnsi="Times New Roman" w:cs="Times New Roman"/>
         </w:rPr>
         <w:t>Auto</w:t>
       </w:r>
-      <w:proofErr w:type="spellEnd"/>
     </w:p>
     <w:p>
       <w:pPr>
@@ -1119,14 +1095,12 @@
           <w:rFonts w:ascii="Times New Roman" w:hAnsi="Times New Roman" w:cs="Times New Roman"/>
         </w:rPr>
       </w:pPr>
-      <w:proofErr w:type="spellStart"/>
       <w:r>
         <w:rPr>
           <w:rFonts w:ascii="Times New Roman" w:hAnsi="Times New Roman" w:cs="Times New Roman"/>
         </w:rPr>
         <w:t>Nagydij</w:t>
       </w:r>
-      <w:proofErr w:type="spellEnd"/>
     </w:p>
     <w:p>
       <w:pPr>
@@ -1148,22 +1122,7 @@
         <w:rPr>
           <w:rFonts w:ascii="Times New Roman" w:hAnsi="Times New Roman" w:cs="Times New Roman"/>
         </w:rPr>
-        <w:t xml:space="preserve"> (</w:t>
-      </w:r>
-      <w:proofErr w:type="spellStart"/>
-      <w:r>
-        <w:rPr>
-          <w:rFonts w:ascii="Times New Roman" w:hAnsi="Times New Roman" w:cs="Times New Roman"/>
-        </w:rPr>
-        <w:t>interface</w:t>
-      </w:r>
-      <w:proofErr w:type="spellEnd"/>
-      <w:proofErr w:type="gramStart"/>
-      <w:r>
-        <w:rPr>
-          <w:rFonts w:ascii="Times New Roman" w:hAnsi="Times New Roman" w:cs="Times New Roman"/>
-        </w:rPr>
-        <w:t>)</w:t>
+        <w:t xml:space="preserve"> (interface)</w:t>
       </w:r>
       <w:r>
         <w:rPr>
@@ -1178,7 +1137,6 @@
         <w:t>:</w:t>
       </w:r>
       <w:bookmarkEnd w:id="1"/>
-      <w:proofErr w:type="gramEnd"/>
     </w:p>
     <w:p>
       <w:pPr>
@@ -1190,15 +1148,12 @@
         </w:rPr>
       </w:pPr>
       <w:bookmarkStart w:id="2" w:name="_Toc192455881"/>
-      <w:proofErr w:type="spellStart"/>
-      <w:proofErr w:type="gramStart"/>
       <w:r>
         <w:rPr>
           <w:rFonts w:ascii="Times New Roman" w:hAnsi="Times New Roman" w:cs="Times New Roman"/>
         </w:rPr>
         <w:t>IAuto</w:t>
       </w:r>
-      <w:proofErr w:type="spellEnd"/>
       <w:r>
         <w:rPr>
           <w:rFonts w:ascii="Times New Roman" w:hAnsi="Times New Roman" w:cs="Times New Roman"/>
@@ -1212,7 +1167,6 @@
         <w:t>:</w:t>
       </w:r>
       <w:bookmarkEnd w:id="2"/>
-      <w:proofErr w:type="gramEnd"/>
     </w:p>
     <w:p>
       <w:pPr>
@@ -1227,61 +1181,29 @@
           <w:rFonts w:ascii="Times New Roman" w:hAnsi="Times New Roman" w:cs="Times New Roman"/>
         </w:rPr>
       </w:pPr>
-      <w:proofErr w:type="spellStart"/>
-      <w:proofErr w:type="gramStart"/>
-      <w:r>
-        <w:rPr>
-          <w:rFonts w:ascii="Times New Roman" w:hAnsi="Times New Roman" w:cs="Times New Roman"/>
-        </w:rPr>
-        <w:t>Autofejlesztes</w:t>
-      </w:r>
-      <w:proofErr w:type="spellEnd"/>
-      <w:r>
-        <w:rPr>
-          <w:rFonts w:ascii="Times New Roman" w:hAnsi="Times New Roman" w:cs="Times New Roman"/>
-        </w:rPr>
-        <w:t>(</w:t>
-      </w:r>
-      <w:proofErr w:type="gramEnd"/>
-      <w:r>
-        <w:rPr>
-          <w:rFonts w:ascii="Times New Roman" w:hAnsi="Times New Roman" w:cs="Times New Roman"/>
-        </w:rPr>
-        <w:t xml:space="preserve">int le) – </w:t>
-      </w:r>
-      <w:proofErr w:type="spellStart"/>
-      <w:r>
-        <w:rPr>
-          <w:rFonts w:ascii="Times New Roman" w:hAnsi="Times New Roman" w:cs="Times New Roman"/>
-        </w:rPr>
-        <w:t>Megnoveli</w:t>
-      </w:r>
-      <w:proofErr w:type="spellEnd"/>
-      <w:r>
-        <w:rPr>
-          <w:rFonts w:ascii="Times New Roman" w:hAnsi="Times New Roman" w:cs="Times New Roman"/>
-        </w:rPr>
-        <w:t xml:space="preserve"> az autó ló erejét</w:t>
-      </w:r>
-      <w:r>
-        <w:rPr>
-          <w:rFonts w:ascii="Times New Roman" w:hAnsi="Times New Roman" w:cs="Times New Roman"/>
-        </w:rPr>
-        <w:t xml:space="preserve"> és a </w:t>
-      </w:r>
-      <w:proofErr w:type="spellStart"/>
-      <w:r>
-        <w:rPr>
-          <w:rFonts w:ascii="Times New Roman" w:hAnsi="Times New Roman" w:cs="Times New Roman"/>
-        </w:rPr>
-        <w:t>max</w:t>
-      </w:r>
-      <w:proofErr w:type="spellEnd"/>
-      <w:r>
-        <w:rPr>
-          <w:rFonts w:ascii="Times New Roman" w:hAnsi="Times New Roman" w:cs="Times New Roman"/>
-        </w:rPr>
-        <w:t xml:space="preserve"> sebességét</w:t>
+      <w:r>
+        <w:rPr>
+          <w:rFonts w:ascii="Times New Roman" w:hAnsi="Times New Roman" w:cs="Times New Roman"/>
+        </w:rPr>
+        <w:t xml:space="preserve">bool </w:t>
+      </w:r>
+      <w:r>
+        <w:rPr>
+          <w:rFonts w:ascii="Times New Roman" w:hAnsi="Times New Roman" w:cs="Times New Roman"/>
+        </w:rPr>
+        <w:t>Autofejlesztes(int le) – Megnoveli az autó ló erejét</w:t>
+      </w:r>
+      <w:r>
+        <w:rPr>
+          <w:rFonts w:ascii="Times New Roman" w:hAnsi="Times New Roman" w:cs="Times New Roman"/>
+        </w:rPr>
+        <w:t xml:space="preserve"> és a max sebességét</w:t>
+      </w:r>
+      <w:r>
+        <w:rPr>
+          <w:rFonts w:ascii="Times New Roman" w:hAnsi="Times New Roman" w:cs="Times New Roman"/>
+        </w:rPr>
+        <w:t xml:space="preserve"> és visszatér egy bool értékkel jelezve hogy lefut-e</w:t>
       </w:r>
     </w:p>
     <w:p>
@@ -1297,33 +1219,11 @@
           <w:rFonts w:ascii="Times New Roman" w:hAnsi="Times New Roman" w:cs="Times New Roman"/>
         </w:rPr>
       </w:pPr>
-      <w:proofErr w:type="gramStart"/>
-      <w:r>
-        <w:rPr>
-          <w:rFonts w:ascii="Times New Roman" w:hAnsi="Times New Roman" w:cs="Times New Roman"/>
-        </w:rPr>
-        <w:t>Javítás(</w:t>
-      </w:r>
-      <w:proofErr w:type="gramEnd"/>
-      <w:r>
-        <w:rPr>
-          <w:rFonts w:ascii="Times New Roman" w:hAnsi="Times New Roman" w:cs="Times New Roman"/>
-        </w:rPr>
-        <w:t xml:space="preserve">) – Az autó </w:t>
-      </w:r>
-      <w:proofErr w:type="spellStart"/>
-      <w:r>
-        <w:rPr>
-          <w:rFonts w:ascii="Times New Roman" w:hAnsi="Times New Roman" w:cs="Times New Roman"/>
-        </w:rPr>
-        <w:t>javitási</w:t>
-      </w:r>
-      <w:proofErr w:type="spellEnd"/>
-      <w:r>
-        <w:rPr>
-          <w:rFonts w:ascii="Times New Roman" w:hAnsi="Times New Roman" w:cs="Times New Roman"/>
-        </w:rPr>
-        <w:t xml:space="preserve"> szabályai</w:t>
+      <w:r>
+        <w:rPr>
+          <w:rFonts w:ascii="Times New Roman" w:hAnsi="Times New Roman" w:cs="Times New Roman"/>
+        </w:rPr>
+        <w:t>Javítás() – Az autó javitási szabályai</w:t>
       </w:r>
     </w:p>
     <w:p>
@@ -1336,15 +1236,12 @@
         </w:rPr>
       </w:pPr>
       <w:bookmarkStart w:id="3" w:name="_Toc192455882"/>
-      <w:proofErr w:type="spellStart"/>
-      <w:proofErr w:type="gramStart"/>
       <w:r>
         <w:rPr>
           <w:rFonts w:ascii="Times New Roman" w:hAnsi="Times New Roman" w:cs="Times New Roman"/>
         </w:rPr>
         <w:t>IVersenyzo</w:t>
       </w:r>
-      <w:proofErr w:type="spellEnd"/>
       <w:r>
         <w:rPr>
           <w:rFonts w:ascii="Times New Roman" w:hAnsi="Times New Roman" w:cs="Times New Roman"/>
@@ -1358,7 +1255,6 @@
         <w:t>:</w:t>
       </w:r>
       <w:bookmarkEnd w:id="3"/>
-      <w:proofErr w:type="gramEnd"/>
     </w:p>
     <w:p>
       <w:pPr>
@@ -1373,27 +1269,11 @@
           <w:rFonts w:ascii="Times New Roman" w:hAnsi="Times New Roman" w:cs="Times New Roman"/>
         </w:rPr>
       </w:pPr>
-      <w:proofErr w:type="spellStart"/>
-      <w:proofErr w:type="gramStart"/>
-      <w:r>
-        <w:rPr>
-          <w:rFonts w:ascii="Times New Roman" w:hAnsi="Times New Roman" w:cs="Times New Roman"/>
-        </w:rPr>
-        <w:t>Atigazolas</w:t>
-      </w:r>
-      <w:proofErr w:type="spellEnd"/>
-      <w:r>
-        <w:rPr>
-          <w:rFonts w:ascii="Times New Roman" w:hAnsi="Times New Roman" w:cs="Times New Roman"/>
-        </w:rPr>
-        <w:t>(</w:t>
-      </w:r>
-      <w:proofErr w:type="gramEnd"/>
-      <w:r>
-        <w:rPr>
-          <w:rFonts w:ascii="Times New Roman" w:hAnsi="Times New Roman" w:cs="Times New Roman"/>
-        </w:rPr>
-        <w:t>Csapat honnan, Csapat hova) – Az átigazolás szabályait írja le</w:t>
+      <w:r>
+        <w:rPr>
+          <w:rFonts w:ascii="Times New Roman" w:hAnsi="Times New Roman" w:cs="Times New Roman"/>
+        </w:rPr>
+        <w:t>Atigazolas(Csapat honnan, Csapat hova) – Az átigazolás szabályait írja le</w:t>
       </w:r>
     </w:p>
     <w:p>
@@ -1409,27 +1289,11 @@
           <w:rFonts w:ascii="Times New Roman" w:hAnsi="Times New Roman" w:cs="Times New Roman"/>
         </w:rPr>
       </w:pPr>
-      <w:proofErr w:type="spellStart"/>
-      <w:proofErr w:type="gramStart"/>
-      <w:r>
-        <w:rPr>
-          <w:rFonts w:ascii="Times New Roman" w:hAnsi="Times New Roman" w:cs="Times New Roman"/>
-        </w:rPr>
-        <w:t>Oregszik</w:t>
-      </w:r>
-      <w:proofErr w:type="spellEnd"/>
-      <w:r>
-        <w:rPr>
-          <w:rFonts w:ascii="Times New Roman" w:hAnsi="Times New Roman" w:cs="Times New Roman"/>
-        </w:rPr>
-        <w:t>(</w:t>
-      </w:r>
-      <w:proofErr w:type="gramEnd"/>
-      <w:r>
-        <w:rPr>
-          <w:rFonts w:ascii="Times New Roman" w:hAnsi="Times New Roman" w:cs="Times New Roman"/>
-        </w:rPr>
-        <w:t>) – A játékos egy évet öregszik</w:t>
+      <w:r>
+        <w:rPr>
+          <w:rFonts w:ascii="Times New Roman" w:hAnsi="Times New Roman" w:cs="Times New Roman"/>
+        </w:rPr>
+        <w:t>Oregszik() – A játékos egy évet öregszik</w:t>
       </w:r>
     </w:p>
     <w:p>
@@ -1445,55 +1309,11 @@
           <w:rFonts w:ascii="Times New Roman" w:hAnsi="Times New Roman" w:cs="Times New Roman"/>
         </w:rPr>
       </w:pPr>
-      <w:proofErr w:type="spellStart"/>
-      <w:proofErr w:type="gramStart"/>
-      <w:r>
-        <w:rPr>
-          <w:rFonts w:ascii="Times New Roman" w:hAnsi="Times New Roman" w:cs="Times New Roman"/>
-        </w:rPr>
-        <w:t>gyozelmekSzama</w:t>
-      </w:r>
-      <w:proofErr w:type="spellEnd"/>
-      <w:r>
-        <w:rPr>
-          <w:rFonts w:ascii="Times New Roman" w:hAnsi="Times New Roman" w:cs="Times New Roman"/>
-        </w:rPr>
-        <w:t>(</w:t>
-      </w:r>
-      <w:proofErr w:type="gramEnd"/>
-      <w:r>
-        <w:rPr>
-          <w:rFonts w:ascii="Times New Roman" w:hAnsi="Times New Roman" w:cs="Times New Roman"/>
-        </w:rPr>
-        <w:t>List&lt;</w:t>
-      </w:r>
-      <w:proofErr w:type="spellStart"/>
-      <w:r>
-        <w:rPr>
-          <w:rFonts w:ascii="Times New Roman" w:hAnsi="Times New Roman" w:cs="Times New Roman"/>
-        </w:rPr>
-        <w:t>Nagydij</w:t>
-      </w:r>
-      <w:proofErr w:type="spellEnd"/>
-      <w:r>
-        <w:rPr>
-          <w:rFonts w:ascii="Times New Roman" w:hAnsi="Times New Roman" w:cs="Times New Roman"/>
-        </w:rPr>
-        <w:t xml:space="preserve">&gt; </w:t>
-      </w:r>
-      <w:proofErr w:type="spellStart"/>
-      <w:r>
-        <w:rPr>
-          <w:rFonts w:ascii="Times New Roman" w:hAnsi="Times New Roman" w:cs="Times New Roman"/>
-        </w:rPr>
-        <w:t>nagydijak</w:t>
-      </w:r>
-      <w:proofErr w:type="spellEnd"/>
-      <w:r>
-        <w:rPr>
-          <w:rFonts w:ascii="Times New Roman" w:hAnsi="Times New Roman" w:cs="Times New Roman"/>
-        </w:rPr>
-        <w:t xml:space="preserve">) </w:t>
+      <w:r>
+        <w:rPr>
+          <w:rFonts w:ascii="Times New Roman" w:hAnsi="Times New Roman" w:cs="Times New Roman"/>
+        </w:rPr>
+        <w:t xml:space="preserve">gyozelmekSzama(List&lt;Nagydij&gt; nagydijak) </w:t>
       </w:r>
       <w:r>
         <w:rPr>
@@ -1512,7 +1332,6 @@
         </w:rPr>
       </w:pPr>
       <w:bookmarkStart w:id="4" w:name="_Toc192455883"/>
-      <w:proofErr w:type="gramStart"/>
       <w:r>
         <w:rPr>
           <w:rFonts w:ascii="Times New Roman" w:hAnsi="Times New Roman" w:cs="Times New Roman"/>
@@ -1532,7 +1351,6 @@
         <w:t>:</w:t>
       </w:r>
       <w:bookmarkEnd w:id="4"/>
-      <w:proofErr w:type="gramEnd"/>
     </w:p>
     <w:p>
       <w:pPr>
@@ -1544,7 +1362,6 @@
         </w:rPr>
       </w:pPr>
       <w:bookmarkStart w:id="5" w:name="_Toc192455884"/>
-      <w:proofErr w:type="gramStart"/>
       <w:r>
         <w:rPr>
           <w:rFonts w:ascii="Times New Roman" w:hAnsi="Times New Roman" w:cs="Times New Roman"/>
@@ -1564,7 +1381,6 @@
         <w:t>:</w:t>
       </w:r>
       <w:bookmarkEnd w:id="5"/>
-      <w:proofErr w:type="gramEnd"/>
     </w:p>
     <w:p>
       <w:pPr>
@@ -1576,21 +1392,11 @@
         </w:rPr>
       </w:pPr>
       <w:bookmarkStart w:id="6" w:name="_Toc192455885"/>
-      <w:proofErr w:type="spellStart"/>
-      <w:proofErr w:type="gramStart"/>
-      <w:r>
-        <w:rPr>
-          <w:rFonts w:ascii="Times New Roman" w:hAnsi="Times New Roman" w:cs="Times New Roman"/>
-        </w:rPr>
-        <w:t>Versenyző:IVersenyzo</w:t>
-      </w:r>
-      <w:proofErr w:type="spellEnd"/>
-      <w:proofErr w:type="gramEnd"/>
-      <w:r>
-        <w:rPr>
-          <w:rFonts w:ascii="Times New Roman" w:hAnsi="Times New Roman" w:cs="Times New Roman"/>
-        </w:rPr>
-        <w:t xml:space="preserve"> :</w:t>
+      <w:r>
+        <w:rPr>
+          <w:rFonts w:ascii="Times New Roman" w:hAnsi="Times New Roman" w:cs="Times New Roman"/>
+        </w:rPr>
+        <w:t>Versenyző:IVersenyzo :</w:t>
       </w:r>
       <w:bookmarkEnd w:id="6"/>
     </w:p>
@@ -1607,28 +1413,12 @@
           <w:rFonts w:ascii="Times New Roman" w:hAnsi="Times New Roman" w:cs="Times New Roman"/>
         </w:rPr>
       </w:pPr>
-      <w:proofErr w:type="spellStart"/>
-      <w:r>
-        <w:rPr>
-          <w:rFonts w:ascii="Times New Roman" w:hAnsi="Times New Roman" w:cs="Times New Roman"/>
-        </w:rPr>
-        <w:t>Nev</w:t>
-      </w:r>
-      <w:proofErr w:type="spellEnd"/>
-      <w:r>
-        <w:rPr>
-          <w:rFonts w:ascii="Times New Roman" w:hAnsi="Times New Roman" w:cs="Times New Roman"/>
-        </w:rPr>
-        <w:t xml:space="preserve"> – </w:t>
-      </w:r>
-      <w:proofErr w:type="spellStart"/>
-      <w:r>
-        <w:rPr>
-          <w:rFonts w:ascii="Times New Roman" w:hAnsi="Times New Roman" w:cs="Times New Roman"/>
-        </w:rPr>
-        <w:t>string</w:t>
-      </w:r>
-      <w:proofErr w:type="spellEnd"/>
+      <w:r>
+        <w:rPr>
+          <w:rFonts w:ascii="Times New Roman" w:hAnsi="Times New Roman" w:cs="Times New Roman"/>
+        </w:rPr>
+        <w:t>Nev – string</w:t>
+      </w:r>
     </w:p>
     <w:p>
       <w:pPr>
@@ -1643,28 +1433,12 @@
           <w:rFonts w:ascii="Times New Roman" w:hAnsi="Times New Roman" w:cs="Times New Roman"/>
         </w:rPr>
       </w:pPr>
-      <w:proofErr w:type="spellStart"/>
-      <w:r>
-        <w:rPr>
-          <w:rFonts w:ascii="Times New Roman" w:hAnsi="Times New Roman" w:cs="Times New Roman"/>
-        </w:rPr>
-        <w:t>Csapatnev</w:t>
-      </w:r>
-      <w:proofErr w:type="spellEnd"/>
-      <w:r>
-        <w:rPr>
-          <w:rFonts w:ascii="Times New Roman" w:hAnsi="Times New Roman" w:cs="Times New Roman"/>
-        </w:rPr>
-        <w:t xml:space="preserve"> – </w:t>
-      </w:r>
-      <w:proofErr w:type="spellStart"/>
-      <w:r>
-        <w:rPr>
-          <w:rFonts w:ascii="Times New Roman" w:hAnsi="Times New Roman" w:cs="Times New Roman"/>
-        </w:rPr>
-        <w:t>string</w:t>
-      </w:r>
-      <w:proofErr w:type="spellEnd"/>
+      <w:r>
+        <w:rPr>
+          <w:rFonts w:ascii="Times New Roman" w:hAnsi="Times New Roman" w:cs="Times New Roman"/>
+        </w:rPr>
+        <w:t>Csapatnev – string</w:t>
+      </w:r>
     </w:p>
     <w:p>
       <w:pPr>
@@ -1699,14 +1473,12 @@
           <w:rFonts w:ascii="Times New Roman" w:hAnsi="Times New Roman" w:cs="Times New Roman"/>
         </w:rPr>
       </w:pPr>
-      <w:proofErr w:type="spellStart"/>
       <w:r>
         <w:rPr>
           <w:rFonts w:ascii="Times New Roman" w:hAnsi="Times New Roman" w:cs="Times New Roman"/>
         </w:rPr>
         <w:t>Magassag</w:t>
       </w:r>
-      <w:proofErr w:type="spellEnd"/>
       <w:r>
         <w:rPr>
           <w:rFonts w:ascii="Times New Roman" w:hAnsi="Times New Roman" w:cs="Times New Roman"/>
@@ -1736,23 +1508,7 @@
           <w:rFonts w:ascii="Times New Roman" w:hAnsi="Times New Roman" w:cs="Times New Roman"/>
           <w:color w:val="FF0000"/>
         </w:rPr>
-        <w:t xml:space="preserve">(Az összes többi függvény az </w:t>
-      </w:r>
-      <w:proofErr w:type="spellStart"/>
-      <w:r>
-        <w:rPr>
-          <w:rFonts w:ascii="Times New Roman" w:hAnsi="Times New Roman" w:cs="Times New Roman"/>
-          <w:color w:val="FF0000"/>
-        </w:rPr>
-        <w:t>interfaceből</w:t>
-      </w:r>
-      <w:proofErr w:type="spellEnd"/>
-      <w:r>
-        <w:rPr>
-          <w:rFonts w:ascii="Times New Roman" w:hAnsi="Times New Roman" w:cs="Times New Roman"/>
-          <w:color w:val="FF0000"/>
-        </w:rPr>
-        <w:t xml:space="preserve"> származik)</w:t>
+        <w:t>(Az összes többi függvény az interfaceből származik)</w:t>
       </w:r>
     </w:p>
     <w:p>
@@ -1765,22 +1521,12 @@
         </w:rPr>
       </w:pPr>
       <w:bookmarkStart w:id="7" w:name="_Toc192455886"/>
-      <w:proofErr w:type="spellStart"/>
-      <w:proofErr w:type="gramStart"/>
       <w:r>
         <w:rPr>
           <w:rFonts w:ascii="Times New Roman" w:hAnsi="Times New Roman" w:cs="Times New Roman"/>
         </w:rPr>
         <w:lastRenderedPageBreak/>
-        <w:t>Auto:IAuto</w:t>
-      </w:r>
-      <w:proofErr w:type="spellEnd"/>
-      <w:proofErr w:type="gramEnd"/>
-      <w:r>
-        <w:rPr>
-          <w:rFonts w:ascii="Times New Roman" w:hAnsi="Times New Roman" w:cs="Times New Roman"/>
-        </w:rPr>
-        <w:t xml:space="preserve"> :</w:t>
+        <w:t>Auto:IAuto :</w:t>
       </w:r>
       <w:bookmarkEnd w:id="7"/>
     </w:p>
@@ -1797,28 +1543,12 @@
           <w:rFonts w:ascii="Times New Roman" w:hAnsi="Times New Roman" w:cs="Times New Roman"/>
         </w:rPr>
       </w:pPr>
-      <w:proofErr w:type="spellStart"/>
-      <w:r>
-        <w:rPr>
-          <w:rFonts w:ascii="Times New Roman" w:hAnsi="Times New Roman" w:cs="Times New Roman"/>
-        </w:rPr>
-        <w:t>Nev</w:t>
-      </w:r>
-      <w:proofErr w:type="spellEnd"/>
-      <w:r>
-        <w:rPr>
-          <w:rFonts w:ascii="Times New Roman" w:hAnsi="Times New Roman" w:cs="Times New Roman"/>
-        </w:rPr>
-        <w:t xml:space="preserve"> – </w:t>
-      </w:r>
-      <w:proofErr w:type="spellStart"/>
-      <w:r>
-        <w:rPr>
-          <w:rFonts w:ascii="Times New Roman" w:hAnsi="Times New Roman" w:cs="Times New Roman"/>
-        </w:rPr>
-        <w:t>string</w:t>
-      </w:r>
-      <w:proofErr w:type="spellEnd"/>
+      <w:r>
+        <w:rPr>
+          <w:rFonts w:ascii="Times New Roman" w:hAnsi="Times New Roman" w:cs="Times New Roman"/>
+        </w:rPr>
+        <w:t>Nev – string</w:t>
+      </w:r>
     </w:p>
     <w:p>
       <w:pPr>
@@ -1837,16 +1567,8 @@
         <w:rPr>
           <w:rFonts w:ascii="Times New Roman" w:hAnsi="Times New Roman" w:cs="Times New Roman"/>
         </w:rPr>
-        <w:t xml:space="preserve">Motor – </w:t>
-      </w:r>
-      <w:proofErr w:type="spellStart"/>
-      <w:r>
-        <w:rPr>
-          <w:rFonts w:ascii="Times New Roman" w:hAnsi="Times New Roman" w:cs="Times New Roman"/>
-        </w:rPr>
-        <w:t>string</w:t>
-      </w:r>
-      <w:proofErr w:type="spellEnd"/>
+        <w:t>Motor – string</w:t>
+      </w:r>
     </w:p>
     <w:p>
       <w:pPr>
@@ -1861,28 +1583,12 @@
           <w:rFonts w:ascii="Times New Roman" w:hAnsi="Times New Roman" w:cs="Times New Roman"/>
         </w:rPr>
       </w:pPr>
-      <w:proofErr w:type="spellStart"/>
-      <w:r>
-        <w:rPr>
-          <w:rFonts w:ascii="Times New Roman" w:hAnsi="Times New Roman" w:cs="Times New Roman"/>
-        </w:rPr>
-        <w:t>Csapatnev</w:t>
-      </w:r>
-      <w:proofErr w:type="spellEnd"/>
-      <w:r>
-        <w:rPr>
-          <w:rFonts w:ascii="Times New Roman" w:hAnsi="Times New Roman" w:cs="Times New Roman"/>
-        </w:rPr>
-        <w:t xml:space="preserve"> – </w:t>
-      </w:r>
-      <w:proofErr w:type="spellStart"/>
-      <w:r>
-        <w:rPr>
-          <w:rFonts w:ascii="Times New Roman" w:hAnsi="Times New Roman" w:cs="Times New Roman"/>
-        </w:rPr>
-        <w:t>string</w:t>
-      </w:r>
-      <w:proofErr w:type="spellEnd"/>
+      <w:r>
+        <w:rPr>
+          <w:rFonts w:ascii="Times New Roman" w:hAnsi="Times New Roman" w:cs="Times New Roman"/>
+        </w:rPr>
+        <w:t>Csapatnev – string</w:t>
+      </w:r>
     </w:p>
     <w:p>
       <w:pPr>
@@ -1917,27 +1623,11 @@
           <w:rFonts w:ascii="Times New Roman" w:hAnsi="Times New Roman" w:cs="Times New Roman"/>
         </w:rPr>
       </w:pPr>
-      <w:proofErr w:type="spellStart"/>
-      <w:proofErr w:type="gramStart"/>
-      <w:r>
-        <w:rPr>
-          <w:rFonts w:ascii="Times New Roman" w:hAnsi="Times New Roman" w:cs="Times New Roman"/>
-        </w:rPr>
-        <w:t>maxSebesseg</w:t>
-      </w:r>
-      <w:proofErr w:type="spellEnd"/>
-      <w:r>
-        <w:rPr>
-          <w:rFonts w:ascii="Times New Roman" w:hAnsi="Times New Roman" w:cs="Times New Roman"/>
-        </w:rPr>
-        <w:t xml:space="preserve">  -</w:t>
-      </w:r>
-      <w:proofErr w:type="gramEnd"/>
-      <w:r>
-        <w:rPr>
-          <w:rFonts w:ascii="Times New Roman" w:hAnsi="Times New Roman" w:cs="Times New Roman"/>
-        </w:rPr>
-        <w:t xml:space="preserve"> int (KM/H)</w:t>
+      <w:r>
+        <w:rPr>
+          <w:rFonts w:ascii="Times New Roman" w:hAnsi="Times New Roman" w:cs="Times New Roman"/>
+        </w:rPr>
+        <w:t>maxSebesseg  - int (KM/H)</w:t>
       </w:r>
     </w:p>
     <w:p>
@@ -1953,28 +1643,12 @@
           <w:rFonts w:ascii="Times New Roman" w:hAnsi="Times New Roman" w:cs="Times New Roman"/>
         </w:rPr>
       </w:pPr>
-      <w:proofErr w:type="spellStart"/>
-      <w:r>
-        <w:rPr>
-          <w:rFonts w:ascii="Times New Roman" w:hAnsi="Times New Roman" w:cs="Times New Roman"/>
-        </w:rPr>
-        <w:t>javitasAlatt</w:t>
-      </w:r>
-      <w:proofErr w:type="spellEnd"/>
-      <w:r>
-        <w:rPr>
-          <w:rFonts w:ascii="Times New Roman" w:hAnsi="Times New Roman" w:cs="Times New Roman"/>
-        </w:rPr>
-        <w:t xml:space="preserve"> – </w:t>
-      </w:r>
-      <w:proofErr w:type="spellStart"/>
-      <w:r>
-        <w:rPr>
-          <w:rFonts w:ascii="Times New Roman" w:hAnsi="Times New Roman" w:cs="Times New Roman"/>
-        </w:rPr>
-        <w:t>bool</w:t>
-      </w:r>
-      <w:proofErr w:type="spellEnd"/>
+      <w:r>
+        <w:rPr>
+          <w:rFonts w:ascii="Times New Roman" w:hAnsi="Times New Roman" w:cs="Times New Roman"/>
+        </w:rPr>
+        <w:t>javitasAlatt – bool</w:t>
+      </w:r>
     </w:p>
     <w:p>
       <w:pPr>
@@ -2001,23 +1675,7 @@
           <w:rFonts w:ascii="Times New Roman" w:hAnsi="Times New Roman" w:cs="Times New Roman"/>
           <w:color w:val="FF0000"/>
         </w:rPr>
-        <w:t xml:space="preserve">(Az összes többi függvény az </w:t>
-      </w:r>
-      <w:proofErr w:type="spellStart"/>
-      <w:r>
-        <w:rPr>
-          <w:rFonts w:ascii="Times New Roman" w:hAnsi="Times New Roman" w:cs="Times New Roman"/>
-          <w:color w:val="FF0000"/>
-        </w:rPr>
-        <w:t>interfaceből</w:t>
-      </w:r>
-      <w:proofErr w:type="spellEnd"/>
-      <w:r>
-        <w:rPr>
-          <w:rFonts w:ascii="Times New Roman" w:hAnsi="Times New Roman" w:cs="Times New Roman"/>
-          <w:color w:val="FF0000"/>
-        </w:rPr>
-        <w:t xml:space="preserve"> származik)</w:t>
+        <w:t>(Az összes többi függvény az interfaceből származik)</w:t>
       </w:r>
     </w:p>
     <w:p>
@@ -2030,7 +1688,6 @@
         </w:rPr>
       </w:pPr>
       <w:bookmarkStart w:id="8" w:name="_Toc192455887"/>
-      <w:proofErr w:type="gramStart"/>
       <w:r>
         <w:rPr>
           <w:rFonts w:ascii="Times New Roman" w:hAnsi="Times New Roman" w:cs="Times New Roman"/>
@@ -2038,7 +1695,6 @@
         <w:t>Csapat :</w:t>
       </w:r>
       <w:bookmarkEnd w:id="8"/>
-      <w:proofErr w:type="gramEnd"/>
     </w:p>
     <w:p>
       <w:pPr>
@@ -2053,28 +1709,12 @@
           <w:rFonts w:ascii="Times New Roman" w:hAnsi="Times New Roman" w:cs="Times New Roman"/>
         </w:rPr>
       </w:pPr>
-      <w:proofErr w:type="spellStart"/>
-      <w:r>
-        <w:rPr>
-          <w:rFonts w:ascii="Times New Roman" w:hAnsi="Times New Roman" w:cs="Times New Roman"/>
-        </w:rPr>
-        <w:t>Nev</w:t>
-      </w:r>
-      <w:proofErr w:type="spellEnd"/>
-      <w:r>
-        <w:rPr>
-          <w:rFonts w:ascii="Times New Roman" w:hAnsi="Times New Roman" w:cs="Times New Roman"/>
-        </w:rPr>
-        <w:t xml:space="preserve"> – </w:t>
-      </w:r>
-      <w:proofErr w:type="spellStart"/>
-      <w:r>
-        <w:rPr>
-          <w:rFonts w:ascii="Times New Roman" w:hAnsi="Times New Roman" w:cs="Times New Roman"/>
-        </w:rPr>
-        <w:t>string</w:t>
-      </w:r>
-      <w:proofErr w:type="spellEnd"/>
+      <w:r>
+        <w:rPr>
+          <w:rFonts w:ascii="Times New Roman" w:hAnsi="Times New Roman" w:cs="Times New Roman"/>
+        </w:rPr>
+        <w:t>Nev – string</w:t>
+      </w:r>
     </w:p>
     <w:p>
       <w:pPr>
@@ -2089,33 +1729,11 @@
           <w:rFonts w:ascii="Times New Roman" w:hAnsi="Times New Roman" w:cs="Times New Roman"/>
         </w:rPr>
       </w:pPr>
-      <w:proofErr w:type="spellStart"/>
-      <w:r>
-        <w:rPr>
-          <w:rFonts w:ascii="Times New Roman" w:hAnsi="Times New Roman" w:cs="Times New Roman"/>
-        </w:rPr>
-        <w:t>Autok</w:t>
-      </w:r>
-      <w:proofErr w:type="spellEnd"/>
-      <w:r>
-        <w:rPr>
-          <w:rFonts w:ascii="Times New Roman" w:hAnsi="Times New Roman" w:cs="Times New Roman"/>
-        </w:rPr>
-        <w:t xml:space="preserve"> – List&lt;</w:t>
-      </w:r>
-      <w:proofErr w:type="spellStart"/>
-      <w:r>
-        <w:rPr>
-          <w:rFonts w:ascii="Times New Roman" w:hAnsi="Times New Roman" w:cs="Times New Roman"/>
-        </w:rPr>
-        <w:t>Auto</w:t>
-      </w:r>
-      <w:proofErr w:type="spellEnd"/>
-      <w:r>
-        <w:rPr>
-          <w:rFonts w:ascii="Times New Roman" w:hAnsi="Times New Roman" w:cs="Times New Roman"/>
-        </w:rPr>
-        <w:t>&gt;</w:t>
+      <w:r>
+        <w:rPr>
+          <w:rFonts w:ascii="Times New Roman" w:hAnsi="Times New Roman" w:cs="Times New Roman"/>
+        </w:rPr>
+        <w:t>Autok – List&lt;Auto&gt;</w:t>
       </w:r>
     </w:p>
     <w:p>
@@ -2131,14 +1749,12 @@
           <w:rFonts w:ascii="Times New Roman" w:hAnsi="Times New Roman" w:cs="Times New Roman"/>
         </w:rPr>
       </w:pPr>
-      <w:proofErr w:type="spellStart"/>
       <w:r>
         <w:rPr>
           <w:rFonts w:ascii="Times New Roman" w:hAnsi="Times New Roman" w:cs="Times New Roman"/>
         </w:rPr>
         <w:t>Versenyzok</w:t>
       </w:r>
-      <w:proofErr w:type="spellEnd"/>
       <w:r>
         <w:rPr>
           <w:rFonts w:ascii="Times New Roman" w:hAnsi="Times New Roman" w:cs="Times New Roman"/>
@@ -2149,21 +1765,7 @@
         <w:rPr>
           <w:rFonts w:ascii="Times New Roman" w:hAnsi="Times New Roman" w:cs="Times New Roman"/>
         </w:rPr>
-        <w:t>List&lt;</w:t>
-      </w:r>
-      <w:proofErr w:type="spellStart"/>
-      <w:r>
-        <w:rPr>
-          <w:rFonts w:ascii="Times New Roman" w:hAnsi="Times New Roman" w:cs="Times New Roman"/>
-        </w:rPr>
-        <w:t>Versenyzo</w:t>
-      </w:r>
-      <w:proofErr w:type="spellEnd"/>
-      <w:r>
-        <w:rPr>
-          <w:rFonts w:ascii="Times New Roman" w:hAnsi="Times New Roman" w:cs="Times New Roman"/>
-        </w:rPr>
-        <w:t>&gt;</w:t>
+        <w:t>List&lt;Versenyzo&gt;</w:t>
       </w:r>
       <w:r>
         <w:rPr>
@@ -2185,63 +1787,17 @@
           <w:rFonts w:ascii="Times New Roman" w:hAnsi="Times New Roman" w:cs="Times New Roman"/>
         </w:rPr>
       </w:pPr>
-      <w:proofErr w:type="spellStart"/>
-      <w:proofErr w:type="gramStart"/>
-      <w:r>
-        <w:rPr>
-          <w:rFonts w:ascii="Times New Roman" w:hAnsi="Times New Roman" w:cs="Times New Roman"/>
-        </w:rPr>
-        <w:t>Nevvaltas</w:t>
-      </w:r>
-      <w:proofErr w:type="spellEnd"/>
-      <w:r>
-        <w:rPr>
-          <w:rFonts w:ascii="Times New Roman" w:hAnsi="Times New Roman" w:cs="Times New Roman"/>
-        </w:rPr>
-        <w:t>(</w:t>
-      </w:r>
-      <w:proofErr w:type="spellStart"/>
-      <w:proofErr w:type="gramEnd"/>
-      <w:r>
-        <w:rPr>
-          <w:rFonts w:ascii="Times New Roman" w:hAnsi="Times New Roman" w:cs="Times New Roman"/>
-        </w:rPr>
-        <w:t>string</w:t>
-      </w:r>
-      <w:proofErr w:type="spellEnd"/>
-      <w:r>
-        <w:rPr>
-          <w:rFonts w:ascii="Times New Roman" w:hAnsi="Times New Roman" w:cs="Times New Roman"/>
-        </w:rPr>
-        <w:t xml:space="preserve"> </w:t>
-      </w:r>
-      <w:proofErr w:type="spellStart"/>
-      <w:r>
-        <w:rPr>
-          <w:rFonts w:ascii="Times New Roman" w:hAnsi="Times New Roman" w:cs="Times New Roman"/>
-        </w:rPr>
-        <w:t>nev</w:t>
-      </w:r>
-      <w:proofErr w:type="spellEnd"/>
-      <w:r>
-        <w:rPr>
-          <w:rFonts w:ascii="Times New Roman" w:hAnsi="Times New Roman" w:cs="Times New Roman"/>
-        </w:rPr>
-        <w:t xml:space="preserve">) – Megváltoztatja a csapat nevet és a hozzá tartozó </w:t>
-      </w:r>
-      <w:proofErr w:type="spellStart"/>
-      <w:r>
-        <w:rPr>
-          <w:rFonts w:ascii="Times New Roman" w:hAnsi="Times New Roman" w:cs="Times New Roman"/>
-        </w:rPr>
-        <w:t>versenyzok</w:t>
-      </w:r>
-      <w:proofErr w:type="spellEnd"/>
-      <w:r>
-        <w:rPr>
-          <w:rFonts w:ascii="Times New Roman" w:hAnsi="Times New Roman" w:cs="Times New Roman"/>
-        </w:rPr>
-        <w:t xml:space="preserve"> csapatnevet a megadott paraméterre</w:t>
+      <w:r>
+        <w:rPr>
+          <w:rFonts w:ascii="Times New Roman" w:hAnsi="Times New Roman" w:cs="Times New Roman"/>
+        </w:rPr>
+        <w:t>Nevvaltas(string nev) – Megváltoztatja a csapat nevet és a hozzá tartozó versenyzok csapatnevet a megadott paraméterre</w:t>
+      </w:r>
+      <w:r>
+        <w:rPr>
+          <w:rFonts w:ascii="Times New Roman" w:hAnsi="Times New Roman" w:cs="Times New Roman"/>
+        </w:rPr>
+        <w:t xml:space="preserve"> és visszaad egy bool értéket hogy végzett-e sikeresen</w:t>
       </w:r>
     </w:p>
     <w:p>
@@ -2257,55 +1813,11 @@
           <w:rFonts w:ascii="Times New Roman" w:hAnsi="Times New Roman" w:cs="Times New Roman"/>
         </w:rPr>
       </w:pPr>
-      <w:proofErr w:type="spellStart"/>
-      <w:proofErr w:type="gramStart"/>
-      <w:r>
-        <w:rPr>
-          <w:rFonts w:ascii="Times New Roman" w:hAnsi="Times New Roman" w:cs="Times New Roman"/>
-        </w:rPr>
-        <w:t>Gyozelmek</w:t>
-      </w:r>
-      <w:proofErr w:type="spellEnd"/>
-      <w:r>
-        <w:rPr>
-          <w:rFonts w:ascii="Times New Roman" w:hAnsi="Times New Roman" w:cs="Times New Roman"/>
-        </w:rPr>
-        <w:t>(</w:t>
-      </w:r>
-      <w:proofErr w:type="gramEnd"/>
-      <w:r>
-        <w:rPr>
-          <w:rFonts w:ascii="Times New Roman" w:hAnsi="Times New Roman" w:cs="Times New Roman"/>
-        </w:rPr>
-        <w:t>List&lt;</w:t>
-      </w:r>
-      <w:proofErr w:type="spellStart"/>
-      <w:r>
-        <w:rPr>
-          <w:rFonts w:ascii="Times New Roman" w:hAnsi="Times New Roman" w:cs="Times New Roman"/>
-        </w:rPr>
-        <w:t>Nagydij</w:t>
-      </w:r>
-      <w:proofErr w:type="spellEnd"/>
-      <w:r>
-        <w:rPr>
-          <w:rFonts w:ascii="Times New Roman" w:hAnsi="Times New Roman" w:cs="Times New Roman"/>
-        </w:rPr>
-        <w:t xml:space="preserve">&gt; </w:t>
-      </w:r>
-      <w:proofErr w:type="spellStart"/>
-      <w:r>
-        <w:rPr>
-          <w:rFonts w:ascii="Times New Roman" w:hAnsi="Times New Roman" w:cs="Times New Roman"/>
-        </w:rPr>
-        <w:t>nagydijak</w:t>
-      </w:r>
-      <w:proofErr w:type="spellEnd"/>
-      <w:r>
-        <w:rPr>
-          <w:rFonts w:ascii="Times New Roman" w:hAnsi="Times New Roman" w:cs="Times New Roman"/>
-        </w:rPr>
-        <w:t>) – Visszaadja a csapat összes győzelmét amit eddig szerzett</w:t>
+      <w:r>
+        <w:rPr>
+          <w:rFonts w:ascii="Times New Roman" w:hAnsi="Times New Roman" w:cs="Times New Roman"/>
+        </w:rPr>
+        <w:t>Gyozelmek(List&lt;Nagydij&gt; nagydijak) – Visszaadja a csapat összes győzelmét amit eddig szerzett</w:t>
       </w:r>
     </w:p>
     <w:p>
@@ -2318,23 +1830,13 @@
         </w:rPr>
       </w:pPr>
       <w:bookmarkStart w:id="9" w:name="_Toc192455888"/>
-      <w:proofErr w:type="spellStart"/>
-      <w:proofErr w:type="gramStart"/>
-      <w:r>
-        <w:rPr>
-          <w:rFonts w:ascii="Times New Roman" w:hAnsi="Times New Roman" w:cs="Times New Roman"/>
-        </w:rPr>
-        <w:t>Nagydij</w:t>
-      </w:r>
-      <w:proofErr w:type="spellEnd"/>
-      <w:r>
-        <w:rPr>
-          <w:rFonts w:ascii="Times New Roman" w:hAnsi="Times New Roman" w:cs="Times New Roman"/>
-        </w:rPr>
-        <w:t xml:space="preserve"> :</w:t>
+      <w:r>
+        <w:rPr>
+          <w:rFonts w:ascii="Times New Roman" w:hAnsi="Times New Roman" w:cs="Times New Roman"/>
+        </w:rPr>
+        <w:t>Nagydij :</w:t>
       </w:r>
       <w:bookmarkEnd w:id="9"/>
-      <w:proofErr w:type="gramEnd"/>
     </w:p>
     <w:p>
       <w:pPr>
@@ -2349,28 +1851,12 @@
           <w:rFonts w:ascii="Times New Roman" w:hAnsi="Times New Roman" w:cs="Times New Roman"/>
         </w:rPr>
       </w:pPr>
-      <w:proofErr w:type="spellStart"/>
-      <w:r>
-        <w:rPr>
-          <w:rFonts w:ascii="Times New Roman" w:hAnsi="Times New Roman" w:cs="Times New Roman"/>
-        </w:rPr>
-        <w:t>Nev</w:t>
-      </w:r>
-      <w:proofErr w:type="spellEnd"/>
-      <w:r>
-        <w:rPr>
-          <w:rFonts w:ascii="Times New Roman" w:hAnsi="Times New Roman" w:cs="Times New Roman"/>
-        </w:rPr>
-        <w:t xml:space="preserve"> – </w:t>
-      </w:r>
-      <w:proofErr w:type="spellStart"/>
-      <w:r>
-        <w:rPr>
-          <w:rFonts w:ascii="Times New Roman" w:hAnsi="Times New Roman" w:cs="Times New Roman"/>
-        </w:rPr>
-        <w:t>string</w:t>
-      </w:r>
-      <w:proofErr w:type="spellEnd"/>
+      <w:r>
+        <w:rPr>
+          <w:rFonts w:ascii="Times New Roman" w:hAnsi="Times New Roman" w:cs="Times New Roman"/>
+        </w:rPr>
+        <w:t>Nev – string</w:t>
+      </w:r>
     </w:p>
     <w:p>
       <w:pPr>
@@ -2385,61 +1871,11 @@
           <w:rFonts w:ascii="Times New Roman" w:hAnsi="Times New Roman" w:cs="Times New Roman"/>
         </w:rPr>
       </w:pPr>
-      <w:proofErr w:type="spellStart"/>
-      <w:r>
-        <w:rPr>
-          <w:rFonts w:ascii="Times New Roman" w:hAnsi="Times New Roman" w:cs="Times New Roman"/>
-        </w:rPr>
-        <w:t>Ido</w:t>
-      </w:r>
-      <w:proofErr w:type="spellEnd"/>
-      <w:r>
-        <w:rPr>
-          <w:rFonts w:ascii="Times New Roman" w:hAnsi="Times New Roman" w:cs="Times New Roman"/>
-        </w:rPr>
-        <w:t xml:space="preserve"> -</w:t>
-      </w:r>
-      <w:proofErr w:type="spellStart"/>
-      <w:r>
-        <w:rPr>
-          <w:rFonts w:ascii="Times New Roman" w:hAnsi="Times New Roman" w:cs="Times New Roman"/>
-        </w:rPr>
-        <w:t>string</w:t>
-      </w:r>
-      <w:proofErr w:type="spellEnd"/>
-      <w:r>
-        <w:rPr>
-          <w:rFonts w:ascii="Times New Roman" w:hAnsi="Times New Roman" w:cs="Times New Roman"/>
-        </w:rPr>
-        <w:t xml:space="preserve"> (Mennyi </w:t>
-      </w:r>
-      <w:proofErr w:type="spellStart"/>
-      <w:r>
-        <w:rPr>
-          <w:rFonts w:ascii="Times New Roman" w:hAnsi="Times New Roman" w:cs="Times New Roman"/>
-        </w:rPr>
-        <w:t>ido</w:t>
-      </w:r>
-      <w:proofErr w:type="spellEnd"/>
-      <w:r>
-        <w:rPr>
-          <w:rFonts w:ascii="Times New Roman" w:hAnsi="Times New Roman" w:cs="Times New Roman"/>
-        </w:rPr>
-        <w:t xml:space="preserve"> alatt teljesítette az adott </w:t>
-      </w:r>
-      <w:proofErr w:type="spellStart"/>
-      <w:r>
-        <w:rPr>
-          <w:rFonts w:ascii="Times New Roman" w:hAnsi="Times New Roman" w:cs="Times New Roman"/>
-        </w:rPr>
-        <w:t>versenyzo</w:t>
-      </w:r>
-      <w:proofErr w:type="spellEnd"/>
-      <w:r>
-        <w:rPr>
-          <w:rFonts w:ascii="Times New Roman" w:hAnsi="Times New Roman" w:cs="Times New Roman"/>
-        </w:rPr>
-        <w:t>)</w:t>
+      <w:r>
+        <w:rPr>
+          <w:rFonts w:ascii="Times New Roman" w:hAnsi="Times New Roman" w:cs="Times New Roman"/>
+        </w:rPr>
+        <w:t>Ido -string (Mennyi ido alatt teljesítette az adott versenyzo)</w:t>
       </w:r>
     </w:p>
     <w:p>
@@ -2455,47 +1891,11 @@
           <w:rFonts w:ascii="Times New Roman" w:hAnsi="Times New Roman" w:cs="Times New Roman"/>
         </w:rPr>
       </w:pPr>
-      <w:proofErr w:type="spellStart"/>
-      <w:r>
-        <w:rPr>
-          <w:rFonts w:ascii="Times New Roman" w:hAnsi="Times New Roman" w:cs="Times New Roman"/>
-        </w:rPr>
-        <w:t>Maxsebesseg</w:t>
-      </w:r>
-      <w:proofErr w:type="spellEnd"/>
-      <w:r>
-        <w:rPr>
-          <w:rFonts w:ascii="Times New Roman" w:hAnsi="Times New Roman" w:cs="Times New Roman"/>
-        </w:rPr>
-        <w:t xml:space="preserve"> – </w:t>
-      </w:r>
-      <w:proofErr w:type="spellStart"/>
-      <w:r>
-        <w:rPr>
-          <w:rFonts w:ascii="Times New Roman" w:hAnsi="Times New Roman" w:cs="Times New Roman"/>
-        </w:rPr>
-        <w:t>double</w:t>
-      </w:r>
-      <w:proofErr w:type="spellEnd"/>
-      <w:r>
-        <w:rPr>
-          <w:rFonts w:ascii="Times New Roman" w:hAnsi="Times New Roman" w:cs="Times New Roman"/>
-        </w:rPr>
-        <w:t xml:space="preserve"> (A versenyen elért </w:t>
-      </w:r>
-      <w:proofErr w:type="spellStart"/>
-      <w:r>
-        <w:rPr>
-          <w:rFonts w:ascii="Times New Roman" w:hAnsi="Times New Roman" w:cs="Times New Roman"/>
-        </w:rPr>
-        <w:t>max</w:t>
-      </w:r>
-      <w:proofErr w:type="spellEnd"/>
-      <w:r>
-        <w:rPr>
-          <w:rFonts w:ascii="Times New Roman" w:hAnsi="Times New Roman" w:cs="Times New Roman"/>
-        </w:rPr>
-        <w:t xml:space="preserve"> sebesség)</w:t>
+      <w:r>
+        <w:rPr>
+          <w:rFonts w:ascii="Times New Roman" w:hAnsi="Times New Roman" w:cs="Times New Roman"/>
+        </w:rPr>
+        <w:t>Maxsebesseg – double (A versenyen elért max sebesség)</w:t>
       </w:r>
     </w:p>
     <w:p>
@@ -2511,47 +1911,11 @@
           <w:rFonts w:ascii="Times New Roman" w:hAnsi="Times New Roman" w:cs="Times New Roman"/>
         </w:rPr>
       </w:pPr>
-      <w:proofErr w:type="spellStart"/>
-      <w:r>
-        <w:rPr>
-          <w:rFonts w:ascii="Times New Roman" w:hAnsi="Times New Roman" w:cs="Times New Roman"/>
-        </w:rPr>
-        <w:t>Atlagsebesseg</w:t>
-      </w:r>
-      <w:proofErr w:type="spellEnd"/>
-      <w:r>
-        <w:rPr>
-          <w:rFonts w:ascii="Times New Roman" w:hAnsi="Times New Roman" w:cs="Times New Roman"/>
-        </w:rPr>
-        <w:t xml:space="preserve"> – </w:t>
-      </w:r>
-      <w:proofErr w:type="spellStart"/>
-      <w:r>
-        <w:rPr>
-          <w:rFonts w:ascii="Times New Roman" w:hAnsi="Times New Roman" w:cs="Times New Roman"/>
-        </w:rPr>
-        <w:t>double</w:t>
-      </w:r>
-      <w:proofErr w:type="spellEnd"/>
-      <w:r>
-        <w:rPr>
-          <w:rFonts w:ascii="Times New Roman" w:hAnsi="Times New Roman" w:cs="Times New Roman"/>
-        </w:rPr>
-        <w:t xml:space="preserve"> (~ </w:t>
-      </w:r>
-      <w:proofErr w:type="gramStart"/>
-      <w:r>
-        <w:rPr>
-          <w:rFonts w:ascii="Times New Roman" w:hAnsi="Times New Roman" w:cs="Times New Roman"/>
-        </w:rPr>
-        <w:t>átlag sebesség</w:t>
-      </w:r>
-      <w:proofErr w:type="gramEnd"/>
-      <w:r>
-        <w:rPr>
-          <w:rFonts w:ascii="Times New Roman" w:hAnsi="Times New Roman" w:cs="Times New Roman"/>
-        </w:rPr>
-        <w:t>)</w:t>
+      <w:r>
+        <w:rPr>
+          <w:rFonts w:ascii="Times New Roman" w:hAnsi="Times New Roman" w:cs="Times New Roman"/>
+        </w:rPr>
+        <w:t>Atlagsebesseg – double (~ átlag sebesség)</w:t>
       </w:r>
     </w:p>
     <w:p>
@@ -2587,19 +1951,11 @@
           <w:rFonts w:ascii="Times New Roman" w:hAnsi="Times New Roman" w:cs="Times New Roman"/>
         </w:rPr>
       </w:pPr>
-      <w:proofErr w:type="spellStart"/>
-      <w:r>
-        <w:rPr>
-          <w:rFonts w:ascii="Times New Roman" w:hAnsi="Times New Roman" w:cs="Times New Roman"/>
-        </w:rPr>
-        <w:t>Ev</w:t>
-      </w:r>
-      <w:proofErr w:type="spellEnd"/>
-      <w:r>
-        <w:rPr>
-          <w:rFonts w:ascii="Times New Roman" w:hAnsi="Times New Roman" w:cs="Times New Roman"/>
-        </w:rPr>
-        <w:t xml:space="preserve"> – int (Melyik szezonban történt)</w:t>
+      <w:r>
+        <w:rPr>
+          <w:rFonts w:ascii="Times New Roman" w:hAnsi="Times New Roman" w:cs="Times New Roman"/>
+        </w:rPr>
+        <w:t>Ev – int (Melyik szezonban történt)</w:t>
       </w:r>
     </w:p>
     <w:p>
@@ -2615,19 +1971,11 @@
           <w:rFonts w:ascii="Times New Roman" w:hAnsi="Times New Roman" w:cs="Times New Roman"/>
         </w:rPr>
       </w:pPr>
-      <w:proofErr w:type="spellStart"/>
-      <w:r>
-        <w:rPr>
-          <w:rFonts w:ascii="Times New Roman" w:hAnsi="Times New Roman" w:cs="Times New Roman"/>
-        </w:rPr>
-        <w:t>Csapatnev</w:t>
-      </w:r>
-      <w:proofErr w:type="spellEnd"/>
-      <w:r>
-        <w:rPr>
-          <w:rFonts w:ascii="Times New Roman" w:hAnsi="Times New Roman" w:cs="Times New Roman"/>
-        </w:rPr>
-        <w:t xml:space="preserve"> – Csapat (A versenyző melyik csapathoz tartozik)</w:t>
+      <w:r>
+        <w:rPr>
+          <w:rFonts w:ascii="Times New Roman" w:hAnsi="Times New Roman" w:cs="Times New Roman"/>
+        </w:rPr>
+        <w:t>Csapatnev – Csapat (A versenyző melyik csapathoz tartozik)</w:t>
       </w:r>
     </w:p>
     <w:p>
@@ -2643,28 +1991,12 @@
           <w:rFonts w:ascii="Times New Roman" w:hAnsi="Times New Roman" w:cs="Times New Roman"/>
         </w:rPr>
       </w:pPr>
-      <w:proofErr w:type="spellStart"/>
-      <w:r>
-        <w:rPr>
-          <w:rFonts w:ascii="Times New Roman" w:hAnsi="Times New Roman" w:cs="Times New Roman"/>
-        </w:rPr>
-        <w:t>Versenyzo</w:t>
-      </w:r>
-      <w:proofErr w:type="spellEnd"/>
-      <w:r>
-        <w:rPr>
-          <w:rFonts w:ascii="Times New Roman" w:hAnsi="Times New Roman" w:cs="Times New Roman"/>
-        </w:rPr>
-        <w:t xml:space="preserve"> - </w:t>
-      </w:r>
-      <w:proofErr w:type="spellStart"/>
-      <w:r>
-        <w:rPr>
-          <w:rFonts w:ascii="Times New Roman" w:hAnsi="Times New Roman" w:cs="Times New Roman"/>
-        </w:rPr>
-        <w:t>Versenyzo</w:t>
-      </w:r>
-      <w:proofErr w:type="spellEnd"/>
+      <w:r>
+        <w:rPr>
+          <w:rFonts w:ascii="Times New Roman" w:hAnsi="Times New Roman" w:cs="Times New Roman"/>
+        </w:rPr>
+        <w:t>Versenyzo - Versenyzo</w:t>
+      </w:r>
     </w:p>
     <w:p>
       <w:pPr>
@@ -2679,7 +2011,6 @@
           <w:rFonts w:ascii="Times New Roman" w:hAnsi="Times New Roman" w:cs="Times New Roman"/>
         </w:rPr>
       </w:pPr>
-      <w:proofErr w:type="spellStart"/>
       <w:r>
         <w:rPr>
           <w:rFonts w:ascii="Times New Roman" w:hAnsi="Times New Roman" w:cs="Times New Roman"/>
@@ -2698,7 +2029,6 @@
         </w:rPr>
         <w:t>bool</w:t>
       </w:r>
-      <w:proofErr w:type="spellEnd"/>
       <w:r>
         <w:rPr>
           <w:rFonts w:ascii="Times New Roman" w:hAnsi="Times New Roman" w:cs="Times New Roman"/>
@@ -2719,49 +2049,17 @@
           <w:rFonts w:ascii="Times New Roman" w:hAnsi="Times New Roman" w:cs="Times New Roman"/>
         </w:rPr>
       </w:pPr>
-      <w:proofErr w:type="spellStart"/>
-      <w:proofErr w:type="gramStart"/>
-      <w:r>
-        <w:rPr>
-          <w:rFonts w:ascii="Times New Roman" w:hAnsi="Times New Roman" w:cs="Times New Roman"/>
-        </w:rPr>
-        <w:t>idoKorrekcio</w:t>
-      </w:r>
-      <w:proofErr w:type="spellEnd"/>
-      <w:r>
-        <w:rPr>
-          <w:rFonts w:ascii="Times New Roman" w:hAnsi="Times New Roman" w:cs="Times New Roman"/>
-        </w:rPr>
-        <w:t>(</w:t>
-      </w:r>
-      <w:proofErr w:type="spellStart"/>
-      <w:proofErr w:type="gramEnd"/>
-      <w:r>
-        <w:rPr>
-          <w:rFonts w:ascii="Times New Roman" w:hAnsi="Times New Roman" w:cs="Times New Roman"/>
-        </w:rPr>
-        <w:t>string</w:t>
-      </w:r>
-      <w:proofErr w:type="spellEnd"/>
-      <w:r>
-        <w:rPr>
-          <w:rFonts w:ascii="Times New Roman" w:hAnsi="Times New Roman" w:cs="Times New Roman"/>
-        </w:rPr>
-        <w:t xml:space="preserve"> </w:t>
-      </w:r>
-      <w:proofErr w:type="spellStart"/>
-      <w:r>
-        <w:rPr>
-          <w:rFonts w:ascii="Times New Roman" w:hAnsi="Times New Roman" w:cs="Times New Roman"/>
-        </w:rPr>
-        <w:t>pontosIdo</w:t>
-      </w:r>
-      <w:proofErr w:type="spellEnd"/>
-      <w:r>
-        <w:rPr>
-          <w:rFonts w:ascii="Times New Roman" w:hAnsi="Times New Roman" w:cs="Times New Roman"/>
-        </w:rPr>
-        <w:t xml:space="preserve">) – Javíthatjuk vele az időt (Nem változtatja a helyezést) </w:t>
+      <w:r>
+        <w:rPr>
+          <w:rFonts w:ascii="Times New Roman" w:hAnsi="Times New Roman" w:cs="Times New Roman"/>
+        </w:rPr>
+        <w:t xml:space="preserve">idoKorrekcio(string pontosIdo) – Javíthatjuk vele az időt (Nem változtatja a helyezést) </w:t>
+      </w:r>
+      <w:r>
+        <w:rPr>
+          <w:rFonts w:ascii="Times New Roman" w:hAnsi="Times New Roman" w:cs="Times New Roman"/>
+        </w:rPr>
+        <w:t>és visszatér egy bool értékkel hogy sikeresen végzett-e</w:t>
       </w:r>
     </w:p>
     <w:p>
@@ -2777,19 +2075,12 @@
           <w:rFonts w:ascii="Times New Roman" w:hAnsi="Times New Roman" w:cs="Times New Roman"/>
         </w:rPr>
       </w:pPr>
-      <w:proofErr w:type="gramStart"/>
-      <w:r>
-        <w:rPr>
-          <w:rFonts w:ascii="Times New Roman" w:hAnsi="Times New Roman" w:cs="Times New Roman"/>
-        </w:rPr>
-        <w:t>DNF(</w:t>
-      </w:r>
-      <w:proofErr w:type="gramEnd"/>
-      <w:r>
-        <w:rPr>
-          <w:rFonts w:ascii="Times New Roman" w:hAnsi="Times New Roman" w:cs="Times New Roman"/>
-        </w:rPr>
-        <w:t xml:space="preserve">) </w:t>
+      <w:r>
+        <w:rPr>
+          <w:rFonts w:ascii="Times New Roman" w:hAnsi="Times New Roman" w:cs="Times New Roman"/>
+        </w:rPr>
+        <w:lastRenderedPageBreak/>
+        <w:t xml:space="preserve">DNF() </w:t>
       </w:r>
       <w:r>
         <w:rPr>
@@ -2807,44 +2098,8 @@
         <w:rPr>
           <w:rFonts w:ascii="Times New Roman" w:hAnsi="Times New Roman" w:cs="Times New Roman"/>
         </w:rPr>
-        <w:t>DNF-</w:t>
-      </w:r>
-      <w:proofErr w:type="spellStart"/>
-      <w:r>
-        <w:rPr>
-          <w:rFonts w:ascii="Times New Roman" w:hAnsi="Times New Roman" w:cs="Times New Roman"/>
-        </w:rPr>
-        <w:t>elteti</w:t>
-      </w:r>
-      <w:proofErr w:type="spellEnd"/>
-      <w:r>
-        <w:rPr>
-          <w:rFonts w:ascii="Times New Roman" w:hAnsi="Times New Roman" w:cs="Times New Roman"/>
-        </w:rPr>
-        <w:t xml:space="preserve"> (Nem tudta befejezni a futamot) az adott </w:t>
-      </w:r>
-      <w:proofErr w:type="spellStart"/>
-      <w:r>
-        <w:rPr>
-          <w:rFonts w:ascii="Times New Roman" w:hAnsi="Times New Roman" w:cs="Times New Roman"/>
-        </w:rPr>
-        <w:t>versenyzo</w:t>
-      </w:r>
-      <w:proofErr w:type="spellEnd"/>
-      <w:r>
-        <w:rPr>
-          <w:rFonts w:ascii="Times New Roman" w:hAnsi="Times New Roman" w:cs="Times New Roman"/>
-        </w:rPr>
-        <w:t xml:space="preserve"> adott </w:t>
-      </w:r>
-      <w:proofErr w:type="spellStart"/>
-      <w:r>
-        <w:rPr>
-          <w:rFonts w:ascii="Times New Roman" w:hAnsi="Times New Roman" w:cs="Times New Roman"/>
-        </w:rPr>
-        <w:t>futamat</w:t>
-      </w:r>
-      <w:proofErr w:type="spellEnd"/>
+        <w:t>DNF-elteti (Nem tudta befejezni a futamot) az adott versenyzo adott futamat</w:t>
+      </w:r>
     </w:p>
     <w:p>
       <w:pPr>
@@ -2856,16 +2111,13 @@
         </w:rPr>
       </w:pPr>
       <w:bookmarkStart w:id="10" w:name="_Toc192455889"/>
-      <w:proofErr w:type="gramStart"/>
-      <w:r>
-        <w:rPr>
-          <w:rFonts w:ascii="Times New Roman" w:hAnsi="Times New Roman" w:cs="Times New Roman"/>
-        </w:rPr>
-        <w:lastRenderedPageBreak/>
+      <w:r>
+        <w:rPr>
+          <w:rFonts w:ascii="Times New Roman" w:hAnsi="Times New Roman" w:cs="Times New Roman"/>
+        </w:rPr>
         <w:t>Futtatható :</w:t>
       </w:r>
       <w:bookmarkEnd w:id="10"/>
-      <w:proofErr w:type="gramEnd"/>
     </w:p>
     <w:p>
       <w:pPr>
@@ -2877,23 +2129,13 @@
         </w:rPr>
       </w:pPr>
       <w:bookmarkStart w:id="11" w:name="_Toc192455890"/>
-      <w:proofErr w:type="spellStart"/>
-      <w:proofErr w:type="gramStart"/>
-      <w:r>
-        <w:rPr>
-          <w:rFonts w:ascii="Times New Roman" w:hAnsi="Times New Roman" w:cs="Times New Roman"/>
-        </w:rPr>
-        <w:t>Adatkezeles</w:t>
-      </w:r>
-      <w:proofErr w:type="spellEnd"/>
-      <w:r>
-        <w:rPr>
-          <w:rFonts w:ascii="Times New Roman" w:hAnsi="Times New Roman" w:cs="Times New Roman"/>
-        </w:rPr>
-        <w:t xml:space="preserve"> :</w:t>
+      <w:r>
+        <w:rPr>
+          <w:rFonts w:ascii="Times New Roman" w:hAnsi="Times New Roman" w:cs="Times New Roman"/>
+        </w:rPr>
+        <w:t>Adatkezeles :</w:t>
       </w:r>
       <w:bookmarkEnd w:id="11"/>
-      <w:proofErr w:type="gramEnd"/>
     </w:p>
     <w:p>
       <w:pPr>
@@ -2908,33 +2150,11 @@
           <w:rFonts w:ascii="Times New Roman" w:hAnsi="Times New Roman" w:cs="Times New Roman"/>
         </w:rPr>
       </w:pPr>
-      <w:proofErr w:type="spellStart"/>
-      <w:r>
-        <w:rPr>
-          <w:rFonts w:ascii="Times New Roman" w:hAnsi="Times New Roman" w:cs="Times New Roman"/>
-        </w:rPr>
-        <w:t>Versenyzok</w:t>
-      </w:r>
-      <w:proofErr w:type="spellEnd"/>
-      <w:r>
-        <w:rPr>
-          <w:rFonts w:ascii="Times New Roman" w:hAnsi="Times New Roman" w:cs="Times New Roman"/>
-        </w:rPr>
-        <w:t xml:space="preserve"> – List&lt;</w:t>
-      </w:r>
-      <w:proofErr w:type="spellStart"/>
-      <w:r>
-        <w:rPr>
-          <w:rFonts w:ascii="Times New Roman" w:hAnsi="Times New Roman" w:cs="Times New Roman"/>
-        </w:rPr>
-        <w:t>Versenyzo</w:t>
-      </w:r>
-      <w:proofErr w:type="spellEnd"/>
-      <w:r>
-        <w:rPr>
-          <w:rFonts w:ascii="Times New Roman" w:hAnsi="Times New Roman" w:cs="Times New Roman"/>
-        </w:rPr>
-        <w:t>&gt;</w:t>
+      <w:r>
+        <w:rPr>
+          <w:rFonts w:ascii="Times New Roman" w:hAnsi="Times New Roman" w:cs="Times New Roman"/>
+        </w:rPr>
+        <w:t>Versenyzok – List&lt;Versenyzo&gt;</w:t>
       </w:r>
     </w:p>
     <w:p>
@@ -2950,33 +2170,11 @@
           <w:rFonts w:ascii="Times New Roman" w:hAnsi="Times New Roman" w:cs="Times New Roman"/>
         </w:rPr>
       </w:pPr>
-      <w:proofErr w:type="spellStart"/>
-      <w:r>
-        <w:rPr>
-          <w:rFonts w:ascii="Times New Roman" w:hAnsi="Times New Roman" w:cs="Times New Roman"/>
-        </w:rPr>
-        <w:t>Autok</w:t>
-      </w:r>
-      <w:proofErr w:type="spellEnd"/>
-      <w:r>
-        <w:rPr>
-          <w:rFonts w:ascii="Times New Roman" w:hAnsi="Times New Roman" w:cs="Times New Roman"/>
-        </w:rPr>
-        <w:t xml:space="preserve"> – List&lt;</w:t>
-      </w:r>
-      <w:proofErr w:type="spellStart"/>
-      <w:r>
-        <w:rPr>
-          <w:rFonts w:ascii="Times New Roman" w:hAnsi="Times New Roman" w:cs="Times New Roman"/>
-        </w:rPr>
-        <w:t>Auto</w:t>
-      </w:r>
-      <w:proofErr w:type="spellEnd"/>
-      <w:r>
-        <w:rPr>
-          <w:rFonts w:ascii="Times New Roman" w:hAnsi="Times New Roman" w:cs="Times New Roman"/>
-        </w:rPr>
-        <w:t>&gt;</w:t>
+      <w:r>
+        <w:rPr>
+          <w:rFonts w:ascii="Times New Roman" w:hAnsi="Times New Roman" w:cs="Times New Roman"/>
+        </w:rPr>
+        <w:t>Autok – List&lt;Auto&gt;</w:t>
       </w:r>
     </w:p>
     <w:p>
@@ -3012,14 +2210,12 @@
           <w:rFonts w:ascii="Times New Roman" w:hAnsi="Times New Roman" w:cs="Times New Roman"/>
         </w:rPr>
       </w:pPr>
-      <w:proofErr w:type="spellStart"/>
       <w:r>
         <w:rPr>
           <w:rFonts w:ascii="Times New Roman" w:hAnsi="Times New Roman" w:cs="Times New Roman"/>
         </w:rPr>
         <w:t>Nagydijak</w:t>
       </w:r>
-      <w:proofErr w:type="spellEnd"/>
       <w:r>
         <w:rPr>
           <w:rFonts w:ascii="Times New Roman" w:hAnsi="Times New Roman" w:cs="Times New Roman"/>
@@ -3030,21 +2226,7 @@
         <w:rPr>
           <w:rFonts w:ascii="Times New Roman" w:hAnsi="Times New Roman" w:cs="Times New Roman"/>
         </w:rPr>
-        <w:t>List&lt;</w:t>
-      </w:r>
-      <w:proofErr w:type="spellStart"/>
-      <w:r>
-        <w:rPr>
-          <w:rFonts w:ascii="Times New Roman" w:hAnsi="Times New Roman" w:cs="Times New Roman"/>
-        </w:rPr>
-        <w:t>Nagydij</w:t>
-      </w:r>
-      <w:proofErr w:type="spellEnd"/>
-      <w:r>
-        <w:rPr>
-          <w:rFonts w:ascii="Times New Roman" w:hAnsi="Times New Roman" w:cs="Times New Roman"/>
-        </w:rPr>
-        <w:t>&gt;</w:t>
+        <w:t>List&lt;Nagydij&gt;</w:t>
       </w:r>
       <w:r>
         <w:rPr>
@@ -3079,61 +2261,11 @@
           <w:rFonts w:ascii="Times New Roman" w:hAnsi="Times New Roman" w:cs="Times New Roman"/>
         </w:rPr>
       </w:pPr>
-      <w:proofErr w:type="gramStart"/>
-      <w:r>
-        <w:rPr>
-          <w:rFonts w:ascii="Times New Roman" w:hAnsi="Times New Roman" w:cs="Times New Roman"/>
-        </w:rPr>
-        <w:t>Szezon(</w:t>
-      </w:r>
-      <w:proofErr w:type="gramEnd"/>
-      <w:r>
-        <w:rPr>
-          <w:rFonts w:ascii="Times New Roman" w:hAnsi="Times New Roman" w:cs="Times New Roman"/>
-        </w:rPr>
-        <w:t>List&lt;</w:t>
-      </w:r>
-      <w:proofErr w:type="spellStart"/>
-      <w:r>
-        <w:rPr>
-          <w:rFonts w:ascii="Times New Roman" w:hAnsi="Times New Roman" w:cs="Times New Roman"/>
-        </w:rPr>
-        <w:t>Nagydij</w:t>
-      </w:r>
-      <w:proofErr w:type="spellEnd"/>
-      <w:r>
-        <w:rPr>
-          <w:rFonts w:ascii="Times New Roman" w:hAnsi="Times New Roman" w:cs="Times New Roman"/>
-        </w:rPr>
-        <w:t xml:space="preserve">&gt; </w:t>
-      </w:r>
-      <w:proofErr w:type="spellStart"/>
-      <w:r>
-        <w:rPr>
-          <w:rFonts w:ascii="Times New Roman" w:hAnsi="Times New Roman" w:cs="Times New Roman"/>
-        </w:rPr>
-        <w:t>nagydijak</w:t>
-      </w:r>
-      <w:proofErr w:type="spellEnd"/>
-      <w:r>
-        <w:rPr>
-          <w:rFonts w:ascii="Times New Roman" w:hAnsi="Times New Roman" w:cs="Times New Roman"/>
-        </w:rPr>
-        <w:t xml:space="preserve">, int </w:t>
-      </w:r>
-      <w:proofErr w:type="spellStart"/>
-      <w:r>
-        <w:rPr>
-          <w:rFonts w:ascii="Times New Roman" w:hAnsi="Times New Roman" w:cs="Times New Roman"/>
-        </w:rPr>
-        <w:t>ev</w:t>
-      </w:r>
-      <w:proofErr w:type="spellEnd"/>
-      <w:r>
-        <w:rPr>
-          <w:rFonts w:ascii="Times New Roman" w:hAnsi="Times New Roman" w:cs="Times New Roman"/>
-        </w:rPr>
-        <w:t>)  - Visszaadja a paraméterben megadott évben szereplő nagydíjakat (egy szezont)</w:t>
+      <w:r>
+        <w:rPr>
+          <w:rFonts w:ascii="Times New Roman" w:hAnsi="Times New Roman" w:cs="Times New Roman"/>
+        </w:rPr>
+        <w:t>Szezon(List&lt;Nagydij&gt; nagydijak, int ev)  - Visszaadja a paraméterben megadott évben szereplő nagydíjakat (egy szezont)</w:t>
       </w:r>
     </w:p>
     <w:p>
@@ -3149,69 +2281,11 @@
           <w:rFonts w:ascii="Times New Roman" w:hAnsi="Times New Roman" w:cs="Times New Roman"/>
         </w:rPr>
       </w:pPr>
-      <w:proofErr w:type="spellStart"/>
-      <w:proofErr w:type="gramStart"/>
-      <w:r>
-        <w:rPr>
-          <w:rFonts w:ascii="Times New Roman" w:hAnsi="Times New Roman" w:cs="Times New Roman"/>
-        </w:rPr>
-        <w:t>Evek</w:t>
-      </w:r>
-      <w:proofErr w:type="spellEnd"/>
-      <w:r>
-        <w:rPr>
-          <w:rFonts w:ascii="Times New Roman" w:hAnsi="Times New Roman" w:cs="Times New Roman"/>
-        </w:rPr>
-        <w:t>(</w:t>
-      </w:r>
-      <w:proofErr w:type="gramEnd"/>
-      <w:r>
-        <w:rPr>
-          <w:rFonts w:ascii="Times New Roman" w:hAnsi="Times New Roman" w:cs="Times New Roman"/>
-        </w:rPr>
-        <w:t>List&lt;</w:t>
-      </w:r>
-      <w:proofErr w:type="spellStart"/>
-      <w:r>
-        <w:rPr>
-          <w:rFonts w:ascii="Times New Roman" w:hAnsi="Times New Roman" w:cs="Times New Roman"/>
-        </w:rPr>
-        <w:t>Nagydij</w:t>
-      </w:r>
-      <w:proofErr w:type="spellEnd"/>
-      <w:r>
-        <w:rPr>
-          <w:rFonts w:ascii="Times New Roman" w:hAnsi="Times New Roman" w:cs="Times New Roman"/>
-        </w:rPr>
-        <w:t xml:space="preserve">&gt; </w:t>
-      </w:r>
-      <w:proofErr w:type="spellStart"/>
-      <w:r>
-        <w:rPr>
-          <w:rFonts w:ascii="Times New Roman" w:hAnsi="Times New Roman" w:cs="Times New Roman"/>
-        </w:rPr>
-        <w:t>nagydijak</w:t>
-      </w:r>
-      <w:proofErr w:type="spellEnd"/>
-      <w:r>
-        <w:rPr>
-          <w:rFonts w:ascii="Times New Roman" w:hAnsi="Times New Roman" w:cs="Times New Roman"/>
-        </w:rPr>
-        <w:t xml:space="preserve">) – Visszaad egy </w:t>
-      </w:r>
-      <w:proofErr w:type="spellStart"/>
-      <w:r>
-        <w:rPr>
-          <w:rFonts w:ascii="Times New Roman" w:hAnsi="Times New Roman" w:cs="Times New Roman"/>
-        </w:rPr>
-        <w:t>listat</w:t>
-      </w:r>
-      <w:proofErr w:type="spellEnd"/>
-      <w:r>
-        <w:rPr>
-          <w:rFonts w:ascii="Times New Roman" w:hAnsi="Times New Roman" w:cs="Times New Roman"/>
-        </w:rPr>
-        <w:t xml:space="preserve"> az adatbázisban szereplő összes évről</w:t>
+      <w:r>
+        <w:rPr>
+          <w:rFonts w:ascii="Times New Roman" w:hAnsi="Times New Roman" w:cs="Times New Roman"/>
+        </w:rPr>
+        <w:t>Evek(List&lt;Nagydij&gt; nagydijak) – Visszaad egy listat az adatbázisban szereplő összes évről</w:t>
       </w:r>
     </w:p>
     <w:p>
@@ -3227,69 +2301,11 @@
           <w:rFonts w:ascii="Times New Roman" w:hAnsi="Times New Roman" w:cs="Times New Roman"/>
         </w:rPr>
       </w:pPr>
-      <w:proofErr w:type="spellStart"/>
-      <w:proofErr w:type="gramStart"/>
-      <w:r>
-        <w:rPr>
-          <w:rFonts w:ascii="Times New Roman" w:hAnsi="Times New Roman" w:cs="Times New Roman"/>
-        </w:rPr>
-        <w:t>NagydijNevek</w:t>
-      </w:r>
-      <w:proofErr w:type="spellEnd"/>
-      <w:r>
-        <w:rPr>
-          <w:rFonts w:ascii="Times New Roman" w:hAnsi="Times New Roman" w:cs="Times New Roman"/>
-        </w:rPr>
-        <w:t>(</w:t>
-      </w:r>
-      <w:proofErr w:type="gramEnd"/>
-      <w:r>
-        <w:rPr>
-          <w:rFonts w:ascii="Times New Roman" w:hAnsi="Times New Roman" w:cs="Times New Roman"/>
-        </w:rPr>
-        <w:t>List&lt;</w:t>
-      </w:r>
-      <w:proofErr w:type="spellStart"/>
-      <w:r>
-        <w:rPr>
-          <w:rFonts w:ascii="Times New Roman" w:hAnsi="Times New Roman" w:cs="Times New Roman"/>
-        </w:rPr>
-        <w:t>Nagydij</w:t>
-      </w:r>
-      <w:proofErr w:type="spellEnd"/>
-      <w:r>
-        <w:rPr>
-          <w:rFonts w:ascii="Times New Roman" w:hAnsi="Times New Roman" w:cs="Times New Roman"/>
-        </w:rPr>
-        <w:t xml:space="preserve">&gt; </w:t>
-      </w:r>
-      <w:proofErr w:type="spellStart"/>
-      <w:r>
-        <w:rPr>
-          <w:rFonts w:ascii="Times New Roman" w:hAnsi="Times New Roman" w:cs="Times New Roman"/>
-        </w:rPr>
-        <w:t>nagydijak</w:t>
-      </w:r>
-      <w:proofErr w:type="spellEnd"/>
-      <w:r>
-        <w:rPr>
-          <w:rFonts w:ascii="Times New Roman" w:hAnsi="Times New Roman" w:cs="Times New Roman"/>
-        </w:rPr>
-        <w:t xml:space="preserve">, int </w:t>
-      </w:r>
-      <w:proofErr w:type="spellStart"/>
-      <w:r>
-        <w:rPr>
-          <w:rFonts w:ascii="Times New Roman" w:hAnsi="Times New Roman" w:cs="Times New Roman"/>
-        </w:rPr>
-        <w:t>ev</w:t>
-      </w:r>
-      <w:proofErr w:type="spellEnd"/>
-      <w:r>
-        <w:rPr>
-          <w:rFonts w:ascii="Times New Roman" w:hAnsi="Times New Roman" w:cs="Times New Roman"/>
-        </w:rPr>
-        <w:t>)</w:t>
+      <w:r>
+        <w:rPr>
+          <w:rFonts w:ascii="Times New Roman" w:hAnsi="Times New Roman" w:cs="Times New Roman"/>
+        </w:rPr>
+        <w:t>NagydijNevek(List&lt;Nagydij&gt; nagydijak, int ev)</w:t>
       </w:r>
       <w:r>
         <w:rPr>
@@ -3311,97 +2327,11 @@
           <w:rFonts w:ascii="Times New Roman" w:hAnsi="Times New Roman" w:cs="Times New Roman"/>
         </w:rPr>
       </w:pPr>
-      <w:proofErr w:type="spellStart"/>
-      <w:proofErr w:type="gramStart"/>
-      <w:r>
-        <w:rPr>
-          <w:rFonts w:ascii="Times New Roman" w:hAnsi="Times New Roman" w:cs="Times New Roman"/>
-        </w:rPr>
-        <w:t>PalyaKivalasztas</w:t>
-      </w:r>
-      <w:proofErr w:type="spellEnd"/>
-      <w:r>
-        <w:rPr>
-          <w:rFonts w:ascii="Times New Roman" w:hAnsi="Times New Roman" w:cs="Times New Roman"/>
-        </w:rPr>
-        <w:t>(</w:t>
-      </w:r>
-      <w:proofErr w:type="gramEnd"/>
-      <w:r>
-        <w:rPr>
-          <w:rFonts w:ascii="Times New Roman" w:hAnsi="Times New Roman" w:cs="Times New Roman"/>
-        </w:rPr>
-        <w:t>List&lt;</w:t>
-      </w:r>
-      <w:proofErr w:type="spellStart"/>
-      <w:r>
-        <w:rPr>
-          <w:rFonts w:ascii="Times New Roman" w:hAnsi="Times New Roman" w:cs="Times New Roman"/>
-        </w:rPr>
-        <w:t>Nagydij</w:t>
-      </w:r>
-      <w:proofErr w:type="spellEnd"/>
-      <w:r>
-        <w:rPr>
-          <w:rFonts w:ascii="Times New Roman" w:hAnsi="Times New Roman" w:cs="Times New Roman"/>
-        </w:rPr>
-        <w:t xml:space="preserve">&gt; </w:t>
-      </w:r>
-      <w:proofErr w:type="spellStart"/>
-      <w:r>
-        <w:rPr>
-          <w:rFonts w:ascii="Times New Roman" w:hAnsi="Times New Roman" w:cs="Times New Roman"/>
-        </w:rPr>
-        <w:t>nagydijak</w:t>
-      </w:r>
-      <w:proofErr w:type="spellEnd"/>
-      <w:r>
-        <w:rPr>
-          <w:rFonts w:ascii="Times New Roman" w:hAnsi="Times New Roman" w:cs="Times New Roman"/>
-        </w:rPr>
-        <w:t xml:space="preserve">, </w:t>
-      </w:r>
-      <w:proofErr w:type="spellStart"/>
-      <w:r>
-        <w:rPr>
-          <w:rFonts w:ascii="Times New Roman" w:hAnsi="Times New Roman" w:cs="Times New Roman"/>
-        </w:rPr>
-        <w:t>string</w:t>
-      </w:r>
-      <w:proofErr w:type="spellEnd"/>
-      <w:r>
-        <w:rPr>
-          <w:rFonts w:ascii="Times New Roman" w:hAnsi="Times New Roman" w:cs="Times New Roman"/>
-        </w:rPr>
-        <w:t xml:space="preserve"> </w:t>
-      </w:r>
-      <w:proofErr w:type="spellStart"/>
-      <w:r>
-        <w:rPr>
-          <w:rFonts w:ascii="Times New Roman" w:hAnsi="Times New Roman" w:cs="Times New Roman"/>
-        </w:rPr>
-        <w:t>palyanev</w:t>
-      </w:r>
-      <w:proofErr w:type="spellEnd"/>
-      <w:r>
-        <w:rPr>
-          <w:rFonts w:ascii="Times New Roman" w:hAnsi="Times New Roman" w:cs="Times New Roman"/>
-        </w:rPr>
-        <w:t xml:space="preserve">) – Adott nagydíj adatbázisból kiválasztja egy adott </w:t>
-      </w:r>
-      <w:proofErr w:type="spellStart"/>
-      <w:r>
-        <w:rPr>
-          <w:rFonts w:ascii="Times New Roman" w:hAnsi="Times New Roman" w:cs="Times New Roman"/>
-        </w:rPr>
-        <w:t>palyahoz</w:t>
-      </w:r>
-      <w:proofErr w:type="spellEnd"/>
-      <w:r>
-        <w:rPr>
-          <w:rFonts w:ascii="Times New Roman" w:hAnsi="Times New Roman" w:cs="Times New Roman"/>
-        </w:rPr>
-        <w:t xml:space="preserve"> tartozó futamokat</w:t>
+      <w:r>
+        <w:rPr>
+          <w:rFonts w:ascii="Times New Roman" w:hAnsi="Times New Roman" w:cs="Times New Roman"/>
+        </w:rPr>
+        <w:t>PalyaKivalasztas(List&lt;Nagydij&gt; nagydijak, string palyanev) – Adott nagydíj adatbázisból kiválasztja egy adott palyahoz tartozó futamokat</w:t>
       </w:r>
     </w:p>
     <w:p>
@@ -3417,120 +2347,12 @@
           <w:rFonts w:ascii="Times New Roman" w:hAnsi="Times New Roman" w:cs="Times New Roman"/>
         </w:rPr>
       </w:pPr>
-      <w:proofErr w:type="spellStart"/>
-      <w:r>
-        <w:rPr>
-          <w:rFonts w:ascii="Times New Roman" w:hAnsi="Times New Roman" w:cs="Times New Roman"/>
-        </w:rPr>
-        <w:t>public</w:t>
-      </w:r>
-      <w:proofErr w:type="spellEnd"/>
-      <w:r>
-        <w:rPr>
-          <w:rFonts w:ascii="Times New Roman" w:hAnsi="Times New Roman" w:cs="Times New Roman"/>
-        </w:rPr>
-        <w:t xml:space="preserve"> </w:t>
-      </w:r>
-      <w:proofErr w:type="spellStart"/>
-      <w:r>
-        <w:rPr>
-          <w:rFonts w:ascii="Times New Roman" w:hAnsi="Times New Roman" w:cs="Times New Roman"/>
-        </w:rPr>
-        <w:t>static</w:t>
-      </w:r>
-      <w:proofErr w:type="spellEnd"/>
-      <w:r>
-        <w:rPr>
-          <w:rFonts w:ascii="Times New Roman" w:hAnsi="Times New Roman" w:cs="Times New Roman"/>
-        </w:rPr>
-        <w:t xml:space="preserve"> List&lt;</w:t>
-      </w:r>
-      <w:proofErr w:type="spellStart"/>
-      <w:r>
-        <w:rPr>
-          <w:rFonts w:ascii="Times New Roman" w:hAnsi="Times New Roman" w:cs="Times New Roman"/>
-        </w:rPr>
-        <w:t>Versenyzo</w:t>
-      </w:r>
-      <w:proofErr w:type="spellEnd"/>
-      <w:r>
-        <w:rPr>
-          <w:rFonts w:ascii="Times New Roman" w:hAnsi="Times New Roman" w:cs="Times New Roman"/>
-        </w:rPr>
-        <w:t xml:space="preserve">&gt; </w:t>
-      </w:r>
-      <w:proofErr w:type="spellStart"/>
-      <w:proofErr w:type="gramStart"/>
-      <w:r>
-        <w:rPr>
-          <w:rFonts w:ascii="Times New Roman" w:hAnsi="Times New Roman" w:cs="Times New Roman"/>
-        </w:rPr>
-        <w:t>korKivalasztas</w:t>
-      </w:r>
-      <w:proofErr w:type="spellEnd"/>
-      <w:r>
-        <w:rPr>
-          <w:rFonts w:ascii="Times New Roman" w:hAnsi="Times New Roman" w:cs="Times New Roman"/>
-        </w:rPr>
-        <w:t>(</w:t>
-      </w:r>
-      <w:proofErr w:type="gramEnd"/>
-      <w:r>
-        <w:rPr>
-          <w:rFonts w:ascii="Times New Roman" w:hAnsi="Times New Roman" w:cs="Times New Roman"/>
-        </w:rPr>
-        <w:t>List&lt;</w:t>
-      </w:r>
-      <w:proofErr w:type="spellStart"/>
-      <w:r>
-        <w:rPr>
-          <w:rFonts w:ascii="Times New Roman" w:hAnsi="Times New Roman" w:cs="Times New Roman"/>
-        </w:rPr>
-        <w:t>Versenyzo</w:t>
-      </w:r>
-      <w:proofErr w:type="spellEnd"/>
-      <w:r>
-        <w:rPr>
-          <w:rFonts w:ascii="Times New Roman" w:hAnsi="Times New Roman" w:cs="Times New Roman"/>
-        </w:rPr>
-        <w:t xml:space="preserve">&gt; </w:t>
-      </w:r>
-      <w:proofErr w:type="spellStart"/>
-      <w:r>
-        <w:rPr>
-          <w:rFonts w:ascii="Times New Roman" w:hAnsi="Times New Roman" w:cs="Times New Roman"/>
-        </w:rPr>
-        <w:t>versenyzok</w:t>
-      </w:r>
-      <w:proofErr w:type="spellEnd"/>
-      <w:r>
-        <w:rPr>
-          <w:rFonts w:ascii="Times New Roman" w:hAnsi="Times New Roman" w:cs="Times New Roman"/>
-        </w:rPr>
-        <w:t xml:space="preserve">, int kor) – Visszaadj a megadott </w:t>
-      </w:r>
-      <w:proofErr w:type="spellStart"/>
-      <w:r>
-        <w:rPr>
-          <w:rFonts w:ascii="Times New Roman" w:hAnsi="Times New Roman" w:cs="Times New Roman"/>
-        </w:rPr>
-        <w:t>koru</w:t>
-      </w:r>
-      <w:proofErr w:type="spellEnd"/>
-      <w:r>
-        <w:rPr>
-          <w:rFonts w:ascii="Times New Roman" w:hAnsi="Times New Roman" w:cs="Times New Roman"/>
-        </w:rPr>
-        <w:t xml:space="preserve"> </w:t>
-      </w:r>
-      <w:proofErr w:type="spellStart"/>
-      <w:r>
-        <w:rPr>
-          <w:rFonts w:ascii="Times New Roman" w:hAnsi="Times New Roman" w:cs="Times New Roman"/>
-        </w:rPr>
-        <w:t>versenyzőkez</w:t>
-      </w:r>
-      <w:proofErr w:type="spellEnd"/>
+      <w:r>
+        <w:rPr>
+          <w:rFonts w:ascii="Times New Roman" w:hAnsi="Times New Roman" w:cs="Times New Roman"/>
+        </w:rPr>
+        <w:t>public static List&lt;Versenyzo&gt; korKivalasztas(List&lt;Versenyzo&gt; versenyzok, int kor) – Visszaadj a megadott koru versenyzőkez</w:t>
+      </w:r>
     </w:p>
     <w:p>
       <w:pPr>
@@ -3545,67 +2367,35 @@
           <w:rFonts w:ascii="Times New Roman" w:hAnsi="Times New Roman" w:cs="Times New Roman"/>
         </w:rPr>
       </w:pPr>
-      <w:proofErr w:type="spellStart"/>
-      <w:proofErr w:type="gramStart"/>
-      <w:r>
-        <w:rPr>
-          <w:rFonts w:ascii="Times New Roman" w:hAnsi="Times New Roman" w:cs="Times New Roman"/>
-        </w:rPr>
-        <w:t>BeolvasasNagy</w:t>
-      </w:r>
-      <w:proofErr w:type="spellEnd"/>
-      <w:r>
-        <w:rPr>
-          <w:rFonts w:ascii="Times New Roman" w:hAnsi="Times New Roman" w:cs="Times New Roman"/>
-        </w:rPr>
-        <w:t>(</w:t>
-      </w:r>
-      <w:proofErr w:type="spellStart"/>
-      <w:proofErr w:type="gramEnd"/>
-      <w:r>
-        <w:rPr>
-          <w:rFonts w:ascii="Times New Roman" w:hAnsi="Times New Roman" w:cs="Times New Roman"/>
-        </w:rPr>
-        <w:t>string</w:t>
-      </w:r>
-      <w:proofErr w:type="spellEnd"/>
+      <w:r>
+        <w:rPr>
+          <w:rFonts w:ascii="Times New Roman" w:hAnsi="Times New Roman" w:cs="Times New Roman"/>
+        </w:rPr>
+        <w:t xml:space="preserve">BeolvasasNagy(string path) </w:t>
+      </w:r>
+      <w:r>
+        <w:rPr>
+          <w:rFonts w:ascii="Times New Roman" w:hAnsi="Times New Roman" w:cs="Times New Roman"/>
+        </w:rPr>
+        <w:t>–</w:t>
+      </w:r>
       <w:r>
         <w:rPr>
           <w:rFonts w:ascii="Times New Roman" w:hAnsi="Times New Roman" w:cs="Times New Roman"/>
         </w:rPr>
         <w:t xml:space="preserve"> </w:t>
       </w:r>
-      <w:proofErr w:type="spellStart"/>
-      <w:r>
-        <w:rPr>
-          <w:rFonts w:ascii="Times New Roman" w:hAnsi="Times New Roman" w:cs="Times New Roman"/>
-        </w:rPr>
-        <w:t>path</w:t>
-      </w:r>
-      <w:proofErr w:type="spellEnd"/>
-      <w:r>
-        <w:rPr>
-          <w:rFonts w:ascii="Times New Roman" w:hAnsi="Times New Roman" w:cs="Times New Roman"/>
-        </w:rPr>
-        <w:t xml:space="preserve">) </w:t>
-      </w:r>
-      <w:r>
-        <w:rPr>
-          <w:rFonts w:ascii="Times New Roman" w:hAnsi="Times New Roman" w:cs="Times New Roman"/>
-        </w:rPr>
-        <w:t>–</w:t>
-      </w:r>
-      <w:r>
-        <w:rPr>
-          <w:rFonts w:ascii="Times New Roman" w:hAnsi="Times New Roman" w:cs="Times New Roman"/>
-        </w:rPr>
-        <w:t xml:space="preserve"> </w:t>
-      </w:r>
       <w:r>
         <w:rPr>
           <w:rFonts w:ascii="Times New Roman" w:hAnsi="Times New Roman" w:cs="Times New Roman"/>
         </w:rPr>
         <w:t>Beolvas egy megadott fájlból 4 fájlnevet és beolvassa azokat</w:t>
+      </w:r>
+      <w:r>
+        <w:rPr>
+          <w:rFonts w:ascii="Times New Roman" w:hAnsi="Times New Roman" w:cs="Times New Roman"/>
+        </w:rPr>
+        <w:t xml:space="preserve"> és visszatér egy false értékkel ha hibát dobna vissza sikeres beolvasas esetén true értékkel tér vissza</w:t>
       </w:r>
     </w:p>
     <w:p>
@@ -3636,13 +2426,8 @@
           <w:numId w:val="11"/>
         </w:numPr>
       </w:pPr>
-      <w:proofErr w:type="spellStart"/>
-      <w:r>
-        <w:t>SetUp</w:t>
-      </w:r>
-      <w:proofErr w:type="spellEnd"/>
-      <w:r>
-        <w:t>: Beolvas egy tesztelésre megírt fájlból</w:t>
+      <w:r>
+        <w:t>SetUp: Beolvas egy tesztelésre megírt fájlból</w:t>
       </w:r>
     </w:p>
     <w:p>
@@ -3653,21 +2438,8 @@
           <w:numId w:val="11"/>
         </w:numPr>
       </w:pPr>
-      <w:proofErr w:type="spellStart"/>
-      <w:r>
-        <w:t>Test_BeolvasasNagy</w:t>
-      </w:r>
-      <w:proofErr w:type="spellEnd"/>
-      <w:r>
-        <w:t xml:space="preserve">: </w:t>
-      </w:r>
-      <w:proofErr w:type="gramStart"/>
-      <w:r>
-        <w:t>Leteszteli</w:t>
-      </w:r>
-      <w:proofErr w:type="gramEnd"/>
-      <w:r>
-        <w:t xml:space="preserve"> hogy a beolvasás hiba nélkül fut-e le</w:t>
+      <w:r>
+        <w:t>Test_BeolvasasNagy: Leteszteli hogy a beolvasás hiba nélkül fut-e le</w:t>
       </w:r>
     </w:p>
     <w:p>
@@ -3678,13 +2450,8 @@
           <w:numId w:val="11"/>
         </w:numPr>
       </w:pPr>
-      <w:proofErr w:type="spellStart"/>
-      <w:r>
-        <w:t>Teszt_szezon</w:t>
-      </w:r>
-      <w:proofErr w:type="spellEnd"/>
-      <w:r>
-        <w:t>: A szezon nevű függvényt teszteli a 2023-as évvel</w:t>
+      <w:r>
+        <w:t>Teszt_szezon: A szezon nevű függvényt teszteli a 2023-as évvel</w:t>
       </w:r>
     </w:p>
     <w:p>
@@ -3695,29 +2462,8 @@
           <w:numId w:val="11"/>
         </w:numPr>
       </w:pPr>
-      <w:proofErr w:type="spellStart"/>
-      <w:r>
-        <w:t>Test_evek</w:t>
-      </w:r>
-      <w:proofErr w:type="spellEnd"/>
-      <w:r>
-        <w:t xml:space="preserve">: Az </w:t>
-      </w:r>
-      <w:proofErr w:type="spellStart"/>
-      <w:r>
-        <w:t>evek</w:t>
-      </w:r>
-      <w:proofErr w:type="spellEnd"/>
-      <w:r>
-        <w:t xml:space="preserve"> nevű függvényt </w:t>
-      </w:r>
-      <w:proofErr w:type="gramStart"/>
-      <w:r>
-        <w:t>teszteli</w:t>
-      </w:r>
-      <w:proofErr w:type="gramEnd"/>
-      <w:r>
-        <w:t xml:space="preserve"> hogy pontosan csak a létező éveket adja-e vissza (2022, 2023, 2024)</w:t>
+      <w:r>
+        <w:t>Test_evek: Az evek nevű függvényt teszteli hogy pontosan csak a létező éveket adja-e vissza (2022, 2023, 2024)</w:t>
       </w:r>
     </w:p>
     <w:p>
@@ -3728,29 +2474,8 @@
           <w:numId w:val="11"/>
         </w:numPr>
       </w:pPr>
-      <w:proofErr w:type="spellStart"/>
-      <w:r>
-        <w:t>Test_nagydijNevek</w:t>
-      </w:r>
-      <w:proofErr w:type="spellEnd"/>
-      <w:r>
-        <w:t xml:space="preserve">: A </w:t>
-      </w:r>
-      <w:proofErr w:type="spellStart"/>
-      <w:r>
-        <w:t>nagydijNevek</w:t>
-      </w:r>
-      <w:proofErr w:type="spellEnd"/>
-      <w:r>
-        <w:t xml:space="preserve"> nevű függvényt </w:t>
-      </w:r>
-      <w:proofErr w:type="gramStart"/>
-      <w:r>
-        <w:t>teszteli</w:t>
-      </w:r>
-      <w:proofErr w:type="gramEnd"/>
-      <w:r>
-        <w:t xml:space="preserve"> hogy csak a létező nagydíjaknak neveit adja-e vissza</w:t>
+      <w:r>
+        <w:t>Test_nagydijNevek: A nagydijNevek nevű függvényt teszteli hogy csak a létező nagydíjaknak neveit adja-e vissza</w:t>
       </w:r>
     </w:p>
     <w:p>
@@ -3761,29 +2486,9 @@
           <w:numId w:val="11"/>
         </w:numPr>
       </w:pPr>
-      <w:proofErr w:type="spellStart"/>
-      <w:r>
-        <w:t>Test_korKivalasztas</w:t>
-      </w:r>
-      <w:proofErr w:type="spellEnd"/>
-      <w:r>
-        <w:t xml:space="preserve">: A </w:t>
-      </w:r>
-      <w:proofErr w:type="spellStart"/>
-      <w:r>
-        <w:t>korKivalasztas</w:t>
-      </w:r>
-      <w:proofErr w:type="spellEnd"/>
-      <w:r>
-        <w:t xml:space="preserve"> nevű függvényt </w:t>
-      </w:r>
-      <w:proofErr w:type="gramStart"/>
-      <w:r>
-        <w:t>teszteli</w:t>
-      </w:r>
-      <w:proofErr w:type="gramEnd"/>
-      <w:r>
-        <w:t xml:space="preserve"> hogy csak az adott (39) korú versenyzőket adja-e vissza</w:t>
+      <w:r>
+        <w:lastRenderedPageBreak/>
+        <w:t>Test_korKivalasztas: A korKivalasztas nevű függvényt teszteli hogy csak az adott (39) korú versenyzőket adja-e vissza</w:t>
       </w:r>
     </w:p>
     <w:p>
@@ -3791,14 +2496,8 @@
         <w:pStyle w:val="Cmsor2"/>
       </w:pPr>
       <w:bookmarkStart w:id="14" w:name="_Toc192455893"/>
-      <w:proofErr w:type="spellStart"/>
-      <w:r>
-        <w:lastRenderedPageBreak/>
-        <w:t>Auto</w:t>
-      </w:r>
-      <w:proofErr w:type="spellEnd"/>
-      <w:r>
-        <w:t>:</w:t>
+      <w:r>
+        <w:t>Auto:</w:t>
       </w:r>
       <w:bookmarkEnd w:id="14"/>
     </w:p>
@@ -3810,21 +2509,8 @@
           <w:numId w:val="12"/>
         </w:numPr>
       </w:pPr>
-      <w:proofErr w:type="spellStart"/>
-      <w:r>
-        <w:t>SetUp</w:t>
-      </w:r>
-      <w:proofErr w:type="spellEnd"/>
-      <w:r>
-        <w:t xml:space="preserve">: Létrehoz egy </w:t>
-      </w:r>
-      <w:proofErr w:type="gramStart"/>
-      <w:r>
-        <w:t>autót</w:t>
-      </w:r>
-      <w:proofErr w:type="gramEnd"/>
-      <w:r>
-        <w:t xml:space="preserve"> amivel később tesztelünk</w:t>
+      <w:r>
+        <w:t>SetUp: Létrehoz egy autót amivel később tesztelünk</w:t>
       </w:r>
     </w:p>
     <w:p>
@@ -3835,37 +2521,8 @@
           <w:numId w:val="12"/>
         </w:numPr>
       </w:pPr>
-      <w:proofErr w:type="spellStart"/>
-      <w:r>
-        <w:t>Test_AutoFejlesztes</w:t>
-      </w:r>
-      <w:proofErr w:type="spellEnd"/>
-      <w:r>
-        <w:t xml:space="preserve">: </w:t>
-      </w:r>
-      <w:proofErr w:type="gramStart"/>
-      <w:r>
-        <w:t>Teszteli</w:t>
-      </w:r>
-      <w:proofErr w:type="gramEnd"/>
-      <w:r>
-        <w:t xml:space="preserve"> hogy az </w:t>
-      </w:r>
-      <w:proofErr w:type="spellStart"/>
-      <w:r>
-        <w:t>AutoFejlesztés</w:t>
-      </w:r>
-      <w:proofErr w:type="spellEnd"/>
-      <w:r>
-        <w:t xml:space="preserve"> nevű függvény ha sikeresen lefut akkor a LE-t és a </w:t>
-      </w:r>
-      <w:proofErr w:type="spellStart"/>
-      <w:r>
-        <w:t>MaxSebességet</w:t>
-      </w:r>
-      <w:proofErr w:type="spellEnd"/>
-      <w:r>
-        <w:t xml:space="preserve"> megnöveli-e ha nem akkor pedig maradtak-e az adatok úgy ahogy a futtatás elött</w:t>
+      <w:r>
+        <w:t>Test_AutoFejlesztes: Teszteli hogy az AutoFejlesztés nevű függvény ha sikeresen lefut akkor a LE-t és a MaxSebességet megnöveli-e ha nem akkor pedig maradtak-e az adatok úgy ahogy a futtatás elött</w:t>
       </w:r>
     </w:p>
     <w:p>
@@ -3876,29 +2533,8 @@
           <w:numId w:val="12"/>
         </w:numPr>
       </w:pPr>
-      <w:proofErr w:type="spellStart"/>
-      <w:r>
-        <w:t>Test_Javitas</w:t>
-      </w:r>
-      <w:proofErr w:type="spellEnd"/>
-      <w:r>
-        <w:t xml:space="preserve">: </w:t>
-      </w:r>
-      <w:proofErr w:type="gramStart"/>
-      <w:r>
-        <w:t>Teszteli</w:t>
-      </w:r>
-      <w:proofErr w:type="gramEnd"/>
-      <w:r>
-        <w:t xml:space="preserve"> hogy a </w:t>
-      </w:r>
-      <w:proofErr w:type="spellStart"/>
-      <w:r>
-        <w:t>Javitas</w:t>
-      </w:r>
-      <w:proofErr w:type="spellEnd"/>
-      <w:r>
-        <w:t xml:space="preserve"> nevű függvény </w:t>
+      <w:r>
+        <w:t xml:space="preserve">Test_Javitas: Teszteli hogy a Javitas nevű függvény </w:t>
       </w:r>
       <w:r>
         <w:t>tényleg javítás alá rakta-e az autót</w:t>
@@ -3922,21 +2558,8 @@
           <w:numId w:val="13"/>
         </w:numPr>
       </w:pPr>
-      <w:proofErr w:type="spellStart"/>
-      <w:r>
-        <w:t>SetUp</w:t>
-      </w:r>
-      <w:proofErr w:type="spellEnd"/>
-      <w:r>
-        <w:t xml:space="preserve">: Beolvas </w:t>
-      </w:r>
-      <w:proofErr w:type="gramStart"/>
-      <w:r>
-        <w:t>egyet</w:t>
-      </w:r>
-      <w:proofErr w:type="gramEnd"/>
-      <w:r>
-        <w:t xml:space="preserve"> hogy később tudjunk létrehozni egy teszt csapat alanyt</w:t>
+      <w:r>
+        <w:t>SetUp: Beolvas egyet hogy később tudjunk létrehozni egy teszt csapat alanyt</w:t>
       </w:r>
     </w:p>
     <w:p>
@@ -3947,29 +2570,8 @@
           <w:numId w:val="13"/>
         </w:numPr>
       </w:pPr>
-      <w:proofErr w:type="spellStart"/>
-      <w:r>
-        <w:t>Test_Nevvalta</w:t>
-      </w:r>
-      <w:proofErr w:type="spellEnd"/>
-      <w:r>
-        <w:t xml:space="preserve">: </w:t>
-      </w:r>
-      <w:proofErr w:type="gramStart"/>
-      <w:r>
-        <w:t>Teszteli</w:t>
-      </w:r>
-      <w:proofErr w:type="gramEnd"/>
-      <w:r>
-        <w:t xml:space="preserve"> hogy a </w:t>
-      </w:r>
-      <w:proofErr w:type="spellStart"/>
-      <w:r>
-        <w:t>Nevvaltas</w:t>
-      </w:r>
-      <w:proofErr w:type="spellEnd"/>
-      <w:r>
-        <w:t xml:space="preserve"> függvény tényleg megváltoztatja-e a csapat és a hozzá tartozó versenyzők csapatának nevét</w:t>
+      <w:r>
+        <w:t>Test_Nevvalta: Teszteli hogy a Nevvaltas függvény tényleg megváltoztatja-e a csapat és a hozzá tartozó versenyzők csapatának nevét</w:t>
       </w:r>
     </w:p>
     <w:p>
@@ -3980,29 +2582,8 @@
           <w:numId w:val="13"/>
         </w:numPr>
       </w:pPr>
-      <w:proofErr w:type="spellStart"/>
-      <w:r>
-        <w:t>Test_Gyözelmek</w:t>
-      </w:r>
-      <w:proofErr w:type="spellEnd"/>
-      <w:r>
-        <w:t xml:space="preserve">: </w:t>
-      </w:r>
-      <w:proofErr w:type="gramStart"/>
-      <w:r>
-        <w:t>Teszteli</w:t>
-      </w:r>
-      <w:proofErr w:type="gramEnd"/>
-      <w:r>
-        <w:t xml:space="preserve"> hogy a </w:t>
-      </w:r>
-      <w:proofErr w:type="spellStart"/>
-      <w:r>
-        <w:t>GyözelmekSzama</w:t>
-      </w:r>
-      <w:proofErr w:type="spellEnd"/>
-      <w:r>
-        <w:t xml:space="preserve"> függvény helyesen számolja-e meg a csapat győzelmeit</w:t>
+      <w:r>
+        <w:t>Test_Gyözelmek: Teszteli hogy a GyözelmekSzama függvény helyesen számolja-e meg a csapat győzelmeit</w:t>
       </w:r>
     </w:p>
     <w:p>
@@ -4023,37 +2604,8 @@
           <w:numId w:val="14"/>
         </w:numPr>
       </w:pPr>
-      <w:proofErr w:type="spellStart"/>
-      <w:r>
-        <w:t>SetUp</w:t>
-      </w:r>
-      <w:proofErr w:type="spellEnd"/>
-      <w:r>
-        <w:t xml:space="preserve">: </w:t>
-      </w:r>
-      <w:proofErr w:type="gramStart"/>
-      <w:r>
-        <w:t>Beolvas</w:t>
-      </w:r>
-      <w:proofErr w:type="gramEnd"/>
-      <w:r>
-        <w:t xml:space="preserve"> hogy </w:t>
-      </w:r>
-      <w:proofErr w:type="spellStart"/>
-      <w:r>
-        <w:t>késöbb</w:t>
-      </w:r>
-      <w:proofErr w:type="spellEnd"/>
-      <w:r>
-        <w:t xml:space="preserve"> tudjunk </w:t>
-      </w:r>
-      <w:proofErr w:type="spellStart"/>
-      <w:r>
-        <w:t>pédányosítani</w:t>
-      </w:r>
-      <w:proofErr w:type="spellEnd"/>
-      <w:r>
-        <w:t xml:space="preserve"> egy nagydíjat</w:t>
+      <w:r>
+        <w:t>SetUp: Beolvas hogy késöbb tudjunk pédányosítani egy nagydíjat</w:t>
       </w:r>
     </w:p>
     <w:p>
@@ -4064,29 +2616,8 @@
           <w:numId w:val="14"/>
         </w:numPr>
       </w:pPr>
-      <w:proofErr w:type="spellStart"/>
-      <w:r>
-        <w:t>Test_IdoKorrekció</w:t>
-      </w:r>
-      <w:proofErr w:type="spellEnd"/>
-      <w:r>
-        <w:t xml:space="preserve">: </w:t>
-      </w:r>
-      <w:proofErr w:type="gramStart"/>
-      <w:r>
-        <w:t>Teszteli</w:t>
-      </w:r>
-      <w:proofErr w:type="gramEnd"/>
-      <w:r>
-        <w:t xml:space="preserve"> hogy az </w:t>
-      </w:r>
-      <w:proofErr w:type="spellStart"/>
-      <w:r>
-        <w:t>IdoKorekcio</w:t>
-      </w:r>
-      <w:proofErr w:type="spellEnd"/>
-      <w:r>
-        <w:t xml:space="preserve"> nevű függvény ha helyes időt adunk meg akkor helyesen megváltoztatja-e az időt ha pedig nem helyes adatot adunk meg akkor pedig nem változtat és erről visszajelzést ad-e</w:t>
+      <w:r>
+        <w:t>Test_IdoKorrekció: Teszteli hogy az IdoKorekcio nevű függvény ha helyes időt adunk meg akkor helyesen megváltoztatja-e az időt ha pedig nem helyes adatot adunk meg akkor pedig nem változtat és erről visszajelzést ad-e</w:t>
       </w:r>
     </w:p>
     <w:p>
@@ -4097,29 +2628,8 @@
           <w:numId w:val="14"/>
         </w:numPr>
       </w:pPr>
-      <w:proofErr w:type="spellStart"/>
-      <w:r>
-        <w:t>Test_DNF</w:t>
-      </w:r>
-      <w:proofErr w:type="spellEnd"/>
-      <w:r>
-        <w:t xml:space="preserve">: </w:t>
-      </w:r>
-      <w:proofErr w:type="gramStart"/>
-      <w:r>
-        <w:t>Teszteli</w:t>
-      </w:r>
-      <w:proofErr w:type="gramEnd"/>
-      <w:r>
-        <w:t xml:space="preserve"> hogy a DNF nevű függvény tényleg DNF-</w:t>
-      </w:r>
-      <w:proofErr w:type="spellStart"/>
-      <w:r>
-        <w:t>elteti</w:t>
-      </w:r>
-      <w:proofErr w:type="spellEnd"/>
-      <w:r>
-        <w:t xml:space="preserve"> az adott nagydíjban szereplő versenyző futamát</w:t>
+      <w:r>
+        <w:t>Test_DNF: Teszteli hogy a DNF nevű függvény tényleg DNF-elteti az adott nagydíjban szereplő versenyző futamát</w:t>
       </w:r>
     </w:p>
     <w:p>
@@ -4140,29 +2650,8 @@
           <w:numId w:val="15"/>
         </w:numPr>
       </w:pPr>
-      <w:proofErr w:type="spellStart"/>
-      <w:r>
-        <w:t>SetUp</w:t>
-      </w:r>
-      <w:proofErr w:type="spellEnd"/>
-      <w:r>
-        <w:t xml:space="preserve">: </w:t>
-      </w:r>
-      <w:proofErr w:type="gramStart"/>
-      <w:r>
-        <w:t>Beolvas</w:t>
-      </w:r>
-      <w:proofErr w:type="gramEnd"/>
-      <w:r>
-        <w:t xml:space="preserve"> hogy utána tudjunk </w:t>
-      </w:r>
-      <w:proofErr w:type="spellStart"/>
-      <w:r>
-        <w:t>példányosítani</w:t>
-      </w:r>
-      <w:proofErr w:type="spellEnd"/>
-      <w:r>
-        <w:t xml:space="preserve"> egy versenyzőt</w:t>
+      <w:r>
+        <w:t>SetUp: Beolvas hogy utána tudjunk példányosítani egy versenyzőt</w:t>
       </w:r>
     </w:p>
     <w:p>
@@ -4173,21 +2662,8 @@
           <w:numId w:val="15"/>
         </w:numPr>
       </w:pPr>
-      <w:proofErr w:type="spellStart"/>
-      <w:r>
-        <w:t>Test_Oregszik</w:t>
-      </w:r>
-      <w:proofErr w:type="spellEnd"/>
-      <w:r>
-        <w:t xml:space="preserve">: </w:t>
-      </w:r>
-      <w:proofErr w:type="gramStart"/>
-      <w:r>
-        <w:t>Teszteli</w:t>
-      </w:r>
-      <w:proofErr w:type="gramEnd"/>
-      <w:r>
-        <w:t xml:space="preserve"> hogy az adott versenyző tényleg pontosan egy évet öregszik-e</w:t>
+      <w:r>
+        <w:t>Test_Oregszik: Teszteli hogy az adott versenyző tényleg pontosan egy évet öregszik-e</w:t>
       </w:r>
     </w:p>
     <w:p>
@@ -4198,29 +2674,8 @@
           <w:numId w:val="15"/>
         </w:numPr>
       </w:pPr>
-      <w:proofErr w:type="spellStart"/>
-      <w:r>
-        <w:t>Test_gyozelmekSzama</w:t>
-      </w:r>
-      <w:proofErr w:type="spellEnd"/>
-      <w:r>
-        <w:t xml:space="preserve">: </w:t>
-      </w:r>
-      <w:proofErr w:type="gramStart"/>
-      <w:r>
-        <w:t>Teszteli</w:t>
-      </w:r>
-      <w:proofErr w:type="gramEnd"/>
-      <w:r>
-        <w:t xml:space="preserve"> hogy az adott versenyzőnek helyesen számolja egy meg a </w:t>
-      </w:r>
-      <w:proofErr w:type="spellStart"/>
-      <w:r>
-        <w:t>gyözelmekSzama</w:t>
-      </w:r>
-      <w:proofErr w:type="spellEnd"/>
-      <w:r>
-        <w:t xml:space="preserve"> függvény a győzelmek számait</w:t>
+      <w:r>
+        <w:t>Test_gyozelmekSzama: Teszteli hogy az adott versenyzőnek helyesen számolja egy meg a gyözelmekSzama függvény a győzelmek számait</w:t>
       </w:r>
     </w:p>
     <w:p>
@@ -4231,29 +2686,8 @@
           <w:numId w:val="15"/>
         </w:numPr>
       </w:pPr>
-      <w:proofErr w:type="spellStart"/>
-      <w:r>
-        <w:t>Test_Atigazolas</w:t>
-      </w:r>
-      <w:proofErr w:type="spellEnd"/>
-      <w:r>
-        <w:t xml:space="preserve">: </w:t>
-      </w:r>
-      <w:proofErr w:type="gramStart"/>
-      <w:r>
-        <w:t>Teszteli</w:t>
-      </w:r>
-      <w:proofErr w:type="gramEnd"/>
-      <w:r>
-        <w:t xml:space="preserve"> hogy az </w:t>
-      </w:r>
-      <w:proofErr w:type="spellStart"/>
-      <w:r>
-        <w:t>Atigazolas</w:t>
-      </w:r>
-      <w:proofErr w:type="spellEnd"/>
-      <w:r>
-        <w:t xml:space="preserve"> nevű függvény helyesen igazolja-e át az adott versenyzőt</w:t>
+      <w:r>
+        <w:t>Test_Atigazolas: Teszteli hogy az Atigazolas nevű függvény helyesen igazolja-e át az adott versenyzőt</w:t>
       </w:r>
     </w:p>
     <w:p>
@@ -4339,7 +2773,7 @@
           <w:noProof/>
         </w:rPr>
         <w:drawing>
-          <wp:anchor distT="0" distB="0" distL="114300" distR="114300" simplePos="0" relativeHeight="251664384" behindDoc="0" locked="0" layoutInCell="1" allowOverlap="1" wp14:anchorId="373F4A57" wp14:editId="034DF172">
+          <wp:anchor distT="0" distB="0" distL="114300" distR="114300" simplePos="0" relativeHeight="251664384" behindDoc="0" locked="0" layoutInCell="1" allowOverlap="1" wp14:anchorId="373F4A57" wp14:editId="69886528">
             <wp:simplePos x="0" y="0"/>
             <wp:positionH relativeFrom="margin">
               <wp:align>right</wp:align>
@@ -4660,15 +3094,7 @@
                         <w:txbxContent>
                           <w:p>
                             <w:r>
-                              <w:t xml:space="preserve">Egy csapat vagy versenyző kiválasztásakor az alsó </w:t>
-                            </w:r>
-                            <w:proofErr w:type="spellStart"/>
-                            <w:r>
-                              <w:t>dataGridView-ba</w:t>
-                            </w:r>
-                            <w:proofErr w:type="spellEnd"/>
-                            <w:r>
-                              <w:t xml:space="preserve"> kiírja a hozzátartozó adatokat</w:t>
+                              <w:t>Egy csapat vagy versenyző kiválasztásakor az alsó dataGridView-ba kiírja a hozzátartozó adatokat</w:t>
                             </w:r>
                           </w:p>
                         </w:txbxContent>
@@ -4695,15 +3121,7 @@
                   <w:txbxContent>
                     <w:p>
                       <w:r>
-                        <w:t xml:space="preserve">Egy csapat vagy versenyző kiválasztásakor az alsó </w:t>
-                      </w:r>
-                      <w:proofErr w:type="spellStart"/>
-                      <w:r>
-                        <w:t>dataGridView-ba</w:t>
-                      </w:r>
-                      <w:proofErr w:type="spellEnd"/>
-                      <w:r>
-                        <w:t xml:space="preserve"> kiírja a hozzátartozó adatokat</w:t>
+                        <w:t>Egy csapat vagy versenyző kiválasztásakor az alsó dataGridView-ba kiírja a hozzátartozó adatokat</w:t>
                       </w:r>
                     </w:p>
                   </w:txbxContent>
@@ -4908,13 +3326,8 @@
                       <wps:txbx>
                         <w:txbxContent>
                           <w:p>
-                            <w:proofErr w:type="spellStart"/>
                             <w:r>
-                              <w:t>Megjelnnek</w:t>
-                            </w:r>
-                            <w:proofErr w:type="spellEnd"/>
-                            <w:r>
-                              <w:t xml:space="preserve"> ez után az elérhető szezonok és hozzá tartozó nagydíjak</w:t>
+                              <w:t>Megjelnnek ez után az elérhető szezonok és hozzá tartozó nagydíjak</w:t>
                             </w:r>
                           </w:p>
                         </w:txbxContent>
@@ -4940,13 +3353,8 @@
                 <v:textbox style="mso-fit-shape-to-text:t">
                   <w:txbxContent>
                     <w:p>
-                      <w:proofErr w:type="spellStart"/>
                       <w:r>
-                        <w:t>Megjelnnek</w:t>
-                      </w:r>
-                      <w:proofErr w:type="spellEnd"/>
-                      <w:r>
-                        <w:t xml:space="preserve"> ez után az elérhető szezonok és hozzá tartozó nagydíjak</w:t>
+                        <w:t>Megjelnnek ez után az elérhető szezonok és hozzá tartozó nagydíjak</w:t>
                       </w:r>
                     </w:p>
                   </w:txbxContent>
@@ -6649,6 +5057,7 @@
         <w:docPartUnique/>
       </w:docPartObj>
     </w:sdtPr>
+    <w:sdtEndPr/>
     <w:sdtContent>
       <w:p>
         <w:pPr>
@@ -6691,6 +5100,7 @@
         <w:docPartUnique/>
       </w:docPartObj>
     </w:sdtPr>
+    <w:sdtEndPr/>
     <w:sdtContent>
       <w:p>
         <w:pPr>

</xml_diff>

<commit_message>
mostmár komolyan vége de tényleg nincs az az isten hogy újra commitolok 3
</commit_message>
<xml_diff>
--- a/Dani Beadando/F1.docx
+++ b/Dani Beadando/F1.docx
@@ -1875,7 +1875,19 @@
         <w:rPr>
           <w:rFonts w:ascii="Times New Roman" w:hAnsi="Times New Roman" w:cs="Times New Roman"/>
         </w:rPr>
-        <w:t>Ido -string (Mennyi ido alatt teljesítette az adott versenyzo)</w:t>
+        <w:t>Ido -</w:t>
+      </w:r>
+      <w:r>
+        <w:rPr>
+          <w:rFonts w:ascii="Times New Roman" w:hAnsi="Times New Roman" w:cs="Times New Roman"/>
+        </w:rPr>
+        <w:t>TimeStamp</w:t>
+      </w:r>
+      <w:r>
+        <w:rPr>
+          <w:rFonts w:ascii="Times New Roman" w:hAnsi="Times New Roman" w:cs="Times New Roman"/>
+        </w:rPr>
+        <w:t xml:space="preserve"> (Mennyi ido alatt teljesítette az adott versenyzo)</w:t>
       </w:r>
     </w:p>
     <w:p>
@@ -2773,7 +2785,7 @@
           <w:noProof/>
         </w:rPr>
         <w:drawing>
-          <wp:anchor distT="0" distB="0" distL="114300" distR="114300" simplePos="0" relativeHeight="251664384" behindDoc="0" locked="0" layoutInCell="1" allowOverlap="1" wp14:anchorId="373F4A57" wp14:editId="69886528">
+          <wp:anchor distT="0" distB="0" distL="114300" distR="114300" simplePos="0" relativeHeight="251664384" behindDoc="0" locked="0" layoutInCell="1" allowOverlap="1" wp14:anchorId="373F4A57" wp14:editId="62D63046">
             <wp:simplePos x="0" y="0"/>
             <wp:positionH relativeFrom="margin">
               <wp:align>right</wp:align>

</xml_diff>